<commit_message>
Write some sections from docs
</commit_message>
<xml_diff>
--- a/docs/61950_ProjectRequirements.docx
+++ b/docs/61950_ProjectRequirements.docx
@@ -4634,27 +4634,6 @@
         <w:pStyle w:val="Heading3"/>
       </w:pPr>
       <w:r>
-        <w:t>Изисквания към потребителския интерфейс</w:t>
-      </w:r>
-    </w:p>
-    <w:p>
-      <w:pPr>
-        <w:rPr>
-          <w:i/>
-        </w:rPr>
-      </w:pPr>
-      <w:r>
-        <w:rPr>
-          <w:i/>
-        </w:rPr>
-        <w:t>Опишете характеристиките на потребителския интерфейс – формати, шаблони, структура на менюто, съобщения за грешка и др. съобщения, функционални клавиши и др.</w:t>
-      </w:r>
-    </w:p>
-    <w:p>
-      <w:pPr>
-        <w:pStyle w:val="Heading3"/>
-      </w:pPr>
-      <w:r>
         <w:t>Производителност</w:t>
       </w:r>
     </w:p>
@@ -5058,56 +5037,498 @@
       </w:pPr>
       <w:bookmarkStart w:id="7" w:name="_Toc372276273"/>
       <w:r>
+        <w:lastRenderedPageBreak/>
         <w:t>Описание на декомпозицията</w:t>
       </w:r>
       <w:bookmarkEnd w:id="7"/>
     </w:p>
     <w:p>
       <w:pPr>
+        <w:pStyle w:val="Heading2"/>
+        <w:numPr>
+          <w:ilvl w:val="0"/>
+          <w:numId w:val="0"/>
+        </w:numPr>
+        <w:ind w:left="576"/>
+      </w:pPr>
+      <w:bookmarkStart w:id="8" w:name="_Toc372276274"/>
+      <w:r>
+        <w:pict>
+          <v:shape id="_x0000_i1033" type="#_x0000_t75" style="width:453pt;height:267pt">
+            <v:imagedata r:id="rId11" o:title="wjRm6"/>
+          </v:shape>
+        </w:pict>
+      </w:r>
+    </w:p>
+    <w:p>
+      <w:bookmarkStart w:id="9" w:name="_GoBack"/>
+      <w:bookmarkEnd w:id="9"/>
+    </w:p>
+    <w:p/>
+    <w:p>
+      <w:pPr>
+        <w:pStyle w:val="Heading2"/>
+      </w:pPr>
+      <w:r>
+        <w:t>Обосновка на проектирането</w:t>
+      </w:r>
+      <w:bookmarkEnd w:id="8"/>
+    </w:p>
+    <w:p>
+      <w:pPr>
         <w:rPr>
           <w:i/>
         </w:rPr>
       </w:pPr>
+      <w:bookmarkStart w:id="10" w:name="_Toc372276275"/>
       <w:r>
         <w:rPr>
           <w:i/>
         </w:rPr>
-        <w:t xml:space="preserve">Декомпозирайте подсистемите, идентифицирани при архитектурното проектиране. Осигурете функционално или </w:t>
-      </w:r>
-      <w:r>
+        <w:t xml:space="preserve">Приложението е обосновано в 3 модула – клиент, сървър и чат сървър. </w:t>
+      </w:r>
+    </w:p>
+    <w:p>
+      <w:pPr>
         <w:rPr>
           <w:i/>
         </w:rPr>
-        <w:t>обектно</w:t>
-      </w:r>
+      </w:pPr>
       <w:r>
         <w:rPr>
           <w:i/>
         </w:rPr>
-        <w:t xml:space="preserve">-ориентирани описание на системните компоненти. При функционалното описание използвайте диаграми на данновия поток (data flow diagrams) от високо ниво и структурни декомпозиционни диаграми. При обектно-ориентирани описание осигурете модел на подсистемите, обектни диаграми, обобщаващи йерархични диаграми (generalization  hierarchy  diagrams), </w:t>
-      </w:r>
-      <w:r>
+        <w:t xml:space="preserve">Клиентското приложение отговаря за потребителския интерфейс. То не съдържа важна бизнес логика, а единствено изпраща заявки към двата сървъра, които извършват сложните операции. </w:t>
+      </w:r>
+    </w:p>
+    <w:p>
+      <w:pPr>
         <w:rPr>
           <w:i/>
         </w:rPr>
-        <w:t>агрегиращи йерархични диаграми (aggregation  hierarchy diagrams), интерфейсни спецификации и др.</w:t>
-      </w:r>
+      </w:pPr>
+      <w:r>
+        <w:rPr>
+          <w:i/>
+        </w:rPr>
+        <w:t xml:space="preserve">Сървърното приложение съдържа основната бизнес логика на приложението и комуникира с клиента чрез </w:t>
+      </w:r>
+      <w:r>
+        <w:rPr>
+          <w:i/>
+          <w:lang w:val="en-US"/>
+        </w:rPr>
+        <w:t>REST</w:t>
+      </w:r>
+      <w:r>
+        <w:rPr>
+          <w:i/>
+        </w:rPr>
+        <w:t xml:space="preserve"> протокол. Така отделено, задача на сървърът е да записва и изтегля данни от базата, както и да извършва определени операции, които са основата на системата.</w:t>
+      </w:r>
+    </w:p>
+    <w:p>
+      <w:pPr>
+        <w:rPr>
+          <w:i/>
+        </w:rPr>
+      </w:pPr>
+      <w:r>
+        <w:rPr>
+          <w:i/>
+        </w:rPr>
+        <w:t xml:space="preserve">Клиентът комуникира с чат сървъра чрез </w:t>
+      </w:r>
+      <w:r>
+        <w:rPr>
+          <w:i/>
+          <w:lang w:val="en-US"/>
+        </w:rPr>
+        <w:t>web</w:t>
+      </w:r>
+      <w:r>
+        <w:rPr>
+          <w:i/>
+          <w:lang w:val="ru-RU"/>
+        </w:rPr>
+        <w:t xml:space="preserve"> </w:t>
+      </w:r>
+      <w:r>
+        <w:rPr>
+          <w:i/>
+          <w:lang w:val="en-US"/>
+        </w:rPr>
+        <w:t>sockets</w:t>
+      </w:r>
+      <w:r>
+        <w:rPr>
+          <w:i/>
+        </w:rPr>
+        <w:t xml:space="preserve">. Този подход позволява лесна смяна на използваната технология за чат приложението, ако се наложи, без да засяга клиента. </w:t>
+      </w:r>
+    </w:p>
+    <w:p>
+      <w:pPr>
+        <w:rPr>
+          <w:i/>
+        </w:rPr>
+      </w:pPr>
+    </w:p>
+    <w:p>
+      <w:pPr>
+        <w:rPr>
+          <w:i/>
+        </w:rPr>
+      </w:pPr>
+    </w:p>
+    <w:p>
+      <w:pPr>
+        <w:rPr>
+          <w:i/>
+        </w:rPr>
+      </w:pPr>
+    </w:p>
+    <w:p>
+      <w:pPr>
+        <w:rPr>
+          <w:i/>
+        </w:rPr>
+      </w:pPr>
+    </w:p>
+    <w:p>
+      <w:pPr>
+        <w:rPr>
+          <w:i/>
+        </w:rPr>
+      </w:pPr>
+    </w:p>
+    <w:p>
+      <w:pPr>
+        <w:rPr>
+          <w:i/>
+        </w:rPr>
+      </w:pPr>
+    </w:p>
+    <w:p>
+      <w:pPr>
+        <w:rPr>
+          <w:i/>
+        </w:rPr>
+      </w:pPr>
+    </w:p>
+    <w:p>
+      <w:pPr>
+        <w:rPr>
+          <w:i/>
+        </w:rPr>
+      </w:pPr>
+    </w:p>
+    <w:p>
+      <w:pPr>
+        <w:rPr>
+          <w:i/>
+        </w:rPr>
+      </w:pPr>
+    </w:p>
+    <w:p>
+      <w:pPr>
+        <w:rPr>
+          <w:i/>
+        </w:rPr>
+      </w:pPr>
+    </w:p>
+    <w:p>
+      <w:pPr>
+        <w:rPr>
+          <w:i/>
+        </w:rPr>
+      </w:pPr>
+    </w:p>
+    <w:p>
+      <w:pPr>
+        <w:rPr>
+          <w:i/>
+        </w:rPr>
+      </w:pPr>
+    </w:p>
+    <w:p>
+      <w:pPr>
+        <w:rPr>
+          <w:i/>
+        </w:rPr>
+      </w:pPr>
+    </w:p>
+    <w:p>
+      <w:pPr>
+        <w:rPr>
+          <w:i/>
+        </w:rPr>
+      </w:pPr>
+    </w:p>
+    <w:p>
+      <w:pPr>
+        <w:rPr>
+          <w:i/>
+        </w:rPr>
+      </w:pPr>
+    </w:p>
+    <w:p>
+      <w:pPr>
+        <w:rPr>
+          <w:i/>
+        </w:rPr>
+      </w:pPr>
+    </w:p>
+    <w:p>
+      <w:pPr>
+        <w:rPr>
+          <w:i/>
+        </w:rPr>
+      </w:pPr>
+    </w:p>
+    <w:p>
+      <w:pPr>
+        <w:pStyle w:val="Heading1"/>
+      </w:pPr>
+      <w:r>
+        <w:t>ДАННОВО ПРОЕКТИРАНЕ</w:t>
+      </w:r>
+      <w:bookmarkEnd w:id="10"/>
     </w:p>
     <w:p>
       <w:pPr>
         <w:pStyle w:val="Heading2"/>
       </w:pPr>
-      <w:bookmarkStart w:id="8" w:name="_Toc372276274"/>
-      <w:r>
-        <w:lastRenderedPageBreak/>
-        <w:t>Обосновка на проектирането</w:t>
-      </w:r>
-      <w:bookmarkEnd w:id="8"/>
+      <w:bookmarkStart w:id="11" w:name="_Toc372276276"/>
+      <w:r>
+        <w:t>О</w:t>
+      </w:r>
+      <w:r>
+        <w:t>писание на данните</w:t>
+      </w:r>
+      <w:bookmarkEnd w:id="11"/>
     </w:p>
     <w:p>
       <w:pPr>
         <w:rPr>
           <w:i/>
+        </w:rPr>
+      </w:pPr>
+      <w:r>
+        <w:rPr>
+          <w:i/>
+          <w:lang w:val="en-US"/>
+        </w:rPr>
+        <w:t>User</w:t>
+      </w:r>
+      <w:r>
+        <w:rPr>
+          <w:i/>
+          <w:lang w:val="ru-RU"/>
+        </w:rPr>
+        <w:t xml:space="preserve"> </w:t>
+      </w:r>
+      <w:r>
+        <w:rPr>
+          <w:i/>
+          <w:lang w:val="ru-RU"/>
+        </w:rPr>
+        <w:t>–</w:t>
+      </w:r>
+      <w:r>
+        <w:rPr>
+          <w:i/>
+          <w:lang w:val="ru-RU"/>
+        </w:rPr>
+        <w:t xml:space="preserve"> </w:t>
+      </w:r>
+      <w:r>
+        <w:rPr>
+          <w:i/>
+        </w:rPr>
+        <w:t>потребител на системата</w:t>
+      </w:r>
+    </w:p>
+    <w:p>
+      <w:pPr>
+        <w:rPr>
+          <w:i/>
+        </w:rPr>
+      </w:pPr>
+      <w:r>
+        <w:rPr>
+          <w:i/>
+          <w:lang w:val="en-US"/>
+        </w:rPr>
+        <w:t>Group</w:t>
+      </w:r>
+      <w:r>
+        <w:rPr>
+          <w:i/>
+          <w:lang w:val="ru-RU"/>
+        </w:rPr>
+        <w:t xml:space="preserve"> – </w:t>
+      </w:r>
+      <w:r>
+        <w:rPr>
+          <w:i/>
+        </w:rPr>
+        <w:t>група в системата</w:t>
+      </w:r>
+    </w:p>
+    <w:p>
+      <w:pPr>
+        <w:rPr>
+          <w:i/>
+        </w:rPr>
+      </w:pPr>
+      <w:r>
+        <w:rPr>
+          <w:i/>
+          <w:lang w:val="en-US"/>
+        </w:rPr>
+        <w:t>Invite</w:t>
+      </w:r>
+      <w:r>
+        <w:rPr>
+          <w:i/>
+          <w:lang w:val="ru-RU"/>
+        </w:rPr>
+        <w:t xml:space="preserve"> – </w:t>
+      </w:r>
+      <w:r>
+        <w:rPr>
+          <w:i/>
+        </w:rPr>
+        <w:t>покана за присъединяване към група</w:t>
+      </w:r>
+    </w:p>
+    <w:p>
+      <w:pPr>
+        <w:rPr>
+          <w:i/>
+        </w:rPr>
+      </w:pPr>
+      <w:proofErr w:type="spellStart"/>
+      <w:r>
+        <w:rPr>
+          <w:i/>
+          <w:lang w:val="en-US"/>
+        </w:rPr>
+        <w:t>GroupUser</w:t>
+      </w:r>
+      <w:proofErr w:type="spellEnd"/>
+      <w:r>
+        <w:rPr>
+          <w:i/>
+          <w:lang w:val="ru-RU"/>
+        </w:rPr>
+        <w:t xml:space="preserve"> – </w:t>
+      </w:r>
+      <w:r>
+        <w:rPr>
+          <w:i/>
+        </w:rPr>
+        <w:t>членство на даден потребител в група</w:t>
+      </w:r>
+    </w:p>
+    <w:p>
+      <w:pPr>
+        <w:rPr>
+          <w:i/>
+        </w:rPr>
+      </w:pPr>
+      <w:r>
+        <w:rPr>
+          <w:i/>
+          <w:lang w:val="en-US"/>
+        </w:rPr>
+        <w:t>Gift</w:t>
+      </w:r>
+      <w:r>
+        <w:rPr>
+          <w:i/>
+          <w:lang w:val="ru-RU"/>
+        </w:rPr>
+        <w:t xml:space="preserve"> – </w:t>
+      </w:r>
+      <w:r>
+        <w:rPr>
+          <w:i/>
+        </w:rPr>
+        <w:t>разпределен подарък в група</w:t>
+      </w:r>
+    </w:p>
+    <w:p>
+      <w:pPr>
+        <w:rPr>
+          <w:i/>
+          <w:lang w:val="ru-RU"/>
+        </w:rPr>
+      </w:pPr>
+      <w:r>
+        <w:rPr>
+          <w:i/>
+          <w:lang w:val="en-US"/>
+        </w:rPr>
+        <w:t>Message</w:t>
+      </w:r>
+      <w:r>
+        <w:rPr>
+          <w:i/>
+          <w:lang w:val="ru-RU"/>
+        </w:rPr>
+        <w:t xml:space="preserve"> – </w:t>
+      </w:r>
+      <w:r>
+        <w:rPr>
+          <w:i/>
+        </w:rPr>
+        <w:t>единично съобщение в чата на група</w:t>
+      </w:r>
+      <w:r>
+        <w:rPr>
+          <w:i/>
+          <w:lang w:val="ru-RU"/>
+        </w:rPr>
+        <w:t xml:space="preserve"> </w:t>
+      </w:r>
+    </w:p>
+    <w:p>
+      <w:pPr>
+        <w:pStyle w:val="Heading2"/>
+        <w:rPr>
+          <w:i/>
+          <w:lang w:val="en-US"/>
+        </w:rPr>
+      </w:pPr>
+      <w:bookmarkStart w:id="12" w:name="_Toc372276277"/>
+      <w:r>
+        <w:t>Речник</w:t>
+      </w:r>
+      <w:r>
+        <w:t xml:space="preserve"> на данните</w:t>
+      </w:r>
+      <w:bookmarkEnd w:id="12"/>
+    </w:p>
+    <w:p>
+      <w:pPr>
+        <w:rPr>
+          <w:b/>
+          <w:i/>
+          <w:lang w:val="en-US"/>
+        </w:rPr>
+      </w:pPr>
+    </w:p>
+    <w:p>
+      <w:pPr>
+        <w:pStyle w:val="ListParagraph"/>
+        <w:numPr>
+          <w:ilvl w:val="0"/>
+          <w:numId w:val="3"/>
+        </w:numPr>
+        <w:rPr>
+          <w:b/>
           <w:lang w:val="en-US"/>
         </w:rPr>
         <w:sectPr>
@@ -5117,259 +5538,1011 @@
           <w:docGrid w:linePitch="360"/>
         </w:sectPr>
       </w:pPr>
+    </w:p>
+    <w:p>
+      <w:pPr>
+        <w:pStyle w:val="Heading1"/>
+      </w:pPr>
+      <w:bookmarkStart w:id="13" w:name="_Toc372276278"/>
+      <w:r>
+        <w:lastRenderedPageBreak/>
+        <w:t>КОМПОНЕНТНО ПРОЕКТИРАНЕ</w:t>
+      </w:r>
+      <w:bookmarkEnd w:id="13"/>
+    </w:p>
+    <w:p>
+      <w:pPr>
+        <w:rPr>
+          <w:lang w:val="ru-RU"/>
+        </w:rPr>
+      </w:pPr>
       <w:r>
         <w:rPr>
           <w:i/>
         </w:rPr>
-        <w:t>Архитектурата на системата, описана в Секция 3.1 позволява лесно разделяне на отговорностите на отделните модули и лесна смяна на използваната технология. Също така работата по всеки компонент може да е независима от другите. Клиентското приложение отговаря за представянето на данните на потребителя, без да извършва сложна бизнес логика. За нея е отговорно съврърното приложение, което използва релационна база данни, поради факта, че таблиците в нея отговарят на отделните типове данни в системата.   Приложението за чат е отделено от сървъра, за да позволява скалиране в случай на много едновременни съобщения и неочаквана натовареност. Също така използва нерелационна база данни, защото така отделните записи са независими един от друг и нямат връзки с другата част от системата.</w:t>
-      </w:r>
-    </w:p>
-    <w:p>
-      <w:pPr>
-        <w:pStyle w:val="Heading1"/>
-      </w:pPr>
-      <w:bookmarkStart w:id="9" w:name="_Toc372276275"/>
-      <w:r>
-        <w:lastRenderedPageBreak/>
-        <w:t>ДАННОВО ПРОЕКТИРАНЕ</w:t>
-      </w:r>
-      <w:bookmarkEnd w:id="9"/>
-    </w:p>
-    <w:p>
-      <w:pPr>
-        <w:pStyle w:val="Heading2"/>
-      </w:pPr>
-      <w:bookmarkStart w:id="10" w:name="_Toc372276276"/>
-      <w:r>
-        <w:t>О</w:t>
-      </w:r>
-      <w:r>
-        <w:t>писание на данните</w:t>
-      </w:r>
-      <w:bookmarkEnd w:id="10"/>
-    </w:p>
-    <w:p>
-      <w:pPr>
-        <w:rPr>
-          <w:i/>
-        </w:rPr>
-      </w:pPr>
+        <w:t xml:space="preserve">Системата прилага определен алгоритъм за разпределяне на подаръците между присъстващите в групата, реализиран в метода </w:t>
+      </w:r>
+      <w:proofErr w:type="spellStart"/>
       <w:r>
         <w:rPr>
           <w:i/>
           <w:lang w:val="en-US"/>
         </w:rPr>
-        <w:t>User</w:t>
-      </w:r>
+        <w:t>SecretSantaShuffle</w:t>
+      </w:r>
+      <w:proofErr w:type="spellEnd"/>
       <w:r>
         <w:rPr>
           <w:i/>
+        </w:rPr>
+        <w:t xml:space="preserve">. </w:t>
+      </w:r>
+    </w:p>
+    <w:p>
+      <w:pPr>
+        <w:pStyle w:val="PlainText"/>
+        <w:rPr>
+          <w:rFonts w:ascii="Courier New" w:hAnsi="Courier New" w:cs="Courier New"/>
+        </w:rPr>
+      </w:pPr>
+      <w:proofErr w:type="gramStart"/>
+      <w:r>
+        <w:rPr>
+          <w:rFonts w:ascii="Courier New" w:hAnsi="Courier New" w:cs="Courier New"/>
+        </w:rPr>
+        <w:t>private</w:t>
+      </w:r>
+      <w:proofErr w:type="gramEnd"/>
+      <w:r>
+        <w:rPr>
+          <w:rFonts w:ascii="Courier New" w:hAnsi="Courier New" w:cs="Courier New"/>
+        </w:rPr>
+        <w:t xml:space="preserve"> </w:t>
+      </w:r>
+      <w:proofErr w:type="spellStart"/>
+      <w:r>
+        <w:rPr>
+          <w:rFonts w:ascii="Courier New" w:hAnsi="Courier New" w:cs="Courier New"/>
+        </w:rPr>
+        <w:t>IEnumerable</w:t>
+      </w:r>
+      <w:proofErr w:type="spellEnd"/>
+      <w:r>
+        <w:rPr>
+          <w:rFonts w:ascii="Courier New" w:hAnsi="Courier New" w:cs="Courier New"/>
+        </w:rPr>
+        <w:t>&lt;</w:t>
+      </w:r>
+      <w:proofErr w:type="spellStart"/>
+      <w:r>
+        <w:rPr>
+          <w:rFonts w:ascii="Courier New" w:hAnsi="Courier New" w:cs="Courier New"/>
+        </w:rPr>
+        <w:t>int</w:t>
+      </w:r>
+      <w:proofErr w:type="spellEnd"/>
+      <w:r>
+        <w:rPr>
+          <w:rFonts w:ascii="Courier New" w:hAnsi="Courier New" w:cs="Courier New"/>
+        </w:rPr>
+        <w:t xml:space="preserve">&gt; </w:t>
+      </w:r>
+      <w:proofErr w:type="spellStart"/>
+      <w:r>
+        <w:rPr>
+          <w:rFonts w:ascii="Courier New" w:hAnsi="Courier New" w:cs="Courier New"/>
+        </w:rPr>
+        <w:t>SecretSantaShuffle</w:t>
+      </w:r>
+      <w:proofErr w:type="spellEnd"/>
+      <w:r>
+        <w:rPr>
+          <w:rFonts w:ascii="Courier New" w:hAnsi="Courier New" w:cs="Courier New"/>
+        </w:rPr>
+        <w:t>(</w:t>
+      </w:r>
+      <w:proofErr w:type="spellStart"/>
+      <w:r>
+        <w:rPr>
+          <w:rFonts w:ascii="Courier New" w:hAnsi="Courier New" w:cs="Courier New"/>
+        </w:rPr>
+        <w:t>int</w:t>
+      </w:r>
+      <w:proofErr w:type="spellEnd"/>
+      <w:r>
+        <w:rPr>
+          <w:rFonts w:ascii="Courier New" w:hAnsi="Courier New" w:cs="Courier New"/>
+        </w:rPr>
+        <w:t xml:space="preserve"> </w:t>
+      </w:r>
+      <w:proofErr w:type="spellStart"/>
+      <w:r>
+        <w:rPr>
+          <w:rFonts w:ascii="Courier New" w:hAnsi="Courier New" w:cs="Courier New"/>
+        </w:rPr>
+        <w:t>numberOfUsers</w:t>
+      </w:r>
+      <w:proofErr w:type="spellEnd"/>
+      <w:r>
+        <w:rPr>
+          <w:rFonts w:ascii="Courier New" w:hAnsi="Courier New" w:cs="Courier New"/>
+        </w:rPr>
+        <w:t>)</w:t>
+      </w:r>
+    </w:p>
+    <w:p>
+      <w:pPr>
+        <w:pStyle w:val="PlainText"/>
+        <w:rPr>
+          <w:rFonts w:ascii="Courier New" w:hAnsi="Courier New" w:cs="Courier New"/>
+        </w:rPr>
+      </w:pPr>
+      <w:r>
+        <w:rPr>
+          <w:rFonts w:ascii="Courier New" w:hAnsi="Courier New" w:cs="Courier New"/>
+        </w:rPr>
+        <w:t>{</w:t>
+      </w:r>
+    </w:p>
+    <w:p>
+      <w:pPr>
+        <w:pStyle w:val="PlainText"/>
+        <w:rPr>
+          <w:rFonts w:ascii="Courier New" w:hAnsi="Courier New" w:cs="Courier New"/>
+        </w:rPr>
+      </w:pPr>
+      <w:r>
+        <w:rPr>
+          <w:rFonts w:ascii="Courier New" w:hAnsi="Courier New" w:cs="Courier New"/>
+        </w:rPr>
+        <w:tab/>
+      </w:r>
+      <w:proofErr w:type="spellStart"/>
+      <w:proofErr w:type="gramStart"/>
+      <w:r>
+        <w:rPr>
+          <w:rFonts w:ascii="Courier New" w:hAnsi="Courier New" w:cs="Courier New"/>
+        </w:rPr>
+        <w:t>var</w:t>
+      </w:r>
+      <w:proofErr w:type="spellEnd"/>
+      <w:proofErr w:type="gramEnd"/>
+      <w:r>
+        <w:rPr>
+          <w:rFonts w:ascii="Courier New" w:hAnsi="Courier New" w:cs="Courier New"/>
+        </w:rPr>
+        <w:t xml:space="preserve"> assignments = new List&lt;</w:t>
+      </w:r>
+      <w:proofErr w:type="spellStart"/>
+      <w:r>
+        <w:rPr>
+          <w:rFonts w:ascii="Courier New" w:hAnsi="Courier New" w:cs="Courier New"/>
+        </w:rPr>
+        <w:t>int</w:t>
+      </w:r>
+      <w:proofErr w:type="spellEnd"/>
+      <w:r>
+        <w:rPr>
+          <w:rFonts w:ascii="Courier New" w:hAnsi="Courier New" w:cs="Courier New"/>
+        </w:rPr>
+        <w:t>&gt;();</w:t>
+      </w:r>
+    </w:p>
+    <w:p>
+      <w:pPr>
+        <w:pStyle w:val="PlainText"/>
+        <w:rPr>
+          <w:rFonts w:ascii="Courier New" w:hAnsi="Courier New" w:cs="Courier New"/>
+        </w:rPr>
+      </w:pPr>
+      <w:r>
+        <w:rPr>
+          <w:rFonts w:ascii="Courier New" w:hAnsi="Courier New" w:cs="Courier New"/>
+        </w:rPr>
+        <w:tab/>
+      </w:r>
+      <w:proofErr w:type="gramStart"/>
+      <w:r>
+        <w:rPr>
+          <w:rFonts w:ascii="Courier New" w:hAnsi="Courier New" w:cs="Courier New"/>
+        </w:rPr>
+        <w:t>for</w:t>
+      </w:r>
+      <w:proofErr w:type="gramEnd"/>
+      <w:r>
+        <w:rPr>
+          <w:rFonts w:ascii="Courier New" w:hAnsi="Courier New" w:cs="Courier New"/>
+        </w:rPr>
+        <w:t xml:space="preserve"> (</w:t>
+      </w:r>
+      <w:proofErr w:type="spellStart"/>
+      <w:r>
+        <w:rPr>
+          <w:rFonts w:ascii="Courier New" w:hAnsi="Courier New" w:cs="Courier New"/>
+        </w:rPr>
+        <w:t>var</w:t>
+      </w:r>
+      <w:proofErr w:type="spellEnd"/>
+      <w:r>
+        <w:rPr>
+          <w:rFonts w:ascii="Courier New" w:hAnsi="Courier New" w:cs="Courier New"/>
+        </w:rPr>
+        <w:t xml:space="preserve"> </w:t>
+      </w:r>
+      <w:proofErr w:type="spellStart"/>
+      <w:r>
+        <w:rPr>
+          <w:rFonts w:ascii="Courier New" w:hAnsi="Courier New" w:cs="Courier New"/>
+        </w:rPr>
+        <w:t>i</w:t>
+      </w:r>
+      <w:proofErr w:type="spellEnd"/>
+      <w:r>
+        <w:rPr>
+          <w:rFonts w:ascii="Courier New" w:hAnsi="Courier New" w:cs="Courier New"/>
+        </w:rPr>
+        <w:t xml:space="preserve"> = 0; </w:t>
+      </w:r>
+      <w:proofErr w:type="spellStart"/>
+      <w:r>
+        <w:rPr>
+          <w:rFonts w:ascii="Courier New" w:hAnsi="Courier New" w:cs="Courier New"/>
+        </w:rPr>
+        <w:t>i</w:t>
+      </w:r>
+      <w:proofErr w:type="spellEnd"/>
+      <w:r>
+        <w:rPr>
+          <w:rFonts w:ascii="Courier New" w:hAnsi="Courier New" w:cs="Courier New"/>
+        </w:rPr>
+        <w:t xml:space="preserve"> &lt; </w:t>
+      </w:r>
+      <w:proofErr w:type="spellStart"/>
+      <w:r>
+        <w:rPr>
+          <w:rFonts w:ascii="Courier New" w:hAnsi="Courier New" w:cs="Courier New"/>
+        </w:rPr>
+        <w:t>numberOfUsers</w:t>
+      </w:r>
+      <w:proofErr w:type="spellEnd"/>
+      <w:r>
+        <w:rPr>
+          <w:rFonts w:ascii="Courier New" w:hAnsi="Courier New" w:cs="Courier New"/>
+        </w:rPr>
+        <w:t xml:space="preserve">; </w:t>
+      </w:r>
+      <w:proofErr w:type="spellStart"/>
+      <w:r>
+        <w:rPr>
+          <w:rFonts w:ascii="Courier New" w:hAnsi="Courier New" w:cs="Courier New"/>
+        </w:rPr>
+        <w:t>i</w:t>
+      </w:r>
+      <w:proofErr w:type="spellEnd"/>
+      <w:r>
+        <w:rPr>
+          <w:rFonts w:ascii="Courier New" w:hAnsi="Courier New" w:cs="Courier New"/>
+        </w:rPr>
+        <w:t>++)</w:t>
+      </w:r>
+    </w:p>
+    <w:p>
+      <w:pPr>
+        <w:pStyle w:val="PlainText"/>
+        <w:rPr>
+          <w:rFonts w:ascii="Courier New" w:hAnsi="Courier New" w:cs="Courier New"/>
+        </w:rPr>
+      </w:pPr>
+      <w:r>
+        <w:rPr>
+          <w:rFonts w:ascii="Courier New" w:hAnsi="Courier New" w:cs="Courier New"/>
+        </w:rPr>
+        <w:tab/>
+        <w:t>{</w:t>
+      </w:r>
+    </w:p>
+    <w:p>
+      <w:pPr>
+        <w:pStyle w:val="PlainText"/>
+        <w:rPr>
+          <w:rFonts w:ascii="Courier New" w:hAnsi="Courier New" w:cs="Courier New"/>
+        </w:rPr>
+      </w:pPr>
+      <w:r>
+        <w:rPr>
+          <w:rFonts w:ascii="Courier New" w:hAnsi="Courier New" w:cs="Courier New"/>
+        </w:rPr>
+        <w:tab/>
+      </w:r>
+      <w:r>
+        <w:rPr>
+          <w:rFonts w:ascii="Courier New" w:hAnsi="Courier New" w:cs="Courier New"/>
+        </w:rPr>
+        <w:tab/>
+      </w:r>
+      <w:proofErr w:type="spellStart"/>
+      <w:proofErr w:type="gramStart"/>
+      <w:r>
+        <w:rPr>
+          <w:rFonts w:ascii="Courier New" w:hAnsi="Courier New" w:cs="Courier New"/>
+        </w:rPr>
+        <w:t>assignments.Add</w:t>
+      </w:r>
+      <w:proofErr w:type="spellEnd"/>
+      <w:r>
+        <w:rPr>
+          <w:rFonts w:ascii="Courier New" w:hAnsi="Courier New" w:cs="Courier New"/>
+        </w:rPr>
+        <w:t>(</w:t>
+      </w:r>
+      <w:proofErr w:type="spellStart"/>
+      <w:proofErr w:type="gramEnd"/>
+      <w:r>
+        <w:rPr>
+          <w:rFonts w:ascii="Courier New" w:hAnsi="Courier New" w:cs="Courier New"/>
+        </w:rPr>
+        <w:t>i</w:t>
+      </w:r>
+      <w:proofErr w:type="spellEnd"/>
+      <w:r>
+        <w:rPr>
+          <w:rFonts w:ascii="Courier New" w:hAnsi="Courier New" w:cs="Courier New"/>
+        </w:rPr>
+        <w:t>);</w:t>
+      </w:r>
+    </w:p>
+    <w:p>
+      <w:pPr>
+        <w:pStyle w:val="PlainText"/>
+        <w:rPr>
+          <w:rFonts w:ascii="Courier New" w:hAnsi="Courier New" w:cs="Courier New"/>
+        </w:rPr>
+      </w:pPr>
+      <w:r>
+        <w:rPr>
+          <w:rFonts w:ascii="Courier New" w:hAnsi="Courier New" w:cs="Courier New"/>
+        </w:rPr>
+        <w:tab/>
+        <w:t>}</w:t>
+      </w:r>
+    </w:p>
+    <w:p>
+      <w:pPr>
+        <w:pStyle w:val="PlainText"/>
+        <w:rPr>
+          <w:rFonts w:ascii="Courier New" w:hAnsi="Courier New" w:cs="Courier New"/>
+        </w:rPr>
+      </w:pPr>
+    </w:p>
+    <w:p>
+      <w:pPr>
+        <w:pStyle w:val="PlainText"/>
+        <w:rPr>
+          <w:rFonts w:ascii="Courier New" w:hAnsi="Courier New" w:cs="Courier New"/>
+        </w:rPr>
+      </w:pPr>
+      <w:r>
+        <w:rPr>
+          <w:rFonts w:ascii="Courier New" w:hAnsi="Courier New" w:cs="Courier New"/>
+        </w:rPr>
+        <w:tab/>
+      </w:r>
+      <w:proofErr w:type="spellStart"/>
+      <w:proofErr w:type="gramStart"/>
+      <w:r>
+        <w:rPr>
+          <w:rFonts w:ascii="Courier New" w:hAnsi="Courier New" w:cs="Courier New"/>
+        </w:rPr>
+        <w:t>var</w:t>
+      </w:r>
+      <w:proofErr w:type="spellEnd"/>
+      <w:proofErr w:type="gramEnd"/>
+      <w:r>
+        <w:rPr>
+          <w:rFonts w:ascii="Courier New" w:hAnsi="Courier New" w:cs="Courier New"/>
+        </w:rPr>
+        <w:t xml:space="preserve"> </w:t>
+      </w:r>
+      <w:proofErr w:type="spellStart"/>
+      <w:r>
+        <w:rPr>
+          <w:rFonts w:ascii="Courier New" w:hAnsi="Courier New" w:cs="Courier New"/>
+        </w:rPr>
+        <w:t>isValid</w:t>
+      </w:r>
+      <w:proofErr w:type="spellEnd"/>
+      <w:r>
+        <w:rPr>
+          <w:rFonts w:ascii="Courier New" w:hAnsi="Courier New" w:cs="Courier New"/>
+        </w:rPr>
+        <w:t xml:space="preserve"> = false;</w:t>
+      </w:r>
+    </w:p>
+    <w:p>
+      <w:pPr>
+        <w:pStyle w:val="PlainText"/>
+        <w:rPr>
+          <w:rFonts w:ascii="Courier New" w:hAnsi="Courier New" w:cs="Courier New"/>
+        </w:rPr>
+      </w:pPr>
+    </w:p>
+    <w:p>
+      <w:pPr>
+        <w:pStyle w:val="PlainText"/>
+        <w:rPr>
+          <w:rFonts w:ascii="Courier New" w:hAnsi="Courier New" w:cs="Courier New"/>
+        </w:rPr>
+      </w:pPr>
+      <w:r>
+        <w:rPr>
+          <w:rFonts w:ascii="Courier New" w:hAnsi="Courier New" w:cs="Courier New"/>
+        </w:rPr>
+        <w:tab/>
+      </w:r>
+      <w:proofErr w:type="gramStart"/>
+      <w:r>
+        <w:rPr>
+          <w:rFonts w:ascii="Courier New" w:hAnsi="Courier New" w:cs="Courier New"/>
+        </w:rPr>
+        <w:t>while</w:t>
+      </w:r>
+      <w:proofErr w:type="gramEnd"/>
+      <w:r>
+        <w:rPr>
+          <w:rFonts w:ascii="Courier New" w:hAnsi="Courier New" w:cs="Courier New"/>
+        </w:rPr>
+        <w:t xml:space="preserve"> (!</w:t>
+      </w:r>
+      <w:proofErr w:type="spellStart"/>
+      <w:r>
+        <w:rPr>
+          <w:rFonts w:ascii="Courier New" w:hAnsi="Courier New" w:cs="Courier New"/>
+        </w:rPr>
+        <w:t>isValid</w:t>
+      </w:r>
+      <w:proofErr w:type="spellEnd"/>
+      <w:r>
+        <w:rPr>
+          <w:rFonts w:ascii="Courier New" w:hAnsi="Courier New" w:cs="Courier New"/>
+        </w:rPr>
+        <w:t>)</w:t>
+      </w:r>
+    </w:p>
+    <w:p>
+      <w:pPr>
+        <w:pStyle w:val="PlainText"/>
+        <w:rPr>
+          <w:rFonts w:ascii="Courier New" w:hAnsi="Courier New" w:cs="Courier New"/>
+        </w:rPr>
+      </w:pPr>
+      <w:r>
+        <w:rPr>
+          <w:rFonts w:ascii="Courier New" w:hAnsi="Courier New" w:cs="Courier New"/>
+        </w:rPr>
+        <w:tab/>
+        <w:t>{</w:t>
+      </w:r>
+    </w:p>
+    <w:p>
+      <w:pPr>
+        <w:pStyle w:val="PlainText"/>
+        <w:rPr>
+          <w:rFonts w:ascii="Courier New" w:hAnsi="Courier New" w:cs="Courier New"/>
+        </w:rPr>
+      </w:pPr>
+      <w:r>
+        <w:rPr>
+          <w:rFonts w:ascii="Courier New" w:hAnsi="Courier New" w:cs="Courier New"/>
+        </w:rPr>
+        <w:tab/>
+      </w:r>
+      <w:r>
+        <w:rPr>
+          <w:rFonts w:ascii="Courier New" w:hAnsi="Courier New" w:cs="Courier New"/>
+        </w:rPr>
+        <w:tab/>
+      </w:r>
+      <w:proofErr w:type="spellStart"/>
+      <w:proofErr w:type="gramStart"/>
+      <w:r>
+        <w:rPr>
+          <w:rFonts w:ascii="Courier New" w:hAnsi="Courier New" w:cs="Courier New"/>
+        </w:rPr>
+        <w:t>assignments.Shuffle</w:t>
+      </w:r>
+      <w:proofErr w:type="spellEnd"/>
+      <w:r>
+        <w:rPr>
+          <w:rFonts w:ascii="Courier New" w:hAnsi="Courier New" w:cs="Courier New"/>
+        </w:rPr>
+        <w:t>(</w:t>
+      </w:r>
+      <w:proofErr w:type="gramEnd"/>
+      <w:r>
+        <w:rPr>
+          <w:rFonts w:ascii="Courier New" w:hAnsi="Courier New" w:cs="Courier New"/>
+        </w:rPr>
+        <w:t>);</w:t>
+      </w:r>
+    </w:p>
+    <w:p>
+      <w:pPr>
+        <w:pStyle w:val="PlainText"/>
+        <w:rPr>
+          <w:rFonts w:ascii="Courier New" w:hAnsi="Courier New" w:cs="Courier New"/>
+        </w:rPr>
+      </w:pPr>
+    </w:p>
+    <w:p>
+      <w:pPr>
+        <w:pStyle w:val="PlainText"/>
+        <w:rPr>
+          <w:rFonts w:ascii="Courier New" w:hAnsi="Courier New" w:cs="Courier New"/>
+        </w:rPr>
+      </w:pPr>
+      <w:r>
+        <w:rPr>
+          <w:rFonts w:ascii="Courier New" w:hAnsi="Courier New" w:cs="Courier New"/>
+        </w:rPr>
+        <w:tab/>
+      </w:r>
+      <w:r>
+        <w:rPr>
+          <w:rFonts w:ascii="Courier New" w:hAnsi="Courier New" w:cs="Courier New"/>
+        </w:rPr>
+        <w:tab/>
+      </w:r>
+      <w:proofErr w:type="spellStart"/>
+      <w:proofErr w:type="gramStart"/>
+      <w:r>
+        <w:rPr>
+          <w:rFonts w:ascii="Courier New" w:hAnsi="Courier New" w:cs="Courier New"/>
+        </w:rPr>
+        <w:t>isValid</w:t>
+      </w:r>
+      <w:proofErr w:type="spellEnd"/>
+      <w:proofErr w:type="gramEnd"/>
+      <w:r>
+        <w:rPr>
+          <w:rFonts w:ascii="Courier New" w:hAnsi="Courier New" w:cs="Courier New"/>
+        </w:rPr>
+        <w:t xml:space="preserve"> = true;</w:t>
+      </w:r>
+    </w:p>
+    <w:p>
+      <w:pPr>
+        <w:pStyle w:val="PlainText"/>
+        <w:rPr>
+          <w:rFonts w:ascii="Courier New" w:hAnsi="Courier New" w:cs="Courier New"/>
+        </w:rPr>
+      </w:pPr>
+    </w:p>
+    <w:p>
+      <w:pPr>
+        <w:pStyle w:val="PlainText"/>
+        <w:rPr>
+          <w:rFonts w:ascii="Courier New" w:hAnsi="Courier New" w:cs="Courier New"/>
+        </w:rPr>
+      </w:pPr>
+      <w:r>
+        <w:rPr>
+          <w:rFonts w:ascii="Courier New" w:hAnsi="Courier New" w:cs="Courier New"/>
+        </w:rPr>
+        <w:tab/>
+      </w:r>
+      <w:r>
+        <w:rPr>
+          <w:rFonts w:ascii="Courier New" w:hAnsi="Courier New" w:cs="Courier New"/>
+        </w:rPr>
+        <w:tab/>
+      </w:r>
+      <w:proofErr w:type="gramStart"/>
+      <w:r>
+        <w:rPr>
+          <w:rFonts w:ascii="Courier New" w:hAnsi="Courier New" w:cs="Courier New"/>
+        </w:rPr>
+        <w:t>for</w:t>
+      </w:r>
+      <w:proofErr w:type="gramEnd"/>
+      <w:r>
+        <w:rPr>
+          <w:rFonts w:ascii="Courier New" w:hAnsi="Courier New" w:cs="Courier New"/>
+        </w:rPr>
+        <w:t xml:space="preserve"> (</w:t>
+      </w:r>
+      <w:proofErr w:type="spellStart"/>
+      <w:r>
+        <w:rPr>
+          <w:rFonts w:ascii="Courier New" w:hAnsi="Courier New" w:cs="Courier New"/>
+        </w:rPr>
+        <w:t>var</w:t>
+      </w:r>
+      <w:proofErr w:type="spellEnd"/>
+      <w:r>
+        <w:rPr>
+          <w:rFonts w:ascii="Courier New" w:hAnsi="Courier New" w:cs="Courier New"/>
+        </w:rPr>
+        <w:t xml:space="preserve"> </w:t>
+      </w:r>
+      <w:proofErr w:type="spellStart"/>
+      <w:r>
+        <w:rPr>
+          <w:rFonts w:ascii="Courier New" w:hAnsi="Courier New" w:cs="Courier New"/>
+        </w:rPr>
+        <w:t>i</w:t>
+      </w:r>
+      <w:proofErr w:type="spellEnd"/>
+      <w:r>
+        <w:rPr>
+          <w:rFonts w:ascii="Courier New" w:hAnsi="Courier New" w:cs="Courier New"/>
+        </w:rPr>
+        <w:t xml:space="preserve"> = 0; </w:t>
+      </w:r>
+      <w:proofErr w:type="spellStart"/>
+      <w:r>
+        <w:rPr>
+          <w:rFonts w:ascii="Courier New" w:hAnsi="Courier New" w:cs="Courier New"/>
+        </w:rPr>
+        <w:t>i</w:t>
+      </w:r>
+      <w:proofErr w:type="spellEnd"/>
+      <w:r>
+        <w:rPr>
+          <w:rFonts w:ascii="Courier New" w:hAnsi="Courier New" w:cs="Courier New"/>
+        </w:rPr>
+        <w:t xml:space="preserve"> &lt; </w:t>
+      </w:r>
+      <w:proofErr w:type="spellStart"/>
+      <w:r>
+        <w:rPr>
+          <w:rFonts w:ascii="Courier New" w:hAnsi="Courier New" w:cs="Courier New"/>
+        </w:rPr>
+        <w:t>numberOfUsers</w:t>
+      </w:r>
+      <w:proofErr w:type="spellEnd"/>
+      <w:r>
+        <w:rPr>
+          <w:rFonts w:ascii="Courier New" w:hAnsi="Courier New" w:cs="Courier New"/>
+        </w:rPr>
+        <w:t xml:space="preserve">; </w:t>
+      </w:r>
+      <w:proofErr w:type="spellStart"/>
+      <w:r>
+        <w:rPr>
+          <w:rFonts w:ascii="Courier New" w:hAnsi="Courier New" w:cs="Courier New"/>
+        </w:rPr>
+        <w:t>i</w:t>
+      </w:r>
+      <w:proofErr w:type="spellEnd"/>
+      <w:r>
+        <w:rPr>
+          <w:rFonts w:ascii="Courier New" w:hAnsi="Courier New" w:cs="Courier New"/>
+        </w:rPr>
+        <w:t>++)</w:t>
+      </w:r>
+    </w:p>
+    <w:p>
+      <w:pPr>
+        <w:pStyle w:val="PlainText"/>
+        <w:rPr>
+          <w:rFonts w:ascii="Courier New" w:hAnsi="Courier New" w:cs="Courier New"/>
+        </w:rPr>
+      </w:pPr>
+      <w:r>
+        <w:rPr>
+          <w:rFonts w:ascii="Courier New" w:hAnsi="Courier New" w:cs="Courier New"/>
+        </w:rPr>
+        <w:tab/>
+      </w:r>
+      <w:r>
+        <w:rPr>
+          <w:rFonts w:ascii="Courier New" w:hAnsi="Courier New" w:cs="Courier New"/>
+        </w:rPr>
+        <w:tab/>
+        <w:t>{</w:t>
+      </w:r>
+    </w:p>
+    <w:p>
+      <w:pPr>
+        <w:pStyle w:val="PlainText"/>
+        <w:rPr>
+          <w:rFonts w:ascii="Courier New" w:hAnsi="Courier New" w:cs="Courier New"/>
+        </w:rPr>
+      </w:pPr>
+      <w:r>
+        <w:rPr>
+          <w:rFonts w:ascii="Courier New" w:hAnsi="Courier New" w:cs="Courier New"/>
+        </w:rPr>
+        <w:tab/>
+      </w:r>
+      <w:r>
+        <w:rPr>
+          <w:rFonts w:ascii="Courier New" w:hAnsi="Courier New" w:cs="Courier New"/>
+        </w:rPr>
+        <w:tab/>
+      </w:r>
+      <w:r>
+        <w:rPr>
+          <w:rFonts w:ascii="Courier New" w:hAnsi="Courier New" w:cs="Courier New"/>
+        </w:rPr>
+        <w:tab/>
+      </w:r>
+      <w:proofErr w:type="gramStart"/>
+      <w:r>
+        <w:rPr>
+          <w:rFonts w:ascii="Courier New" w:hAnsi="Courier New" w:cs="Courier New"/>
+        </w:rPr>
+        <w:t>if</w:t>
+      </w:r>
+      <w:proofErr w:type="gramEnd"/>
+      <w:r>
+        <w:rPr>
+          <w:rFonts w:ascii="Courier New" w:hAnsi="Courier New" w:cs="Courier New"/>
+        </w:rPr>
+        <w:t xml:space="preserve"> (assignments[</w:t>
+      </w:r>
+      <w:proofErr w:type="spellStart"/>
+      <w:r>
+        <w:rPr>
+          <w:rFonts w:ascii="Courier New" w:hAnsi="Courier New" w:cs="Courier New"/>
+        </w:rPr>
+        <w:t>i</w:t>
+      </w:r>
+      <w:proofErr w:type="spellEnd"/>
+      <w:r>
+        <w:rPr>
+          <w:rFonts w:ascii="Courier New" w:hAnsi="Courier New" w:cs="Courier New"/>
+        </w:rPr>
+        <w:t xml:space="preserve">] == </w:t>
+      </w:r>
+      <w:proofErr w:type="spellStart"/>
+      <w:r>
+        <w:rPr>
+          <w:rFonts w:ascii="Courier New" w:hAnsi="Courier New" w:cs="Courier New"/>
+        </w:rPr>
+        <w:t>i</w:t>
+      </w:r>
+      <w:proofErr w:type="spellEnd"/>
+      <w:r>
+        <w:rPr>
+          <w:rFonts w:ascii="Courier New" w:hAnsi="Courier New" w:cs="Courier New"/>
+        </w:rPr>
+        <w:t>)</w:t>
+      </w:r>
+    </w:p>
+    <w:p>
+      <w:pPr>
+        <w:pStyle w:val="PlainText"/>
+        <w:rPr>
+          <w:rFonts w:ascii="Courier New" w:hAnsi="Courier New" w:cs="Courier New"/>
+        </w:rPr>
+      </w:pPr>
+      <w:r>
+        <w:rPr>
+          <w:rFonts w:ascii="Courier New" w:hAnsi="Courier New" w:cs="Courier New"/>
+        </w:rPr>
+        <w:tab/>
+      </w:r>
+      <w:r>
+        <w:rPr>
+          <w:rFonts w:ascii="Courier New" w:hAnsi="Courier New" w:cs="Courier New"/>
+        </w:rPr>
+        <w:tab/>
+      </w:r>
+      <w:r>
+        <w:rPr>
+          <w:rFonts w:ascii="Courier New" w:hAnsi="Courier New" w:cs="Courier New"/>
+        </w:rPr>
+        <w:tab/>
+        <w:t>{</w:t>
+      </w:r>
+    </w:p>
+    <w:p>
+      <w:pPr>
+        <w:pStyle w:val="PlainText"/>
+        <w:rPr>
+          <w:rFonts w:ascii="Courier New" w:hAnsi="Courier New" w:cs="Courier New"/>
+        </w:rPr>
+      </w:pPr>
+      <w:r>
+        <w:rPr>
+          <w:rFonts w:ascii="Courier New" w:hAnsi="Courier New" w:cs="Courier New"/>
+        </w:rPr>
+        <w:tab/>
+      </w:r>
+      <w:r>
+        <w:rPr>
+          <w:rFonts w:ascii="Courier New" w:hAnsi="Courier New" w:cs="Courier New"/>
+        </w:rPr>
+        <w:tab/>
+      </w:r>
+      <w:r>
+        <w:rPr>
+          <w:rFonts w:ascii="Courier New" w:hAnsi="Courier New" w:cs="Courier New"/>
+        </w:rPr>
+        <w:tab/>
+      </w:r>
+      <w:r>
+        <w:rPr>
+          <w:rFonts w:ascii="Courier New" w:hAnsi="Courier New" w:cs="Courier New"/>
+        </w:rPr>
+        <w:tab/>
+      </w:r>
+      <w:proofErr w:type="spellStart"/>
+      <w:proofErr w:type="gramStart"/>
+      <w:r>
+        <w:rPr>
+          <w:rFonts w:ascii="Courier New" w:hAnsi="Courier New" w:cs="Courier New"/>
+        </w:rPr>
+        <w:t>isValid</w:t>
+      </w:r>
+      <w:proofErr w:type="spellEnd"/>
+      <w:proofErr w:type="gramEnd"/>
+      <w:r>
+        <w:rPr>
+          <w:rFonts w:ascii="Courier New" w:hAnsi="Courier New" w:cs="Courier New"/>
+        </w:rPr>
+        <w:t xml:space="preserve"> = false;</w:t>
+      </w:r>
+    </w:p>
+    <w:p>
+      <w:pPr>
+        <w:pStyle w:val="PlainText"/>
+        <w:rPr>
+          <w:rFonts w:ascii="Courier New" w:hAnsi="Courier New" w:cs="Courier New"/>
+        </w:rPr>
+      </w:pPr>
+      <w:r>
+        <w:rPr>
+          <w:rFonts w:ascii="Courier New" w:hAnsi="Courier New" w:cs="Courier New"/>
+        </w:rPr>
+        <w:tab/>
+      </w:r>
+      <w:r>
+        <w:rPr>
+          <w:rFonts w:ascii="Courier New" w:hAnsi="Courier New" w:cs="Courier New"/>
+        </w:rPr>
+        <w:tab/>
+      </w:r>
+      <w:r>
+        <w:rPr>
+          <w:rFonts w:ascii="Courier New" w:hAnsi="Courier New" w:cs="Courier New"/>
+        </w:rPr>
+        <w:tab/>
+        <w:t>}</w:t>
+      </w:r>
+    </w:p>
+    <w:p>
+      <w:pPr>
+        <w:pStyle w:val="PlainText"/>
+        <w:rPr>
+          <w:rFonts w:ascii="Courier New" w:hAnsi="Courier New" w:cs="Courier New"/>
           <w:lang w:val="ru-RU"/>
         </w:rPr>
+      </w:pPr>
+      <w:r>
+        <w:rPr>
+          <w:rFonts w:ascii="Courier New" w:hAnsi="Courier New" w:cs="Courier New"/>
+        </w:rPr>
+        <w:tab/>
+      </w:r>
+      <w:r>
+        <w:rPr>
+          <w:rFonts w:ascii="Courier New" w:hAnsi="Courier New" w:cs="Courier New"/>
+        </w:rPr>
+        <w:tab/>
+      </w:r>
+      <w:r>
+        <w:rPr>
+          <w:rFonts w:ascii="Courier New" w:hAnsi="Courier New" w:cs="Courier New"/>
+          <w:lang w:val="ru-RU"/>
+        </w:rPr>
+        <w:t>}</w:t>
+      </w:r>
+    </w:p>
+    <w:p>
+      <w:pPr>
+        <w:pStyle w:val="PlainText"/>
+        <w:rPr>
+          <w:rFonts w:ascii="Courier New" w:hAnsi="Courier New" w:cs="Courier New"/>
+          <w:lang w:val="ru-RU"/>
+        </w:rPr>
+      </w:pPr>
+      <w:r>
+        <w:rPr>
+          <w:rFonts w:ascii="Courier New" w:hAnsi="Courier New" w:cs="Courier New"/>
+          <w:lang w:val="ru-RU"/>
+        </w:rPr>
+        <w:tab/>
+        <w:t>}</w:t>
+      </w:r>
+    </w:p>
+    <w:p>
+      <w:pPr>
+        <w:pStyle w:val="PlainText"/>
+        <w:rPr>
+          <w:rFonts w:ascii="Courier New" w:hAnsi="Courier New" w:cs="Courier New"/>
+          <w:lang w:val="ru-RU"/>
+        </w:rPr>
+      </w:pPr>
+    </w:p>
+    <w:p>
+      <w:pPr>
+        <w:pStyle w:val="PlainText"/>
+        <w:rPr>
+          <w:rFonts w:ascii="Courier New" w:hAnsi="Courier New" w:cs="Courier New"/>
+          <w:lang w:val="ru-RU"/>
+        </w:rPr>
+      </w:pPr>
+      <w:r>
+        <w:rPr>
+          <w:rFonts w:ascii="Courier New" w:hAnsi="Courier New" w:cs="Courier New"/>
+          <w:lang w:val="ru-RU"/>
+        </w:rPr>
+        <w:tab/>
+      </w:r>
+      <w:proofErr w:type="gramStart"/>
+      <w:r>
+        <w:rPr>
+          <w:rFonts w:ascii="Courier New" w:hAnsi="Courier New" w:cs="Courier New"/>
+        </w:rPr>
+        <w:t>return</w:t>
+      </w:r>
+      <w:proofErr w:type="gramEnd"/>
+      <w:r>
+        <w:rPr>
+          <w:rFonts w:ascii="Courier New" w:hAnsi="Courier New" w:cs="Courier New"/>
+          <w:lang w:val="ru-RU"/>
+        </w:rPr>
         <w:t xml:space="preserve"> </w:t>
       </w:r>
       <w:r>
         <w:rPr>
-          <w:i/>
+          <w:rFonts w:ascii="Courier New" w:hAnsi="Courier New" w:cs="Courier New"/>
+        </w:rPr>
+        <w:t>assignments</w:t>
+      </w:r>
+      <w:r>
+        <w:rPr>
+          <w:rFonts w:ascii="Courier New" w:hAnsi="Courier New" w:cs="Courier New"/>
           <w:lang w:val="ru-RU"/>
         </w:rPr>
-        <w:t>–</w:t>
-      </w:r>
-      <w:r>
-        <w:rPr>
-          <w:i/>
+        <w:t>;</w:t>
+      </w:r>
+    </w:p>
+    <w:p>
+      <w:pPr>
+        <w:pStyle w:val="PlainText"/>
+        <w:rPr>
+          <w:rFonts w:ascii="Courier New" w:hAnsi="Courier New" w:cs="Courier New"/>
           <w:lang w:val="ru-RU"/>
         </w:rPr>
-        <w:t xml:space="preserve"> </w:t>
-      </w:r>
-      <w:r>
-        <w:rPr>
-          <w:i/>
-        </w:rPr>
-        <w:t>потребител на системата</w:t>
-      </w:r>
-    </w:p>
-    <w:p>
-      <w:pPr>
-        <w:rPr>
-          <w:i/>
-        </w:rPr>
-      </w:pPr>
-      <w:r>
-        <w:rPr>
-          <w:i/>
-          <w:lang w:val="en-US"/>
-        </w:rPr>
-        <w:t>Group</w:t>
-      </w:r>
-      <w:r>
-        <w:rPr>
-          <w:i/>
+      </w:pPr>
+      <w:r>
+        <w:rPr>
+          <w:rFonts w:ascii="Courier New" w:hAnsi="Courier New" w:cs="Courier New"/>
           <w:lang w:val="ru-RU"/>
         </w:rPr>
-        <w:t xml:space="preserve"> – </w:t>
-      </w:r>
-      <w:r>
-        <w:rPr>
-          <w:i/>
-        </w:rPr>
-        <w:t>група в системата</w:t>
-      </w:r>
-    </w:p>
-    <w:p>
-      <w:pPr>
-        <w:rPr>
-          <w:i/>
-        </w:rPr>
-      </w:pPr>
-      <w:r>
-        <w:rPr>
-          <w:i/>
-          <w:lang w:val="en-US"/>
-        </w:rPr>
-        <w:t>Invite</w:t>
-      </w:r>
-      <w:r>
-        <w:rPr>
-          <w:i/>
+        <w:t>}</w:t>
+      </w:r>
+    </w:p>
+    <w:p>
+      <w:pPr>
+        <w:rPr>
           <w:lang w:val="ru-RU"/>
         </w:rPr>
-        <w:t xml:space="preserve"> – </w:t>
-      </w:r>
-      <w:r>
-        <w:rPr>
-          <w:i/>
-        </w:rPr>
-        <w:t>покана за присъединяване към група</w:t>
-      </w:r>
-    </w:p>
-    <w:p>
-      <w:pPr>
-        <w:rPr>
-          <w:i/>
-        </w:rPr>
-      </w:pPr>
-      <w:proofErr w:type="spellStart"/>
-      <w:r>
-        <w:rPr>
-          <w:i/>
-          <w:lang w:val="en-US"/>
-        </w:rPr>
-        <w:t>GroupUser</w:t>
-      </w:r>
-      <w:proofErr w:type="spellEnd"/>
-      <w:r>
-        <w:rPr>
-          <w:i/>
+      </w:pPr>
+    </w:p>
+    <w:p>
+      <w:r>
+        <w:t>Методът приема като параметър броя на потребителите в групата и създава списък, като на всеки потребител слага уникален индекс и число, равно на съответния индекс. След това разбръква списъка произволно, докато на всеки индекс в списъка отговаря различно число. Това позволява никой потребител да не трябва да подарява на себе си.</w:t>
+      </w:r>
+    </w:p>
+    <w:p/>
+    <w:p>
+      <w:pPr>
+        <w:rPr>
           <w:lang w:val="ru-RU"/>
-        </w:rPr>
-        <w:t xml:space="preserve"> – </w:t>
-      </w:r>
-      <w:r>
-        <w:rPr>
-          <w:i/>
-        </w:rPr>
-        <w:t>членство на даден потребител в група</w:t>
-      </w:r>
-    </w:p>
-    <w:p>
-      <w:pPr>
-        <w:rPr>
-          <w:i/>
-        </w:rPr>
-      </w:pPr>
-      <w:r>
-        <w:rPr>
-          <w:i/>
-          <w:lang w:val="en-US"/>
-        </w:rPr>
-        <w:t>Gift</w:t>
-      </w:r>
-      <w:r>
-        <w:rPr>
-          <w:i/>
-          <w:lang w:val="ru-RU"/>
-        </w:rPr>
-        <w:t xml:space="preserve"> – </w:t>
-      </w:r>
-      <w:r>
-        <w:rPr>
-          <w:i/>
-        </w:rPr>
-        <w:t>разпределен подарък в група</w:t>
-      </w:r>
-    </w:p>
-    <w:p>
-      <w:pPr>
-        <w:rPr>
-          <w:i/>
-          <w:lang w:val="ru-RU"/>
-        </w:rPr>
-      </w:pPr>
-      <w:r>
-        <w:rPr>
-          <w:i/>
-          <w:lang w:val="en-US"/>
-        </w:rPr>
-        <w:t>Message</w:t>
-      </w:r>
-      <w:r>
-        <w:rPr>
-          <w:i/>
-          <w:lang w:val="ru-RU"/>
-        </w:rPr>
-        <w:t xml:space="preserve"> – </w:t>
-      </w:r>
-      <w:r>
-        <w:rPr>
-          <w:i/>
-        </w:rPr>
-        <w:t>единично съобщение в чата на група</w:t>
-      </w:r>
-      <w:r>
-        <w:rPr>
-          <w:i/>
-          <w:lang w:val="ru-RU"/>
-        </w:rPr>
-        <w:t xml:space="preserve"> </w:t>
-      </w:r>
-    </w:p>
-    <w:p>
-      <w:pPr>
-        <w:pStyle w:val="Heading2"/>
-        <w:rPr>
-          <w:i/>
-          <w:lang w:val="en-US"/>
-        </w:rPr>
-      </w:pPr>
-      <w:bookmarkStart w:id="11" w:name="_Toc372276277"/>
-      <w:r>
-        <w:t>Речник</w:t>
-      </w:r>
-      <w:r>
-        <w:t xml:space="preserve"> на данните</w:t>
-      </w:r>
-      <w:bookmarkEnd w:id="11"/>
-    </w:p>
-    <w:p>
-      <w:pPr>
-        <w:rPr>
-          <w:b/>
-          <w:i/>
-          <w:lang w:val="en-US"/>
-        </w:rPr>
-      </w:pPr>
-    </w:p>
-    <w:p>
-      <w:pPr>
-        <w:pStyle w:val="ListParagraph"/>
-        <w:numPr>
-          <w:ilvl w:val="0"/>
-          <w:numId w:val="3"/>
-        </w:numPr>
-        <w:rPr>
-          <w:b/>
-          <w:lang w:val="en-US"/>
         </w:rPr>
         <w:sectPr>
           <w:pgSz w:w="11906" w:h="16838"/>
@@ -5383,978 +6556,63 @@
       <w:pPr>
         <w:pStyle w:val="Heading1"/>
       </w:pPr>
-      <w:bookmarkStart w:id="12" w:name="_Toc372276278"/>
+      <w:bookmarkStart w:id="14" w:name="_Toc372276279"/>
       <w:r>
         <w:lastRenderedPageBreak/>
-        <w:t>КОМПОНЕНТНО ПРОЕКТИРАНЕ</w:t>
-      </w:r>
-      <w:bookmarkEnd w:id="12"/>
-    </w:p>
-    <w:p>
-      <w:pPr>
-        <w:rPr>
-          <w:lang w:val="ru-RU"/>
-        </w:rPr>
-      </w:pPr>
-      <w:r>
+        <w:t>ПРОЕКТИРАНЕ НА ПОТРЕБИТЕЛСКИЯ ИНТЕРФЕЙС</w:t>
+      </w:r>
+      <w:bookmarkEnd w:id="14"/>
+    </w:p>
+    <w:p>
+      <w:pPr>
+        <w:pStyle w:val="Heading2"/>
+      </w:pPr>
+      <w:bookmarkStart w:id="15" w:name="_Toc372276280"/>
+      <w:r>
+        <w:t>Обобщение на потребителския интерфейс</w:t>
+      </w:r>
+      <w:bookmarkEnd w:id="15"/>
+    </w:p>
+    <w:p>
+      <w:r>
+        <w:t>При първоначално пускане на системата, потребителят получава екран за вписване, защото всички екрани на системата са само за регистрирани потребители. В случай, че няма профил, потребителят може да се регистрира.</w:t>
+      </w:r>
+    </w:p>
+    <w:p>
+      <w:r>
+        <w:t xml:space="preserve"> След вписване в системата, се показва основният екран, който съдържа групите, които потребителят е създал, и тези, в които членува. </w:t>
+      </w:r>
+    </w:p>
+    <w:p>
+      <w:r>
+        <w:t>Потребителят може да натисне бутона за нова група и след като въведе уникално име, е прехвърлен на екрана с детайлите за групата. От там може да изпраща покани към други потребители, да види списък с потребителите в групата и съобщенията в чата. Създателят на група може да премахне хора от групата, както и да стартира процеса по свързване на получател и подаряващ.</w:t>
+      </w:r>
+    </w:p>
+    <w:p>
+      <w:r>
+        <w:t>В менюто има линк, който води към екрана с чакащи покани. След като види списъка, потребителят може да приеме или отхвърли покани.</w:t>
+      </w:r>
+    </w:p>
+    <w:p>
+      <w:pPr>
         <w:rPr>
           <w:i/>
         </w:rPr>
-        <w:t xml:space="preserve">Системата прилага определен алгоритъм за разпределяне на подаръците между присъстващите в групата, реализиран в метода </w:t>
-      </w:r>
-      <w:proofErr w:type="spellStart"/>
+      </w:pPr>
+      <w:r>
+        <w:t>Потребителят може да прегледа списък с другите потребители в системата.</w:t>
+      </w:r>
       <w:r>
         <w:rPr>
           <w:i/>
-          <w:lang w:val="en-US"/>
-        </w:rPr>
-        <w:t>SecretSantaShuffle</w:t>
-      </w:r>
-      <w:proofErr w:type="spellEnd"/>
-      <w:r>
+        </w:rPr>
+        <w:t xml:space="preserve"> </w:t>
+      </w:r>
+    </w:p>
+    <w:p>
+      <w:pPr>
         <w:rPr>
           <w:i/>
-        </w:rPr>
-        <w:t xml:space="preserve">. </w:t>
-      </w:r>
-    </w:p>
-    <w:p>
-      <w:pPr>
-        <w:pStyle w:val="PlainText"/>
-        <w:rPr>
-          <w:rFonts w:ascii="Courier New" w:hAnsi="Courier New" w:cs="Courier New"/>
-        </w:rPr>
-      </w:pPr>
-      <w:proofErr w:type="gramStart"/>
-      <w:r>
-        <w:rPr>
-          <w:rFonts w:ascii="Courier New" w:hAnsi="Courier New" w:cs="Courier New"/>
-        </w:rPr>
-        <w:t>private</w:t>
-      </w:r>
-      <w:proofErr w:type="gramEnd"/>
-      <w:r>
-        <w:rPr>
-          <w:rFonts w:ascii="Courier New" w:hAnsi="Courier New" w:cs="Courier New"/>
-        </w:rPr>
-        <w:t xml:space="preserve"> </w:t>
-      </w:r>
-      <w:proofErr w:type="spellStart"/>
-      <w:r>
-        <w:rPr>
-          <w:rFonts w:ascii="Courier New" w:hAnsi="Courier New" w:cs="Courier New"/>
-        </w:rPr>
-        <w:t>IEnumerable</w:t>
-      </w:r>
-      <w:proofErr w:type="spellEnd"/>
-      <w:r>
-        <w:rPr>
-          <w:rFonts w:ascii="Courier New" w:hAnsi="Courier New" w:cs="Courier New"/>
-        </w:rPr>
-        <w:t>&lt;</w:t>
-      </w:r>
-      <w:proofErr w:type="spellStart"/>
-      <w:r>
-        <w:rPr>
-          <w:rFonts w:ascii="Courier New" w:hAnsi="Courier New" w:cs="Courier New"/>
-        </w:rPr>
-        <w:t>int</w:t>
-      </w:r>
-      <w:proofErr w:type="spellEnd"/>
-      <w:r>
-        <w:rPr>
-          <w:rFonts w:ascii="Courier New" w:hAnsi="Courier New" w:cs="Courier New"/>
-        </w:rPr>
-        <w:t xml:space="preserve">&gt; </w:t>
-      </w:r>
-      <w:proofErr w:type="spellStart"/>
-      <w:r>
-        <w:rPr>
-          <w:rFonts w:ascii="Courier New" w:hAnsi="Courier New" w:cs="Courier New"/>
-        </w:rPr>
-        <w:t>SecretSantaShuffle</w:t>
-      </w:r>
-      <w:proofErr w:type="spellEnd"/>
-      <w:r>
-        <w:rPr>
-          <w:rFonts w:ascii="Courier New" w:hAnsi="Courier New" w:cs="Courier New"/>
-        </w:rPr>
-        <w:t>(</w:t>
-      </w:r>
-      <w:proofErr w:type="spellStart"/>
-      <w:r>
-        <w:rPr>
-          <w:rFonts w:ascii="Courier New" w:hAnsi="Courier New" w:cs="Courier New"/>
-        </w:rPr>
-        <w:t>int</w:t>
-      </w:r>
-      <w:proofErr w:type="spellEnd"/>
-      <w:r>
-        <w:rPr>
-          <w:rFonts w:ascii="Courier New" w:hAnsi="Courier New" w:cs="Courier New"/>
-        </w:rPr>
-        <w:t xml:space="preserve"> </w:t>
-      </w:r>
-      <w:proofErr w:type="spellStart"/>
-      <w:r>
-        <w:rPr>
-          <w:rFonts w:ascii="Courier New" w:hAnsi="Courier New" w:cs="Courier New"/>
-        </w:rPr>
-        <w:t>numberOfUsers</w:t>
-      </w:r>
-      <w:proofErr w:type="spellEnd"/>
-      <w:r>
-        <w:rPr>
-          <w:rFonts w:ascii="Courier New" w:hAnsi="Courier New" w:cs="Courier New"/>
-        </w:rPr>
-        <w:t>)</w:t>
-      </w:r>
-    </w:p>
-    <w:p>
-      <w:pPr>
-        <w:pStyle w:val="PlainText"/>
-        <w:rPr>
-          <w:rFonts w:ascii="Courier New" w:hAnsi="Courier New" w:cs="Courier New"/>
-        </w:rPr>
-      </w:pPr>
-      <w:r>
-        <w:rPr>
-          <w:rFonts w:ascii="Courier New" w:hAnsi="Courier New" w:cs="Courier New"/>
-        </w:rPr>
-        <w:t>{</w:t>
-      </w:r>
-    </w:p>
-    <w:p>
-      <w:pPr>
-        <w:pStyle w:val="PlainText"/>
-        <w:rPr>
-          <w:rFonts w:ascii="Courier New" w:hAnsi="Courier New" w:cs="Courier New"/>
-        </w:rPr>
-      </w:pPr>
-      <w:r>
-        <w:rPr>
-          <w:rFonts w:ascii="Courier New" w:hAnsi="Courier New" w:cs="Courier New"/>
-        </w:rPr>
-        <w:tab/>
-      </w:r>
-      <w:proofErr w:type="spellStart"/>
-      <w:proofErr w:type="gramStart"/>
-      <w:r>
-        <w:rPr>
-          <w:rFonts w:ascii="Courier New" w:hAnsi="Courier New" w:cs="Courier New"/>
-        </w:rPr>
-        <w:t>var</w:t>
-      </w:r>
-      <w:proofErr w:type="spellEnd"/>
-      <w:proofErr w:type="gramEnd"/>
-      <w:r>
-        <w:rPr>
-          <w:rFonts w:ascii="Courier New" w:hAnsi="Courier New" w:cs="Courier New"/>
-        </w:rPr>
-        <w:t xml:space="preserve"> assignments = new List&lt;</w:t>
-      </w:r>
-      <w:proofErr w:type="spellStart"/>
-      <w:r>
-        <w:rPr>
-          <w:rFonts w:ascii="Courier New" w:hAnsi="Courier New" w:cs="Courier New"/>
-        </w:rPr>
-        <w:t>int</w:t>
-      </w:r>
-      <w:proofErr w:type="spellEnd"/>
-      <w:r>
-        <w:rPr>
-          <w:rFonts w:ascii="Courier New" w:hAnsi="Courier New" w:cs="Courier New"/>
-        </w:rPr>
-        <w:t>&gt;();</w:t>
-      </w:r>
-    </w:p>
-    <w:p>
-      <w:pPr>
-        <w:pStyle w:val="PlainText"/>
-        <w:rPr>
-          <w:rFonts w:ascii="Courier New" w:hAnsi="Courier New" w:cs="Courier New"/>
-        </w:rPr>
-      </w:pPr>
-      <w:r>
-        <w:rPr>
-          <w:rFonts w:ascii="Courier New" w:hAnsi="Courier New" w:cs="Courier New"/>
-        </w:rPr>
-        <w:tab/>
-      </w:r>
-      <w:proofErr w:type="gramStart"/>
-      <w:r>
-        <w:rPr>
-          <w:rFonts w:ascii="Courier New" w:hAnsi="Courier New" w:cs="Courier New"/>
-        </w:rPr>
-        <w:t>for</w:t>
-      </w:r>
-      <w:proofErr w:type="gramEnd"/>
-      <w:r>
-        <w:rPr>
-          <w:rFonts w:ascii="Courier New" w:hAnsi="Courier New" w:cs="Courier New"/>
-        </w:rPr>
-        <w:t xml:space="preserve"> (</w:t>
-      </w:r>
-      <w:proofErr w:type="spellStart"/>
-      <w:r>
-        <w:rPr>
-          <w:rFonts w:ascii="Courier New" w:hAnsi="Courier New" w:cs="Courier New"/>
-        </w:rPr>
-        <w:t>var</w:t>
-      </w:r>
-      <w:proofErr w:type="spellEnd"/>
-      <w:r>
-        <w:rPr>
-          <w:rFonts w:ascii="Courier New" w:hAnsi="Courier New" w:cs="Courier New"/>
-        </w:rPr>
-        <w:t xml:space="preserve"> </w:t>
-      </w:r>
-      <w:proofErr w:type="spellStart"/>
-      <w:r>
-        <w:rPr>
-          <w:rFonts w:ascii="Courier New" w:hAnsi="Courier New" w:cs="Courier New"/>
-        </w:rPr>
-        <w:t>i</w:t>
-      </w:r>
-      <w:proofErr w:type="spellEnd"/>
-      <w:r>
-        <w:rPr>
-          <w:rFonts w:ascii="Courier New" w:hAnsi="Courier New" w:cs="Courier New"/>
-        </w:rPr>
-        <w:t xml:space="preserve"> = 0; </w:t>
-      </w:r>
-      <w:proofErr w:type="spellStart"/>
-      <w:r>
-        <w:rPr>
-          <w:rFonts w:ascii="Courier New" w:hAnsi="Courier New" w:cs="Courier New"/>
-        </w:rPr>
-        <w:t>i</w:t>
-      </w:r>
-      <w:proofErr w:type="spellEnd"/>
-      <w:r>
-        <w:rPr>
-          <w:rFonts w:ascii="Courier New" w:hAnsi="Courier New" w:cs="Courier New"/>
-        </w:rPr>
-        <w:t xml:space="preserve"> &lt; </w:t>
-      </w:r>
-      <w:proofErr w:type="spellStart"/>
-      <w:r>
-        <w:rPr>
-          <w:rFonts w:ascii="Courier New" w:hAnsi="Courier New" w:cs="Courier New"/>
-        </w:rPr>
-        <w:t>numberOfUsers</w:t>
-      </w:r>
-      <w:proofErr w:type="spellEnd"/>
-      <w:r>
-        <w:rPr>
-          <w:rFonts w:ascii="Courier New" w:hAnsi="Courier New" w:cs="Courier New"/>
-        </w:rPr>
-        <w:t xml:space="preserve">; </w:t>
-      </w:r>
-      <w:proofErr w:type="spellStart"/>
-      <w:r>
-        <w:rPr>
-          <w:rFonts w:ascii="Courier New" w:hAnsi="Courier New" w:cs="Courier New"/>
-        </w:rPr>
-        <w:t>i</w:t>
-      </w:r>
-      <w:proofErr w:type="spellEnd"/>
-      <w:r>
-        <w:rPr>
-          <w:rFonts w:ascii="Courier New" w:hAnsi="Courier New" w:cs="Courier New"/>
-        </w:rPr>
-        <w:t>++)</w:t>
-      </w:r>
-    </w:p>
-    <w:p>
-      <w:pPr>
-        <w:pStyle w:val="PlainText"/>
-        <w:rPr>
-          <w:rFonts w:ascii="Courier New" w:hAnsi="Courier New" w:cs="Courier New"/>
-        </w:rPr>
-      </w:pPr>
-      <w:r>
-        <w:rPr>
-          <w:rFonts w:ascii="Courier New" w:hAnsi="Courier New" w:cs="Courier New"/>
-        </w:rPr>
-        <w:tab/>
-        <w:t>{</w:t>
-      </w:r>
-    </w:p>
-    <w:p>
-      <w:pPr>
-        <w:pStyle w:val="PlainText"/>
-        <w:rPr>
-          <w:rFonts w:ascii="Courier New" w:hAnsi="Courier New" w:cs="Courier New"/>
-        </w:rPr>
-      </w:pPr>
-      <w:r>
-        <w:rPr>
-          <w:rFonts w:ascii="Courier New" w:hAnsi="Courier New" w:cs="Courier New"/>
-        </w:rPr>
-        <w:tab/>
-      </w:r>
-      <w:r>
-        <w:rPr>
-          <w:rFonts w:ascii="Courier New" w:hAnsi="Courier New" w:cs="Courier New"/>
-        </w:rPr>
-        <w:tab/>
-      </w:r>
-      <w:proofErr w:type="spellStart"/>
-      <w:proofErr w:type="gramStart"/>
-      <w:r>
-        <w:rPr>
-          <w:rFonts w:ascii="Courier New" w:hAnsi="Courier New" w:cs="Courier New"/>
-        </w:rPr>
-        <w:t>assignments.Add</w:t>
-      </w:r>
-      <w:proofErr w:type="spellEnd"/>
-      <w:r>
-        <w:rPr>
-          <w:rFonts w:ascii="Courier New" w:hAnsi="Courier New" w:cs="Courier New"/>
-        </w:rPr>
-        <w:t>(</w:t>
-      </w:r>
-      <w:proofErr w:type="spellStart"/>
-      <w:proofErr w:type="gramEnd"/>
-      <w:r>
-        <w:rPr>
-          <w:rFonts w:ascii="Courier New" w:hAnsi="Courier New" w:cs="Courier New"/>
-        </w:rPr>
-        <w:t>i</w:t>
-      </w:r>
-      <w:proofErr w:type="spellEnd"/>
-      <w:r>
-        <w:rPr>
-          <w:rFonts w:ascii="Courier New" w:hAnsi="Courier New" w:cs="Courier New"/>
-        </w:rPr>
-        <w:t>);</w:t>
-      </w:r>
-    </w:p>
-    <w:p>
-      <w:pPr>
-        <w:pStyle w:val="PlainText"/>
-        <w:rPr>
-          <w:rFonts w:ascii="Courier New" w:hAnsi="Courier New" w:cs="Courier New"/>
-        </w:rPr>
-      </w:pPr>
-      <w:r>
-        <w:rPr>
-          <w:rFonts w:ascii="Courier New" w:hAnsi="Courier New" w:cs="Courier New"/>
-        </w:rPr>
-        <w:tab/>
-        <w:t>}</w:t>
-      </w:r>
-    </w:p>
-    <w:p>
-      <w:pPr>
-        <w:pStyle w:val="PlainText"/>
-        <w:rPr>
-          <w:rFonts w:ascii="Courier New" w:hAnsi="Courier New" w:cs="Courier New"/>
-        </w:rPr>
-      </w:pPr>
-    </w:p>
-    <w:p>
-      <w:pPr>
-        <w:pStyle w:val="PlainText"/>
-        <w:rPr>
-          <w:rFonts w:ascii="Courier New" w:hAnsi="Courier New" w:cs="Courier New"/>
-        </w:rPr>
-      </w:pPr>
-      <w:r>
-        <w:rPr>
-          <w:rFonts w:ascii="Courier New" w:hAnsi="Courier New" w:cs="Courier New"/>
-        </w:rPr>
-        <w:tab/>
-      </w:r>
-      <w:proofErr w:type="spellStart"/>
-      <w:proofErr w:type="gramStart"/>
-      <w:r>
-        <w:rPr>
-          <w:rFonts w:ascii="Courier New" w:hAnsi="Courier New" w:cs="Courier New"/>
-        </w:rPr>
-        <w:t>var</w:t>
-      </w:r>
-      <w:proofErr w:type="spellEnd"/>
-      <w:proofErr w:type="gramEnd"/>
-      <w:r>
-        <w:rPr>
-          <w:rFonts w:ascii="Courier New" w:hAnsi="Courier New" w:cs="Courier New"/>
-        </w:rPr>
-        <w:t xml:space="preserve"> </w:t>
-      </w:r>
-      <w:proofErr w:type="spellStart"/>
-      <w:r>
-        <w:rPr>
-          <w:rFonts w:ascii="Courier New" w:hAnsi="Courier New" w:cs="Courier New"/>
-        </w:rPr>
-        <w:t>isValid</w:t>
-      </w:r>
-      <w:proofErr w:type="spellEnd"/>
-      <w:r>
-        <w:rPr>
-          <w:rFonts w:ascii="Courier New" w:hAnsi="Courier New" w:cs="Courier New"/>
-        </w:rPr>
-        <w:t xml:space="preserve"> = false;</w:t>
-      </w:r>
-    </w:p>
-    <w:p>
-      <w:pPr>
-        <w:pStyle w:val="PlainText"/>
-        <w:rPr>
-          <w:rFonts w:ascii="Courier New" w:hAnsi="Courier New" w:cs="Courier New"/>
-        </w:rPr>
-      </w:pPr>
-    </w:p>
-    <w:p>
-      <w:pPr>
-        <w:pStyle w:val="PlainText"/>
-        <w:rPr>
-          <w:rFonts w:ascii="Courier New" w:hAnsi="Courier New" w:cs="Courier New"/>
-        </w:rPr>
-      </w:pPr>
-      <w:r>
-        <w:rPr>
-          <w:rFonts w:ascii="Courier New" w:hAnsi="Courier New" w:cs="Courier New"/>
-        </w:rPr>
-        <w:tab/>
-      </w:r>
-      <w:proofErr w:type="gramStart"/>
-      <w:r>
-        <w:rPr>
-          <w:rFonts w:ascii="Courier New" w:hAnsi="Courier New" w:cs="Courier New"/>
-        </w:rPr>
-        <w:t>while</w:t>
-      </w:r>
-      <w:proofErr w:type="gramEnd"/>
-      <w:r>
-        <w:rPr>
-          <w:rFonts w:ascii="Courier New" w:hAnsi="Courier New" w:cs="Courier New"/>
-        </w:rPr>
-        <w:t xml:space="preserve"> (!</w:t>
-      </w:r>
-      <w:proofErr w:type="spellStart"/>
-      <w:r>
-        <w:rPr>
-          <w:rFonts w:ascii="Courier New" w:hAnsi="Courier New" w:cs="Courier New"/>
-        </w:rPr>
-        <w:t>isValid</w:t>
-      </w:r>
-      <w:proofErr w:type="spellEnd"/>
-      <w:r>
-        <w:rPr>
-          <w:rFonts w:ascii="Courier New" w:hAnsi="Courier New" w:cs="Courier New"/>
-        </w:rPr>
-        <w:t>)</w:t>
-      </w:r>
-    </w:p>
-    <w:p>
-      <w:pPr>
-        <w:pStyle w:val="PlainText"/>
-        <w:rPr>
-          <w:rFonts w:ascii="Courier New" w:hAnsi="Courier New" w:cs="Courier New"/>
-        </w:rPr>
-      </w:pPr>
-      <w:r>
-        <w:rPr>
-          <w:rFonts w:ascii="Courier New" w:hAnsi="Courier New" w:cs="Courier New"/>
-        </w:rPr>
-        <w:tab/>
-        <w:t>{</w:t>
-      </w:r>
-    </w:p>
-    <w:p>
-      <w:pPr>
-        <w:pStyle w:val="PlainText"/>
-        <w:rPr>
-          <w:rFonts w:ascii="Courier New" w:hAnsi="Courier New" w:cs="Courier New"/>
-        </w:rPr>
-      </w:pPr>
-      <w:r>
-        <w:rPr>
-          <w:rFonts w:ascii="Courier New" w:hAnsi="Courier New" w:cs="Courier New"/>
-        </w:rPr>
-        <w:tab/>
-      </w:r>
-      <w:r>
-        <w:rPr>
-          <w:rFonts w:ascii="Courier New" w:hAnsi="Courier New" w:cs="Courier New"/>
-        </w:rPr>
-        <w:tab/>
-      </w:r>
-      <w:proofErr w:type="spellStart"/>
-      <w:proofErr w:type="gramStart"/>
-      <w:r>
-        <w:rPr>
-          <w:rFonts w:ascii="Courier New" w:hAnsi="Courier New" w:cs="Courier New"/>
-        </w:rPr>
-        <w:t>assignments.Shuffle</w:t>
-      </w:r>
-      <w:proofErr w:type="spellEnd"/>
-      <w:r>
-        <w:rPr>
-          <w:rFonts w:ascii="Courier New" w:hAnsi="Courier New" w:cs="Courier New"/>
-        </w:rPr>
-        <w:t>(</w:t>
-      </w:r>
-      <w:proofErr w:type="gramEnd"/>
-      <w:r>
-        <w:rPr>
-          <w:rFonts w:ascii="Courier New" w:hAnsi="Courier New" w:cs="Courier New"/>
-        </w:rPr>
-        <w:t>);</w:t>
-      </w:r>
-    </w:p>
-    <w:p>
-      <w:pPr>
-        <w:pStyle w:val="PlainText"/>
-        <w:rPr>
-          <w:rFonts w:ascii="Courier New" w:hAnsi="Courier New" w:cs="Courier New"/>
-        </w:rPr>
-      </w:pPr>
-    </w:p>
-    <w:p>
-      <w:pPr>
-        <w:pStyle w:val="PlainText"/>
-        <w:rPr>
-          <w:rFonts w:ascii="Courier New" w:hAnsi="Courier New" w:cs="Courier New"/>
-        </w:rPr>
-      </w:pPr>
-      <w:r>
-        <w:rPr>
-          <w:rFonts w:ascii="Courier New" w:hAnsi="Courier New" w:cs="Courier New"/>
-        </w:rPr>
-        <w:tab/>
-      </w:r>
-      <w:r>
-        <w:rPr>
-          <w:rFonts w:ascii="Courier New" w:hAnsi="Courier New" w:cs="Courier New"/>
-        </w:rPr>
-        <w:tab/>
-      </w:r>
-      <w:proofErr w:type="spellStart"/>
-      <w:proofErr w:type="gramStart"/>
-      <w:r>
-        <w:rPr>
-          <w:rFonts w:ascii="Courier New" w:hAnsi="Courier New" w:cs="Courier New"/>
-        </w:rPr>
-        <w:t>isValid</w:t>
-      </w:r>
-      <w:proofErr w:type="spellEnd"/>
-      <w:proofErr w:type="gramEnd"/>
-      <w:r>
-        <w:rPr>
-          <w:rFonts w:ascii="Courier New" w:hAnsi="Courier New" w:cs="Courier New"/>
-        </w:rPr>
-        <w:t xml:space="preserve"> = true;</w:t>
-      </w:r>
-    </w:p>
-    <w:p>
-      <w:pPr>
-        <w:pStyle w:val="PlainText"/>
-        <w:rPr>
-          <w:rFonts w:ascii="Courier New" w:hAnsi="Courier New" w:cs="Courier New"/>
-        </w:rPr>
-      </w:pPr>
-    </w:p>
-    <w:p>
-      <w:pPr>
-        <w:pStyle w:val="PlainText"/>
-        <w:rPr>
-          <w:rFonts w:ascii="Courier New" w:hAnsi="Courier New" w:cs="Courier New"/>
-        </w:rPr>
-      </w:pPr>
-      <w:r>
-        <w:rPr>
-          <w:rFonts w:ascii="Courier New" w:hAnsi="Courier New" w:cs="Courier New"/>
-        </w:rPr>
-        <w:tab/>
-      </w:r>
-      <w:r>
-        <w:rPr>
-          <w:rFonts w:ascii="Courier New" w:hAnsi="Courier New" w:cs="Courier New"/>
-        </w:rPr>
-        <w:tab/>
-      </w:r>
-      <w:proofErr w:type="gramStart"/>
-      <w:r>
-        <w:rPr>
-          <w:rFonts w:ascii="Courier New" w:hAnsi="Courier New" w:cs="Courier New"/>
-        </w:rPr>
-        <w:t>for</w:t>
-      </w:r>
-      <w:proofErr w:type="gramEnd"/>
-      <w:r>
-        <w:rPr>
-          <w:rFonts w:ascii="Courier New" w:hAnsi="Courier New" w:cs="Courier New"/>
-        </w:rPr>
-        <w:t xml:space="preserve"> (</w:t>
-      </w:r>
-      <w:proofErr w:type="spellStart"/>
-      <w:r>
-        <w:rPr>
-          <w:rFonts w:ascii="Courier New" w:hAnsi="Courier New" w:cs="Courier New"/>
-        </w:rPr>
-        <w:t>var</w:t>
-      </w:r>
-      <w:proofErr w:type="spellEnd"/>
-      <w:r>
-        <w:rPr>
-          <w:rFonts w:ascii="Courier New" w:hAnsi="Courier New" w:cs="Courier New"/>
-        </w:rPr>
-        <w:t xml:space="preserve"> </w:t>
-      </w:r>
-      <w:proofErr w:type="spellStart"/>
-      <w:r>
-        <w:rPr>
-          <w:rFonts w:ascii="Courier New" w:hAnsi="Courier New" w:cs="Courier New"/>
-        </w:rPr>
-        <w:t>i</w:t>
-      </w:r>
-      <w:proofErr w:type="spellEnd"/>
-      <w:r>
-        <w:rPr>
-          <w:rFonts w:ascii="Courier New" w:hAnsi="Courier New" w:cs="Courier New"/>
-        </w:rPr>
-        <w:t xml:space="preserve"> = 0; </w:t>
-      </w:r>
-      <w:proofErr w:type="spellStart"/>
-      <w:r>
-        <w:rPr>
-          <w:rFonts w:ascii="Courier New" w:hAnsi="Courier New" w:cs="Courier New"/>
-        </w:rPr>
-        <w:t>i</w:t>
-      </w:r>
-      <w:proofErr w:type="spellEnd"/>
-      <w:r>
-        <w:rPr>
-          <w:rFonts w:ascii="Courier New" w:hAnsi="Courier New" w:cs="Courier New"/>
-        </w:rPr>
-        <w:t xml:space="preserve"> &lt; </w:t>
-      </w:r>
-      <w:proofErr w:type="spellStart"/>
-      <w:r>
-        <w:rPr>
-          <w:rFonts w:ascii="Courier New" w:hAnsi="Courier New" w:cs="Courier New"/>
-        </w:rPr>
-        <w:t>numberOfUsers</w:t>
-      </w:r>
-      <w:proofErr w:type="spellEnd"/>
-      <w:r>
-        <w:rPr>
-          <w:rFonts w:ascii="Courier New" w:hAnsi="Courier New" w:cs="Courier New"/>
-        </w:rPr>
-        <w:t xml:space="preserve">; </w:t>
-      </w:r>
-      <w:proofErr w:type="spellStart"/>
-      <w:r>
-        <w:rPr>
-          <w:rFonts w:ascii="Courier New" w:hAnsi="Courier New" w:cs="Courier New"/>
-        </w:rPr>
-        <w:t>i</w:t>
-      </w:r>
-      <w:proofErr w:type="spellEnd"/>
-      <w:r>
-        <w:rPr>
-          <w:rFonts w:ascii="Courier New" w:hAnsi="Courier New" w:cs="Courier New"/>
-        </w:rPr>
-        <w:t>++)</w:t>
-      </w:r>
-    </w:p>
-    <w:p>
-      <w:pPr>
-        <w:pStyle w:val="PlainText"/>
-        <w:rPr>
-          <w:rFonts w:ascii="Courier New" w:hAnsi="Courier New" w:cs="Courier New"/>
-        </w:rPr>
-      </w:pPr>
-      <w:r>
-        <w:rPr>
-          <w:rFonts w:ascii="Courier New" w:hAnsi="Courier New" w:cs="Courier New"/>
-        </w:rPr>
-        <w:tab/>
-      </w:r>
-      <w:r>
-        <w:rPr>
-          <w:rFonts w:ascii="Courier New" w:hAnsi="Courier New" w:cs="Courier New"/>
-        </w:rPr>
-        <w:tab/>
-        <w:t>{</w:t>
-      </w:r>
-    </w:p>
-    <w:p>
-      <w:pPr>
-        <w:pStyle w:val="PlainText"/>
-        <w:rPr>
-          <w:rFonts w:ascii="Courier New" w:hAnsi="Courier New" w:cs="Courier New"/>
-        </w:rPr>
-      </w:pPr>
-      <w:r>
-        <w:rPr>
-          <w:rFonts w:ascii="Courier New" w:hAnsi="Courier New" w:cs="Courier New"/>
-        </w:rPr>
-        <w:tab/>
-      </w:r>
-      <w:r>
-        <w:rPr>
-          <w:rFonts w:ascii="Courier New" w:hAnsi="Courier New" w:cs="Courier New"/>
-        </w:rPr>
-        <w:tab/>
-      </w:r>
-      <w:r>
-        <w:rPr>
-          <w:rFonts w:ascii="Courier New" w:hAnsi="Courier New" w:cs="Courier New"/>
-        </w:rPr>
-        <w:tab/>
-      </w:r>
-      <w:proofErr w:type="gramStart"/>
-      <w:r>
-        <w:rPr>
-          <w:rFonts w:ascii="Courier New" w:hAnsi="Courier New" w:cs="Courier New"/>
-        </w:rPr>
-        <w:t>if</w:t>
-      </w:r>
-      <w:proofErr w:type="gramEnd"/>
-      <w:r>
-        <w:rPr>
-          <w:rFonts w:ascii="Courier New" w:hAnsi="Courier New" w:cs="Courier New"/>
-        </w:rPr>
-        <w:t xml:space="preserve"> (assignments[</w:t>
-      </w:r>
-      <w:proofErr w:type="spellStart"/>
-      <w:r>
-        <w:rPr>
-          <w:rFonts w:ascii="Courier New" w:hAnsi="Courier New" w:cs="Courier New"/>
-        </w:rPr>
-        <w:t>i</w:t>
-      </w:r>
-      <w:proofErr w:type="spellEnd"/>
-      <w:r>
-        <w:rPr>
-          <w:rFonts w:ascii="Courier New" w:hAnsi="Courier New" w:cs="Courier New"/>
-        </w:rPr>
-        <w:t xml:space="preserve">] == </w:t>
-      </w:r>
-      <w:proofErr w:type="spellStart"/>
-      <w:r>
-        <w:rPr>
-          <w:rFonts w:ascii="Courier New" w:hAnsi="Courier New" w:cs="Courier New"/>
-        </w:rPr>
-        <w:t>i</w:t>
-      </w:r>
-      <w:proofErr w:type="spellEnd"/>
-      <w:r>
-        <w:rPr>
-          <w:rFonts w:ascii="Courier New" w:hAnsi="Courier New" w:cs="Courier New"/>
-        </w:rPr>
-        <w:t>)</w:t>
-      </w:r>
-    </w:p>
-    <w:p>
-      <w:pPr>
-        <w:pStyle w:val="PlainText"/>
-        <w:rPr>
-          <w:rFonts w:ascii="Courier New" w:hAnsi="Courier New" w:cs="Courier New"/>
-        </w:rPr>
-      </w:pPr>
-      <w:r>
-        <w:rPr>
-          <w:rFonts w:ascii="Courier New" w:hAnsi="Courier New" w:cs="Courier New"/>
-        </w:rPr>
-        <w:tab/>
-      </w:r>
-      <w:r>
-        <w:rPr>
-          <w:rFonts w:ascii="Courier New" w:hAnsi="Courier New" w:cs="Courier New"/>
-        </w:rPr>
-        <w:tab/>
-      </w:r>
-      <w:r>
-        <w:rPr>
-          <w:rFonts w:ascii="Courier New" w:hAnsi="Courier New" w:cs="Courier New"/>
-        </w:rPr>
-        <w:tab/>
-        <w:t>{</w:t>
-      </w:r>
-    </w:p>
-    <w:p>
-      <w:pPr>
-        <w:pStyle w:val="PlainText"/>
-        <w:rPr>
-          <w:rFonts w:ascii="Courier New" w:hAnsi="Courier New" w:cs="Courier New"/>
-        </w:rPr>
-      </w:pPr>
-      <w:r>
-        <w:rPr>
-          <w:rFonts w:ascii="Courier New" w:hAnsi="Courier New" w:cs="Courier New"/>
-        </w:rPr>
-        <w:tab/>
-      </w:r>
-      <w:r>
-        <w:rPr>
-          <w:rFonts w:ascii="Courier New" w:hAnsi="Courier New" w:cs="Courier New"/>
-        </w:rPr>
-        <w:tab/>
-      </w:r>
-      <w:r>
-        <w:rPr>
-          <w:rFonts w:ascii="Courier New" w:hAnsi="Courier New" w:cs="Courier New"/>
-        </w:rPr>
-        <w:tab/>
-      </w:r>
-      <w:r>
-        <w:rPr>
-          <w:rFonts w:ascii="Courier New" w:hAnsi="Courier New" w:cs="Courier New"/>
-        </w:rPr>
-        <w:tab/>
-      </w:r>
-      <w:proofErr w:type="spellStart"/>
-      <w:proofErr w:type="gramStart"/>
-      <w:r>
-        <w:rPr>
-          <w:rFonts w:ascii="Courier New" w:hAnsi="Courier New" w:cs="Courier New"/>
-        </w:rPr>
-        <w:t>isValid</w:t>
-      </w:r>
-      <w:proofErr w:type="spellEnd"/>
-      <w:proofErr w:type="gramEnd"/>
-      <w:r>
-        <w:rPr>
-          <w:rFonts w:ascii="Courier New" w:hAnsi="Courier New" w:cs="Courier New"/>
-        </w:rPr>
-        <w:t xml:space="preserve"> = false;</w:t>
-      </w:r>
-    </w:p>
-    <w:p>
-      <w:pPr>
-        <w:pStyle w:val="PlainText"/>
-        <w:rPr>
-          <w:rFonts w:ascii="Courier New" w:hAnsi="Courier New" w:cs="Courier New"/>
-        </w:rPr>
-      </w:pPr>
-      <w:r>
-        <w:rPr>
-          <w:rFonts w:ascii="Courier New" w:hAnsi="Courier New" w:cs="Courier New"/>
-        </w:rPr>
-        <w:tab/>
-      </w:r>
-      <w:r>
-        <w:rPr>
-          <w:rFonts w:ascii="Courier New" w:hAnsi="Courier New" w:cs="Courier New"/>
-        </w:rPr>
-        <w:tab/>
-      </w:r>
-      <w:r>
-        <w:rPr>
-          <w:rFonts w:ascii="Courier New" w:hAnsi="Courier New" w:cs="Courier New"/>
-        </w:rPr>
-        <w:tab/>
-        <w:t>}</w:t>
-      </w:r>
-    </w:p>
-    <w:p>
-      <w:pPr>
-        <w:pStyle w:val="PlainText"/>
-        <w:rPr>
-          <w:rFonts w:ascii="Courier New" w:hAnsi="Courier New" w:cs="Courier New"/>
-        </w:rPr>
-      </w:pPr>
-      <w:r>
-        <w:rPr>
-          <w:rFonts w:ascii="Courier New" w:hAnsi="Courier New" w:cs="Courier New"/>
-        </w:rPr>
-        <w:tab/>
-      </w:r>
-      <w:r>
-        <w:rPr>
-          <w:rFonts w:ascii="Courier New" w:hAnsi="Courier New" w:cs="Courier New"/>
-        </w:rPr>
-        <w:tab/>
-        <w:t>}</w:t>
-      </w:r>
-    </w:p>
-    <w:p>
-      <w:pPr>
-        <w:pStyle w:val="PlainText"/>
-        <w:rPr>
-          <w:rFonts w:ascii="Courier New" w:hAnsi="Courier New" w:cs="Courier New"/>
-        </w:rPr>
-      </w:pPr>
-      <w:r>
-        <w:rPr>
-          <w:rFonts w:ascii="Courier New" w:hAnsi="Courier New" w:cs="Courier New"/>
-        </w:rPr>
-        <w:tab/>
-        <w:t>}</w:t>
-      </w:r>
-    </w:p>
-    <w:p>
-      <w:pPr>
-        <w:pStyle w:val="PlainText"/>
-        <w:rPr>
-          <w:rFonts w:ascii="Courier New" w:hAnsi="Courier New" w:cs="Courier New"/>
-        </w:rPr>
-      </w:pPr>
-    </w:p>
-    <w:p>
-      <w:pPr>
-        <w:pStyle w:val="PlainText"/>
-        <w:rPr>
-          <w:rFonts w:ascii="Courier New" w:hAnsi="Courier New" w:cs="Courier New"/>
-        </w:rPr>
-      </w:pPr>
-      <w:r>
-        <w:rPr>
-          <w:rFonts w:ascii="Courier New" w:hAnsi="Courier New" w:cs="Courier New"/>
-        </w:rPr>
-        <w:tab/>
-      </w:r>
-      <w:proofErr w:type="gramStart"/>
-      <w:r>
-        <w:rPr>
-          <w:rFonts w:ascii="Courier New" w:hAnsi="Courier New" w:cs="Courier New"/>
-        </w:rPr>
-        <w:t>return</w:t>
-      </w:r>
-      <w:proofErr w:type="gramEnd"/>
-      <w:r>
-        <w:rPr>
-          <w:rFonts w:ascii="Courier New" w:hAnsi="Courier New" w:cs="Courier New"/>
-        </w:rPr>
-        <w:t xml:space="preserve"> assignments;</w:t>
-      </w:r>
-    </w:p>
-    <w:p>
-      <w:pPr>
-        <w:pStyle w:val="PlainText"/>
-        <w:rPr>
-          <w:rFonts w:ascii="Courier New" w:hAnsi="Courier New" w:cs="Courier New"/>
-        </w:rPr>
-      </w:pPr>
-      <w:r>
-        <w:rPr>
-          <w:rFonts w:ascii="Courier New" w:hAnsi="Courier New" w:cs="Courier New"/>
-        </w:rPr>
-        <w:t>}</w:t>
-      </w:r>
-    </w:p>
-    <w:p>
-      <w:pPr>
-        <w:rPr>
-          <w:lang w:val="en-US"/>
-        </w:rPr>
-      </w:pPr>
-    </w:p>
-    <w:p>
-      <w:r>
-        <w:t>Методът приема като параметър броя на потребителите в групата и създава списък, като на всеки потребител слага уникален индекс и число, равно на съответния индекс. След това разбръква списъка произволно, докато на всеки индекс в списъка отговаря различно число. Това позволява никой потребител да не трябва да подарява на себе си.</w:t>
-      </w:r>
-    </w:p>
-    <w:p/>
-    <w:p>
-      <w:pPr>
-        <w:rPr>
-          <w:lang w:val="ru-RU"/>
         </w:rPr>
         <w:sectPr>
           <w:pgSz w:w="11906" w:h="16838"/>
@@ -6368,159 +6626,18 @@
       <w:pPr>
         <w:pStyle w:val="Heading1"/>
       </w:pPr>
-      <w:bookmarkStart w:id="13" w:name="_Toc372276279"/>
-      <w:r>
-        <w:lastRenderedPageBreak/>
-        <w:t>ПРОЕКТИРАНЕ НА ПОТРЕБИТЕЛСКИЯ ИНТЕРФЕЙС</w:t>
-      </w:r>
-      <w:bookmarkEnd w:id="13"/>
-    </w:p>
-    <w:p>
-      <w:pPr>
-        <w:pStyle w:val="Heading2"/>
-      </w:pPr>
-      <w:bookmarkStart w:id="14" w:name="_Toc372276280"/>
-      <w:r>
-        <w:t>Обобщение на потребителския интерфейс</w:t>
-      </w:r>
-      <w:bookmarkEnd w:id="14"/>
-    </w:p>
-    <w:p>
-      <w:pPr>
-        <w:rPr>
-          <w:i/>
-        </w:rPr>
-      </w:pPr>
-      <w:r>
-        <w:rPr>
-          <w:i/>
-        </w:rPr>
-        <w:t xml:space="preserve">Опишете функционалността на системата </w:t>
-      </w:r>
-      <w:bookmarkStart w:id="15" w:name="_GoBack"/>
-      <w:bookmarkEnd w:id="15"/>
-      <w:r>
-        <w:rPr>
-          <w:i/>
-        </w:rPr>
-        <w:t>от потребителска гледна точка. Изяснете как потребителят ще използва функционалността на системата и механизмите за обратна връзка към него.</w:t>
-      </w:r>
-    </w:p>
-    <w:p>
-      <w:pPr>
-        <w:pStyle w:val="Heading2"/>
-      </w:pPr>
-      <w:bookmarkStart w:id="16" w:name="_Toc372276281"/>
-      <w:r>
-        <w:t>Екранни изображения</w:t>
-      </w:r>
-      <w:bookmarkEnd w:id="16"/>
-    </w:p>
-    <w:p>
-      <w:pPr>
-        <w:rPr>
-          <w:i/>
-        </w:rPr>
-      </w:pPr>
-      <w:r>
-        <w:rPr>
-          <w:i/>
-        </w:rPr>
-        <w:t xml:space="preserve">Приложете изображения, показващи потребителския интерфейс. </w:t>
-      </w:r>
-      <w:r>
-        <w:rPr>
-          <w:i/>
-        </w:rPr>
-        <w:t>Не се изискват реални екранни изображение (screenshots) от системата, но ако проектът е в по-напреднала фаза, могат да се приложат.</w:t>
-      </w:r>
-    </w:p>
-    <w:p>
-      <w:pPr>
-        <w:rPr>
-          <w:i/>
-        </w:rPr>
-      </w:pPr>
-    </w:p>
-    <w:p>
-      <w:pPr>
-        <w:rPr>
-          <w:i/>
-        </w:rPr>
-        <w:sectPr>
-          <w:pgSz w:w="11906" w:h="16838"/>
-          <w:pgMar w:top="1417" w:right="1417" w:bottom="1417" w:left="1417" w:header="708" w:footer="708" w:gutter="0"/>
-          <w:cols w:space="708"/>
-          <w:docGrid w:linePitch="360"/>
-        </w:sectPr>
-      </w:pPr>
-    </w:p>
-    <w:p>
-      <w:pPr>
-        <w:pStyle w:val="Heading1"/>
-      </w:pPr>
-      <w:bookmarkStart w:id="17" w:name="_Toc372276283"/>
+      <w:bookmarkStart w:id="16" w:name="_Toc372276283"/>
       <w:r>
         <w:lastRenderedPageBreak/>
         <w:t>МАТРИЦА НА ИЗИСКВАНИЯТА</w:t>
       </w:r>
-      <w:bookmarkEnd w:id="17"/>
+      <w:bookmarkEnd w:id="16"/>
     </w:p>
     <w:p>
       <w:pPr>
         <w:rPr>
           <w:i/>
-        </w:rPr>
-      </w:pPr>
-      <w:r>
-        <w:rPr>
-          <w:i/>
-        </w:rPr>
-        <w:t xml:space="preserve">Създайте матрица на съответствието между </w:t>
-      </w:r>
-      <w:r>
-        <w:rPr>
-          <w:i/>
-        </w:rPr>
-        <w:t>изискванията</w:t>
-      </w:r>
-      <w:r>
-        <w:rPr>
-          <w:i/>
-        </w:rPr>
-        <w:t xml:space="preserve"> към системата, дефинирани в спецификацията на изискванията, и компонентите и данновите структури, описани в настоящия документ. Използвайте табличен формат, за да покажете кои системни компоненти удовлетворяват функционалните изисквания към системата. Реферирайте функционалните изисквания по кодовете, зададени в спецификацията на изискванията (</w:t>
-      </w:r>
-      <w:r>
-        <w:rPr>
-          <w:rFonts w:ascii="Calibri" w:eastAsia="Calibri" w:hAnsi="Calibri" w:cs="Times New Roman"/>
-          <w:i/>
-        </w:rPr>
-        <w:t>FR1.01</w:t>
-      </w:r>
-      <w:r>
-        <w:rPr>
-          <w:i/>
-        </w:rPr>
-        <w:t xml:space="preserve">, </w:t>
-      </w:r>
-      <w:r>
-        <w:rPr>
-          <w:rFonts w:ascii="Calibri" w:eastAsia="Calibri" w:hAnsi="Calibri" w:cs="Times New Roman"/>
-          <w:i/>
-        </w:rPr>
-        <w:t>FR1.02</w:t>
-      </w:r>
-      <w:r>
-        <w:rPr>
-          <w:i/>
-        </w:rPr>
-        <w:t>, ...).</w:t>
-      </w:r>
-    </w:p>
-    <w:p>
-      <w:pPr>
-        <w:rPr>
-          <w:i/>
+          <w:lang w:val="en-US"/>
         </w:rPr>
       </w:pPr>
     </w:p>
@@ -6605,7 +6722,7 @@
           <w:rPr>
             <w:noProof/>
           </w:rPr>
-          <w:t>8</w:t>
+          <w:t>11</w:t>
         </w:r>
         <w:r>
           <w:rPr>
@@ -8594,7 +8711,7 @@
 </file>
 
 <file path=customXml/itemProps1.xml><?xml version="1.0" encoding="utf-8"?>
-<ds:datastoreItem xmlns:ds="http://schemas.openxmlformats.org/officeDocument/2006/customXml" ds:itemID="{DB4394F5-C208-4FA7-B6CB-83AE837403FB}">
+<ds:datastoreItem xmlns:ds="http://schemas.openxmlformats.org/officeDocument/2006/customXml" ds:itemID="{46956F1B-67DD-40C3-BE5E-D44FF9FB512B}">
   <ds:schemaRefs>
     <ds:schemaRef ds:uri="http://schemas.openxmlformats.org/officeDocument/2006/bibliography"/>
   </ds:schemaRefs>

</xml_diff>

<commit_message>
Write other sections of docs
</commit_message>
<xml_diff>
--- a/docs/61950_ProjectRequirements.docx
+++ b/docs/61950_ProjectRequirements.docx
@@ -2155,6 +2155,59 @@
       <w:bookmarkEnd w:id="1"/>
     </w:p>
     <w:p>
+      <w:r>
+        <w:t>Н</w:t>
+      </w:r>
+      <w:r>
+        <w:rPr>
+          <w:rFonts w:ascii="Calibri" w:hAnsi="Calibri" w:cs="Calibri"/>
+          <w:color w:val="000000"/>
+        </w:rPr>
+        <w:t>астоящият документ има за цел да направи анализ на изискванията, да представи архитектурата, която изгражда системата</w:t>
+      </w:r>
+      <w:r>
+        <w:rPr>
+          <w:rFonts w:ascii="Calibri" w:hAnsi="Calibri" w:cs="Calibri"/>
+          <w:color w:val="000000"/>
+        </w:rPr>
+        <w:t xml:space="preserve"> за размяна на подаръци </w:t>
+      </w:r>
+      <w:proofErr w:type="spellStart"/>
+      <w:r>
+        <w:rPr>
+          <w:rFonts w:ascii="Calibri" w:hAnsi="Calibri" w:cs="Calibri"/>
+          <w:color w:val="000000"/>
+          <w:lang w:val="en-US"/>
+        </w:rPr>
+        <w:t>SecretSanta</w:t>
+      </w:r>
+      <w:proofErr w:type="spellEnd"/>
+      <w:r>
+        <w:rPr>
+          <w:rFonts w:ascii="Calibri" w:hAnsi="Calibri" w:cs="Calibri"/>
+          <w:color w:val="000000"/>
+        </w:rPr>
+        <w:t xml:space="preserve">, и да </w:t>
+      </w:r>
+      <w:r>
+        <w:rPr>
+          <w:rFonts w:ascii="Calibri" w:hAnsi="Calibri" w:cs="Calibri"/>
+          <w:color w:val="000000"/>
+        </w:rPr>
+        <w:t>опише данните, използвани в при реализирането и.</w:t>
+      </w:r>
+    </w:p>
+    <w:p>
+      <w:pPr>
+        <w:pStyle w:val="Heading2"/>
+      </w:pPr>
+      <w:bookmarkStart w:id="2" w:name="_Toc372276268"/>
+      <w:r>
+        <w:t>Обхват</w:t>
+      </w:r>
+      <w:bookmarkEnd w:id="2"/>
+    </w:p>
+    <w:p>
       <w:pPr>
         <w:rPr>
           <w:i/>
@@ -2164,89 +2217,145 @@
         <w:rPr>
           <w:i/>
         </w:rPr>
-        <w:t>Опишете на целта на документа.</w:t>
-      </w:r>
-    </w:p>
-    <w:p>
-      <w:r>
-        <w:t xml:space="preserve">Настоящият документ описва изискванията към системата за размяна на подаръци </w:t>
+        <w:t>Опишете обхвата на софтуерната система и изяснете целта и ползите от нея.</w:t>
+      </w:r>
+    </w:p>
+    <w:p>
+      <w:pPr>
+        <w:rPr>
+          <w:i/>
+        </w:rPr>
+      </w:pPr>
+      <w:r>
+        <w:rPr>
+          <w:i/>
+        </w:rPr>
+        <w:t>Целта на системата е да измести традиционното теглене на листчета с имена в кутия, когато стане време за коледни подаръци и група приятели иска да си спретне размяна. Чрез използването на системата, потребителите също премахват риска от това някой да изтегли себе си и да трябва да се повтаря разпределянето.</w:t>
+      </w:r>
+    </w:p>
+    <w:p>
+      <w:pPr>
+        <w:pStyle w:val="Heading2"/>
+      </w:pPr>
+      <w:bookmarkStart w:id="3" w:name="_Toc372276269"/>
+      <w:r>
+        <w:t>Резюме</w:t>
+      </w:r>
+      <w:bookmarkEnd w:id="3"/>
+    </w:p>
+    <w:p>
+      <w:pPr>
+        <w:rPr>
+          <w:i/>
+        </w:rPr>
+      </w:pPr>
+      <w:r>
+        <w:rPr>
+          <w:rFonts w:ascii="Calibri" w:hAnsi="Calibri" w:cs="Calibri"/>
+          <w:color w:val="000000"/>
+        </w:rPr>
+        <w:t>До</w:t>
+      </w:r>
+      <w:r>
+        <w:rPr>
+          <w:rFonts w:ascii="Calibri" w:hAnsi="Calibri" w:cs="Calibri"/>
+          <w:color w:val="000000"/>
+        </w:rPr>
+        <w:t>кументът предоставя анализ на изискванията и системното проектиране на система</w:t>
+      </w:r>
+      <w:r>
+        <w:rPr>
+          <w:rFonts w:ascii="Calibri" w:hAnsi="Calibri" w:cs="Calibri"/>
+          <w:color w:val="000000"/>
+        </w:rPr>
+        <w:t xml:space="preserve">та за рамяна на подаръци </w:t>
       </w:r>
       <w:proofErr w:type="spellStart"/>
       <w:r>
         <w:rPr>
+          <w:rFonts w:ascii="Calibri" w:hAnsi="Calibri" w:cs="Calibri"/>
+          <w:color w:val="000000"/>
           <w:lang w:val="en-US"/>
         </w:rPr>
         <w:t>SecretSanta</w:t>
       </w:r>
       <w:proofErr w:type="spellEnd"/>
-    </w:p>
-    <w:p>
-      <w:pPr>
-        <w:pStyle w:val="Heading2"/>
-      </w:pPr>
-      <w:bookmarkStart w:id="2" w:name="_Toc372276268"/>
-      <w:r>
-        <w:t>Обхват</w:t>
-      </w:r>
-      <w:bookmarkEnd w:id="2"/>
-    </w:p>
-    <w:p>
-      <w:pPr>
-        <w:rPr>
-          <w:i/>
-        </w:rPr>
-      </w:pPr>
-      <w:r>
-        <w:rPr>
-          <w:i/>
-        </w:rPr>
-        <w:t>Опишете обхвата на софтуерната система и изяснете целта и ползите от нея.</w:t>
-      </w:r>
-    </w:p>
-    <w:p>
-      <w:pPr>
-        <w:pStyle w:val="Heading2"/>
-      </w:pPr>
-      <w:bookmarkStart w:id="3" w:name="_Toc372276269"/>
-      <w:r>
-        <w:t>Резюме</w:t>
-      </w:r>
-      <w:bookmarkEnd w:id="3"/>
-    </w:p>
-    <w:p>
-      <w:pPr>
-        <w:rPr>
-          <w:i/>
-        </w:rPr>
-      </w:pPr>
-      <w:r>
-        <w:rPr>
-          <w:i/>
-        </w:rPr>
-        <w:t>Създайте резюме на документа и опишете структурата му.</w:t>
-      </w:r>
-    </w:p>
-    <w:p>
-      <w:pPr>
-        <w:pStyle w:val="Heading2"/>
-      </w:pPr>
-      <w:bookmarkStart w:id="4" w:name="_Toc372276270"/>
-      <w:r>
-        <w:t>Дефиниции и акроними</w:t>
-      </w:r>
-      <w:bookmarkEnd w:id="4"/>
-    </w:p>
-    <w:p>
-      <w:pPr>
-        <w:rPr>
-          <w:i/>
-        </w:rPr>
-      </w:pPr>
-      <w:r>
-        <w:rPr>
-          <w:i/>
-        </w:rPr>
-        <w:t>Дефинирайте всички термини, понятия и акроними, използвани в документа.</w:t>
+      <w:r>
+        <w:rPr>
+          <w:rFonts w:ascii="Calibri" w:hAnsi="Calibri" w:cs="Calibri"/>
+          <w:color w:val="000000"/>
+        </w:rPr>
+        <w:t xml:space="preserve">. </w:t>
+      </w:r>
+      <w:r>
+        <w:rPr>
+          <w:rFonts w:ascii="Calibri" w:hAnsi="Calibri" w:cs="Calibri"/>
+          <w:color w:val="000000"/>
+        </w:rPr>
+        <w:t>В</w:t>
+      </w:r>
+      <w:r>
+        <w:rPr>
+          <w:rFonts w:ascii="Calibri" w:hAnsi="Calibri" w:cs="Calibri"/>
+          <w:color w:val="000000"/>
+        </w:rPr>
+        <w:t xml:space="preserve">тората част на документа </w:t>
+      </w:r>
+      <w:r>
+        <w:rPr>
+          <w:rFonts w:ascii="Calibri" w:hAnsi="Calibri" w:cs="Calibri"/>
+          <w:color w:val="000000"/>
+        </w:rPr>
+        <w:t>предоставя</w:t>
+      </w:r>
+      <w:r>
+        <w:rPr>
+          <w:rFonts w:ascii="Calibri" w:hAnsi="Calibri" w:cs="Calibri"/>
+          <w:color w:val="000000"/>
+        </w:rPr>
+        <w:t xml:space="preserve"> анализ на изискванията, представени в две групи - функционални и нефункционални. </w:t>
+      </w:r>
+      <w:r>
+        <w:rPr>
+          <w:rFonts w:ascii="Calibri" w:hAnsi="Calibri" w:cs="Calibri"/>
+          <w:color w:val="000000"/>
+        </w:rPr>
+        <w:t xml:space="preserve">Третата част представя </w:t>
+      </w:r>
+      <w:r>
+        <w:rPr>
+          <w:rFonts w:ascii="Calibri" w:hAnsi="Calibri" w:cs="Calibri"/>
+          <w:color w:val="000000"/>
+        </w:rPr>
+        <w:t>системната архитектура. В четвъртата</w:t>
+      </w:r>
+      <w:r>
+        <w:rPr>
+          <w:rFonts w:ascii="Calibri" w:hAnsi="Calibri" w:cs="Calibri"/>
+          <w:color w:val="000000"/>
+        </w:rPr>
+        <w:t xml:space="preserve"> част на документа са описани </w:t>
+      </w:r>
+      <w:r>
+        <w:rPr>
+          <w:rFonts w:ascii="Calibri" w:hAnsi="Calibri" w:cs="Calibri"/>
+          <w:color w:val="000000"/>
+        </w:rPr>
+        <w:t>данните, които се използват от системата. Петата част на документа показва компонентното проектиране на системата. Шестата част на документа описва потребителския интерфейс</w:t>
+      </w:r>
+      <w:r>
+        <w:rPr>
+          <w:rFonts w:ascii="Calibri" w:hAnsi="Calibri" w:cs="Calibri"/>
+          <w:color w:val="000000"/>
+        </w:rPr>
+        <w:t xml:space="preserve">. Последната </w:t>
+      </w:r>
+      <w:r>
+        <w:rPr>
+          <w:rFonts w:ascii="Calibri" w:hAnsi="Calibri" w:cs="Calibri"/>
+          <w:color w:val="000000"/>
+        </w:rPr>
+        <w:t>част на документа съдържа матрица на изискванията, която да покаже кои системни компоненти удовлетворяват функционалните изисквания към системата.</w:t>
       </w:r>
     </w:p>
     <w:p/>
@@ -4700,21 +4809,21 @@
       <w:pPr>
         <w:pStyle w:val="Heading1"/>
       </w:pPr>
-      <w:bookmarkStart w:id="5" w:name="_Toc372276271"/>
+      <w:bookmarkStart w:id="4" w:name="_Toc372276271"/>
       <w:r>
         <w:t>СИСТЕМНА АРХИТЕКТУРА</w:t>
       </w:r>
+      <w:bookmarkEnd w:id="4"/>
+    </w:p>
+    <w:p>
+      <w:pPr>
+        <w:pStyle w:val="Heading2"/>
+      </w:pPr>
+      <w:bookmarkStart w:id="5" w:name="_Toc372276272"/>
+      <w:r>
+        <w:t>Архитектурно проектиране</w:t>
+      </w:r>
       <w:bookmarkEnd w:id="5"/>
-    </w:p>
-    <w:p>
-      <w:pPr>
-        <w:pStyle w:val="Heading2"/>
-      </w:pPr>
-      <w:bookmarkStart w:id="6" w:name="_Toc372276272"/>
-      <w:r>
-        <w:t>Архитектурно проектиране</w:t>
-      </w:r>
-      <w:bookmarkEnd w:id="6"/>
     </w:p>
     <w:p>
       <w:r>
@@ -5035,12 +5144,12 @@
       <w:pPr>
         <w:pStyle w:val="Heading2"/>
       </w:pPr>
-      <w:bookmarkStart w:id="7" w:name="_Toc372276273"/>
+      <w:bookmarkStart w:id="6" w:name="_Toc372276273"/>
       <w:r>
         <w:lastRenderedPageBreak/>
         <w:t>Описание на декомпозицията</w:t>
       </w:r>
-      <w:bookmarkEnd w:id="7"/>
+      <w:bookmarkEnd w:id="6"/>
     </w:p>
     <w:p>
       <w:pPr>
@@ -5051,20 +5160,17 @@
         </w:numPr>
         <w:ind w:left="576"/>
       </w:pPr>
-      <w:bookmarkStart w:id="8" w:name="_Toc372276274"/>
+      <w:bookmarkStart w:id="7" w:name="_Toc372276274"/>
       <w:r>
         <w:pict>
-          <v:shape id="_x0000_i1033" type="#_x0000_t75" style="width:453pt;height:267pt">
+          <v:shape id="_x0000_i1026" type="#_x0000_t75" style="width:453pt;height:267pt">
             <v:imagedata r:id="rId11" o:title="wjRm6"/>
           </v:shape>
         </w:pict>
       </w:r>
     </w:p>
-    <w:p>
-      <w:bookmarkStart w:id="9" w:name="_GoBack"/>
-      <w:bookmarkEnd w:id="9"/>
-    </w:p>
     <w:p/>
+    <w:p/>
     <w:p>
       <w:pPr>
         <w:pStyle w:val="Heading2"/>
@@ -5072,7 +5178,7 @@
       <w:r>
         <w:t>Обосновка на проектирането</w:t>
       </w:r>
-      <w:bookmarkEnd w:id="8"/>
+      <w:bookmarkEnd w:id="7"/>
     </w:p>
     <w:p>
       <w:pPr>
@@ -5080,7 +5186,7 @@
           <w:i/>
         </w:rPr>
       </w:pPr>
-      <w:bookmarkStart w:id="10" w:name="_Toc372276275"/>
+      <w:bookmarkStart w:id="8" w:name="_Toc372276275"/>
       <w:r>
         <w:rPr>
           <w:i/>
@@ -5293,20 +5399,20 @@
       <w:r>
         <w:t>ДАННОВО ПРОЕКТИРАНЕ</w:t>
       </w:r>
-      <w:bookmarkEnd w:id="10"/>
+      <w:bookmarkEnd w:id="8"/>
     </w:p>
     <w:p>
       <w:pPr>
         <w:pStyle w:val="Heading2"/>
       </w:pPr>
-      <w:bookmarkStart w:id="11" w:name="_Toc372276276"/>
+      <w:bookmarkStart w:id="9" w:name="_Toc372276276"/>
       <w:r>
         <w:t>О</w:t>
       </w:r>
       <w:r>
         <w:t>писание на данните</w:t>
       </w:r>
-      <w:bookmarkEnd w:id="11"/>
+      <w:bookmarkEnd w:id="9"/>
     </w:p>
     <w:p>
       <w:pPr>
@@ -5461,72 +5567,6 @@
     </w:p>
     <w:p>
       <w:pPr>
-        <w:rPr>
-          <w:i/>
-          <w:lang w:val="ru-RU"/>
-        </w:rPr>
-      </w:pPr>
-      <w:r>
-        <w:rPr>
-          <w:i/>
-          <w:lang w:val="en-US"/>
-        </w:rPr>
-        <w:t>Message</w:t>
-      </w:r>
-      <w:r>
-        <w:rPr>
-          <w:i/>
-          <w:lang w:val="ru-RU"/>
-        </w:rPr>
-        <w:t xml:space="preserve"> – </w:t>
-      </w:r>
-      <w:r>
-        <w:rPr>
-          <w:i/>
-        </w:rPr>
-        <w:t>единично съобщение в чата на група</w:t>
-      </w:r>
-      <w:r>
-        <w:rPr>
-          <w:i/>
-          <w:lang w:val="ru-RU"/>
-        </w:rPr>
-        <w:t xml:space="preserve"> </w:t>
-      </w:r>
-    </w:p>
-    <w:p>
-      <w:pPr>
-        <w:pStyle w:val="Heading2"/>
-        <w:rPr>
-          <w:i/>
-          <w:lang w:val="en-US"/>
-        </w:rPr>
-      </w:pPr>
-      <w:bookmarkStart w:id="12" w:name="_Toc372276277"/>
-      <w:r>
-        <w:t>Речник</w:t>
-      </w:r>
-      <w:r>
-        <w:t xml:space="preserve"> на данните</w:t>
-      </w:r>
-      <w:bookmarkEnd w:id="12"/>
-    </w:p>
-    <w:p>
-      <w:pPr>
-        <w:rPr>
-          <w:b/>
-          <w:i/>
-          <w:lang w:val="en-US"/>
-        </w:rPr>
-      </w:pPr>
-    </w:p>
-    <w:p>
-      <w:pPr>
-        <w:pStyle w:val="ListParagraph"/>
-        <w:numPr>
-          <w:ilvl w:val="0"/>
-          <w:numId w:val="3"/>
-        </w:numPr>
         <w:rPr>
           <w:b/>
           <w:lang w:val="en-US"/>
@@ -5538,17 +5578,44 @@
           <w:docGrid w:linePitch="360"/>
         </w:sectPr>
       </w:pPr>
+      <w:r>
+        <w:rPr>
+          <w:i/>
+          <w:lang w:val="en-US"/>
+        </w:rPr>
+        <w:t>Message</w:t>
+      </w:r>
+      <w:r>
+        <w:rPr>
+          <w:i/>
+          <w:lang w:val="ru-RU"/>
+        </w:rPr>
+        <w:t xml:space="preserve"> – </w:t>
+      </w:r>
+      <w:r>
+        <w:rPr>
+          <w:i/>
+        </w:rPr>
+        <w:t>единично съобщение в чата на група</w:t>
+      </w:r>
+      <w:r>
+        <w:rPr>
+          <w:i/>
+          <w:lang w:val="ru-RU"/>
+        </w:rPr>
+        <w:t xml:space="preserve"> </w:t>
+      </w:r>
     </w:p>
     <w:p>
       <w:pPr>
         <w:pStyle w:val="Heading1"/>
       </w:pPr>
-      <w:bookmarkStart w:id="13" w:name="_Toc372276278"/>
+      <w:bookmarkStart w:id="10" w:name="_Toc372276278"/>
       <w:r>
         <w:lastRenderedPageBreak/>
         <w:t>КОМПОНЕНТНО ПРОЕКТИРАНЕ</w:t>
       </w:r>
-      <w:bookmarkEnd w:id="13"/>
+      <w:bookmarkEnd w:id="10"/>
     </w:p>
     <w:p>
       <w:pPr>
@@ -6556,22 +6623,22 @@
       <w:pPr>
         <w:pStyle w:val="Heading1"/>
       </w:pPr>
-      <w:bookmarkStart w:id="14" w:name="_Toc372276279"/>
+      <w:bookmarkStart w:id="11" w:name="_Toc372276279"/>
       <w:r>
         <w:lastRenderedPageBreak/>
         <w:t>ПРОЕКТИРАНЕ НА ПОТРЕБИТЕЛСКИЯ ИНТЕРФЕЙС</w:t>
       </w:r>
-      <w:bookmarkEnd w:id="14"/>
+      <w:bookmarkEnd w:id="11"/>
     </w:p>
     <w:p>
       <w:pPr>
         <w:pStyle w:val="Heading2"/>
       </w:pPr>
-      <w:bookmarkStart w:id="15" w:name="_Toc372276280"/>
+      <w:bookmarkStart w:id="12" w:name="_Toc372276280"/>
       <w:r>
         <w:t>Обобщение на потребителския интерфейс</w:t>
       </w:r>
-      <w:bookmarkEnd w:id="15"/>
+      <w:bookmarkEnd w:id="12"/>
     </w:p>
     <w:p>
       <w:r>
@@ -6626,13 +6693,1916 @@
       <w:pPr>
         <w:pStyle w:val="Heading1"/>
       </w:pPr>
-      <w:bookmarkStart w:id="16" w:name="_Toc372276283"/>
+      <w:bookmarkStart w:id="13" w:name="_Toc372276283"/>
       <w:r>
         <w:lastRenderedPageBreak/>
         <w:t>МАТРИЦА НА ИЗИСКВАНИЯТА</w:t>
       </w:r>
-      <w:bookmarkEnd w:id="16"/>
-    </w:p>
+      <w:bookmarkEnd w:id="13"/>
+    </w:p>
+    <w:tbl>
+      <w:tblPr>
+        <w:tblW w:w="9072" w:type="dxa"/>
+        <w:tblCellMar>
+          <w:top w:w="15" w:type="dxa"/>
+          <w:left w:w="15" w:type="dxa"/>
+          <w:bottom w:w="15" w:type="dxa"/>
+          <w:right w:w="15" w:type="dxa"/>
+        </w:tblCellMar>
+        <w:tblLook w:val="04A0" w:firstRow="1" w:lastRow="0" w:firstColumn="1" w:lastColumn="0" w:noHBand="0" w:noVBand="1"/>
+      </w:tblPr>
+      <w:tblGrid>
+        <w:gridCol w:w="3189"/>
+        <w:gridCol w:w="4556"/>
+        <w:gridCol w:w="1327"/>
+      </w:tblGrid>
+      <w:tr>
+        <w:tc>
+          <w:tcPr>
+            <w:tcW w:w="3230" w:type="dxa"/>
+            <w:tcBorders>
+              <w:top w:val="single" w:sz="8" w:space="0" w:color="000000"/>
+              <w:left w:val="single" w:sz="8" w:space="0" w:color="000000"/>
+              <w:bottom w:val="single" w:sz="8" w:space="0" w:color="000000"/>
+              <w:right w:val="single" w:sz="8" w:space="0" w:color="000000"/>
+            </w:tcBorders>
+            <w:tcMar>
+              <w:top w:w="100" w:type="dxa"/>
+              <w:left w:w="100" w:type="dxa"/>
+              <w:bottom w:w="100" w:type="dxa"/>
+              <w:right w:w="100" w:type="dxa"/>
+            </w:tcMar>
+            <w:hideMark/>
+          </w:tcPr>
+          <w:p>
+            <w:pPr>
+              <w:spacing w:after="0" w:line="240" w:lineRule="auto"/>
+              <w:jc w:val="left"/>
+              <w:rPr>
+                <w:rFonts w:ascii="Times New Roman" w:eastAsia="Times New Roman" w:hAnsi="Times New Roman" w:cs="Times New Roman"/>
+                <w:sz w:val="24"/>
+                <w:szCs w:val="24"/>
+                <w:lang w:eastAsia="bg-BG"/>
+              </w:rPr>
+            </w:pPr>
+            <w:r>
+              <w:rPr>
+                <w:rFonts w:ascii="Calibri" w:eastAsia="Times New Roman" w:hAnsi="Calibri" w:cs="Calibri"/>
+                <w:b/>
+                <w:bCs/>
+                <w:color w:val="000000"/>
+                <w:lang w:eastAsia="bg-BG"/>
+              </w:rPr>
+              <w:t>Идентификатор на изискване</w:t>
+            </w:r>
+          </w:p>
+        </w:tc>
+        <w:tc>
+          <w:tcPr>
+            <w:tcW w:w="4645" w:type="dxa"/>
+            <w:tcBorders>
+              <w:top w:val="single" w:sz="8" w:space="0" w:color="000000"/>
+              <w:left w:val="single" w:sz="8" w:space="0" w:color="000000"/>
+              <w:bottom w:val="single" w:sz="8" w:space="0" w:color="000000"/>
+              <w:right w:val="single" w:sz="8" w:space="0" w:color="000000"/>
+            </w:tcBorders>
+            <w:tcMar>
+              <w:top w:w="100" w:type="dxa"/>
+              <w:left w:w="100" w:type="dxa"/>
+              <w:bottom w:w="100" w:type="dxa"/>
+              <w:right w:w="100" w:type="dxa"/>
+            </w:tcMar>
+            <w:hideMark/>
+          </w:tcPr>
+          <w:p>
+            <w:pPr>
+              <w:spacing w:after="0" w:line="240" w:lineRule="auto"/>
+              <w:jc w:val="left"/>
+              <w:rPr>
+                <w:rFonts w:ascii="Times New Roman" w:eastAsia="Times New Roman" w:hAnsi="Times New Roman" w:cs="Times New Roman"/>
+                <w:sz w:val="24"/>
+                <w:szCs w:val="24"/>
+                <w:lang w:eastAsia="bg-BG"/>
+              </w:rPr>
+            </w:pPr>
+            <w:r>
+              <w:rPr>
+                <w:rFonts w:ascii="Calibri" w:eastAsia="Times New Roman" w:hAnsi="Calibri" w:cs="Calibri"/>
+                <w:b/>
+                <w:bCs/>
+                <w:color w:val="000000"/>
+                <w:lang w:eastAsia="bg-BG"/>
+              </w:rPr>
+              <w:t>Системни компоненти</w:t>
+            </w:r>
+          </w:p>
+        </w:tc>
+        <w:tc>
+          <w:tcPr>
+            <w:tcW w:w="0" w:type="auto"/>
+            <w:tcBorders>
+              <w:top w:val="single" w:sz="8" w:space="0" w:color="000000"/>
+              <w:left w:val="single" w:sz="8" w:space="0" w:color="000000"/>
+              <w:bottom w:val="single" w:sz="8" w:space="0" w:color="000000"/>
+              <w:right w:val="single" w:sz="8" w:space="0" w:color="000000"/>
+            </w:tcBorders>
+            <w:tcMar>
+              <w:top w:w="100" w:type="dxa"/>
+              <w:left w:w="100" w:type="dxa"/>
+              <w:bottom w:w="100" w:type="dxa"/>
+              <w:right w:w="100" w:type="dxa"/>
+            </w:tcMar>
+            <w:hideMark/>
+          </w:tcPr>
+          <w:p>
+            <w:pPr>
+              <w:spacing w:after="0" w:line="240" w:lineRule="auto"/>
+              <w:jc w:val="left"/>
+              <w:rPr>
+                <w:rFonts w:ascii="Times New Roman" w:eastAsia="Times New Roman" w:hAnsi="Times New Roman" w:cs="Times New Roman"/>
+                <w:sz w:val="24"/>
+                <w:szCs w:val="24"/>
+                <w:lang w:eastAsia="bg-BG"/>
+              </w:rPr>
+            </w:pPr>
+            <w:r>
+              <w:rPr>
+                <w:rFonts w:ascii="Calibri" w:eastAsia="Times New Roman" w:hAnsi="Calibri" w:cs="Calibri"/>
+                <w:b/>
+                <w:bCs/>
+                <w:color w:val="000000"/>
+                <w:lang w:eastAsia="bg-BG"/>
+              </w:rPr>
+              <w:t>Данни</w:t>
+            </w:r>
+          </w:p>
+        </w:tc>
+      </w:tr>
+      <w:tr>
+        <w:tc>
+          <w:tcPr>
+            <w:tcW w:w="3230" w:type="dxa"/>
+            <w:tcBorders>
+              <w:top w:val="single" w:sz="8" w:space="0" w:color="000000"/>
+              <w:left w:val="single" w:sz="8" w:space="0" w:color="000000"/>
+              <w:bottom w:val="single" w:sz="8" w:space="0" w:color="000000"/>
+              <w:right w:val="single" w:sz="8" w:space="0" w:color="000000"/>
+            </w:tcBorders>
+            <w:tcMar>
+              <w:top w:w="100" w:type="dxa"/>
+              <w:left w:w="100" w:type="dxa"/>
+              <w:bottom w:w="100" w:type="dxa"/>
+              <w:right w:w="100" w:type="dxa"/>
+            </w:tcMar>
+            <w:hideMark/>
+          </w:tcPr>
+          <w:p>
+            <w:pPr>
+              <w:spacing w:after="0" w:line="240" w:lineRule="auto"/>
+              <w:jc w:val="left"/>
+              <w:rPr>
+                <w:rFonts w:ascii="Times New Roman" w:eastAsia="Times New Roman" w:hAnsi="Times New Roman" w:cs="Times New Roman"/>
+                <w:sz w:val="24"/>
+                <w:szCs w:val="24"/>
+                <w:lang w:eastAsia="bg-BG"/>
+              </w:rPr>
+            </w:pPr>
+            <w:r>
+              <w:rPr>
+                <w:rFonts w:ascii="Calibri" w:eastAsia="Times New Roman" w:hAnsi="Calibri" w:cs="Calibri"/>
+                <w:color w:val="000000"/>
+                <w:lang w:eastAsia="bg-BG"/>
+              </w:rPr>
+              <w:t>FR_01</w:t>
+            </w:r>
+          </w:p>
+        </w:tc>
+        <w:tc>
+          <w:tcPr>
+            <w:tcW w:w="4645" w:type="dxa"/>
+            <w:tcBorders>
+              <w:top w:val="single" w:sz="8" w:space="0" w:color="000000"/>
+              <w:left w:val="single" w:sz="8" w:space="0" w:color="000000"/>
+              <w:bottom w:val="single" w:sz="8" w:space="0" w:color="000000"/>
+              <w:right w:val="single" w:sz="8" w:space="0" w:color="000000"/>
+            </w:tcBorders>
+            <w:tcMar>
+              <w:top w:w="100" w:type="dxa"/>
+              <w:left w:w="100" w:type="dxa"/>
+              <w:bottom w:w="100" w:type="dxa"/>
+              <w:right w:w="100" w:type="dxa"/>
+            </w:tcMar>
+            <w:hideMark/>
+          </w:tcPr>
+          <w:p>
+            <w:pPr>
+              <w:spacing w:after="0" w:line="240" w:lineRule="auto"/>
+              <w:jc w:val="left"/>
+              <w:rPr>
+                <w:rFonts w:ascii="Times New Roman" w:eastAsia="Times New Roman" w:hAnsi="Times New Roman" w:cs="Times New Roman"/>
+                <w:sz w:val="24"/>
+                <w:szCs w:val="24"/>
+                <w:lang w:eastAsia="bg-BG"/>
+              </w:rPr>
+            </w:pPr>
+            <w:r>
+              <w:rPr>
+                <w:rFonts w:ascii="Times New Roman" w:eastAsia="Times New Roman" w:hAnsi="Times New Roman" w:cs="Times New Roman"/>
+                <w:sz w:val="24"/>
+                <w:szCs w:val="24"/>
+                <w:lang w:eastAsia="bg-BG"/>
+              </w:rPr>
+              <w:t>Клиент, Сървър</w:t>
+            </w:r>
+          </w:p>
+        </w:tc>
+        <w:tc>
+          <w:tcPr>
+            <w:tcW w:w="0" w:type="auto"/>
+            <w:tcBorders>
+              <w:top w:val="single" w:sz="8" w:space="0" w:color="000000"/>
+              <w:left w:val="single" w:sz="8" w:space="0" w:color="000000"/>
+              <w:bottom w:val="single" w:sz="8" w:space="0" w:color="000000"/>
+              <w:right w:val="single" w:sz="8" w:space="0" w:color="000000"/>
+            </w:tcBorders>
+            <w:tcMar>
+              <w:top w:w="100" w:type="dxa"/>
+              <w:left w:w="100" w:type="dxa"/>
+              <w:bottom w:w="100" w:type="dxa"/>
+              <w:right w:w="100" w:type="dxa"/>
+            </w:tcMar>
+            <w:hideMark/>
+          </w:tcPr>
+          <w:p>
+            <w:pPr>
+              <w:spacing w:after="0" w:line="240" w:lineRule="auto"/>
+              <w:jc w:val="left"/>
+              <w:rPr>
+                <w:rFonts w:ascii="Times New Roman" w:eastAsia="Times New Roman" w:hAnsi="Times New Roman" w:cs="Times New Roman"/>
+                <w:sz w:val="24"/>
+                <w:szCs w:val="24"/>
+                <w:lang w:val="en-US" w:eastAsia="bg-BG"/>
+              </w:rPr>
+            </w:pPr>
+            <w:r>
+              <w:rPr>
+                <w:rFonts w:ascii="Times New Roman" w:eastAsia="Times New Roman" w:hAnsi="Times New Roman" w:cs="Times New Roman"/>
+                <w:sz w:val="24"/>
+                <w:szCs w:val="24"/>
+                <w:lang w:val="en-US" w:eastAsia="bg-BG"/>
+              </w:rPr>
+              <w:t>User</w:t>
+            </w:r>
+          </w:p>
+        </w:tc>
+      </w:tr>
+      <w:tr>
+        <w:tc>
+          <w:tcPr>
+            <w:tcW w:w="3230" w:type="dxa"/>
+            <w:tcBorders>
+              <w:top w:val="single" w:sz="8" w:space="0" w:color="000000"/>
+              <w:left w:val="single" w:sz="8" w:space="0" w:color="000000"/>
+              <w:bottom w:val="single" w:sz="8" w:space="0" w:color="000000"/>
+              <w:right w:val="single" w:sz="8" w:space="0" w:color="000000"/>
+            </w:tcBorders>
+            <w:tcMar>
+              <w:top w:w="100" w:type="dxa"/>
+              <w:left w:w="100" w:type="dxa"/>
+              <w:bottom w:w="100" w:type="dxa"/>
+              <w:right w:w="100" w:type="dxa"/>
+            </w:tcMar>
+            <w:hideMark/>
+          </w:tcPr>
+          <w:p>
+            <w:pPr>
+              <w:spacing w:after="0" w:line="240" w:lineRule="auto"/>
+              <w:jc w:val="left"/>
+              <w:rPr>
+                <w:rFonts w:ascii="Times New Roman" w:eastAsia="Times New Roman" w:hAnsi="Times New Roman" w:cs="Times New Roman"/>
+                <w:sz w:val="24"/>
+                <w:szCs w:val="24"/>
+                <w:lang w:eastAsia="bg-BG"/>
+              </w:rPr>
+            </w:pPr>
+            <w:r>
+              <w:rPr>
+                <w:rFonts w:ascii="Calibri" w:eastAsia="Times New Roman" w:hAnsi="Calibri" w:cs="Calibri"/>
+                <w:color w:val="000000"/>
+                <w:lang w:eastAsia="bg-BG"/>
+              </w:rPr>
+              <w:t>FR_02</w:t>
+            </w:r>
+          </w:p>
+        </w:tc>
+        <w:tc>
+          <w:tcPr>
+            <w:tcW w:w="4645" w:type="dxa"/>
+            <w:tcBorders>
+              <w:top w:val="single" w:sz="8" w:space="0" w:color="000000"/>
+              <w:left w:val="single" w:sz="8" w:space="0" w:color="000000"/>
+              <w:bottom w:val="single" w:sz="8" w:space="0" w:color="000000"/>
+              <w:right w:val="single" w:sz="8" w:space="0" w:color="000000"/>
+            </w:tcBorders>
+            <w:tcMar>
+              <w:top w:w="100" w:type="dxa"/>
+              <w:left w:w="100" w:type="dxa"/>
+              <w:bottom w:w="100" w:type="dxa"/>
+              <w:right w:w="100" w:type="dxa"/>
+            </w:tcMar>
+            <w:hideMark/>
+          </w:tcPr>
+          <w:p>
+            <w:pPr>
+              <w:spacing w:after="0" w:line="240" w:lineRule="auto"/>
+              <w:jc w:val="left"/>
+              <w:rPr>
+                <w:rFonts w:ascii="Times New Roman" w:eastAsia="Times New Roman" w:hAnsi="Times New Roman" w:cs="Times New Roman"/>
+                <w:sz w:val="24"/>
+                <w:szCs w:val="24"/>
+                <w:lang w:eastAsia="bg-BG"/>
+              </w:rPr>
+            </w:pPr>
+            <w:r>
+              <w:rPr>
+                <w:rFonts w:ascii="Times New Roman" w:eastAsia="Times New Roman" w:hAnsi="Times New Roman" w:cs="Times New Roman"/>
+                <w:sz w:val="24"/>
+                <w:szCs w:val="24"/>
+                <w:lang w:eastAsia="bg-BG"/>
+              </w:rPr>
+              <w:t>Клиент, Сървър</w:t>
+            </w:r>
+          </w:p>
+        </w:tc>
+        <w:tc>
+          <w:tcPr>
+            <w:tcW w:w="0" w:type="auto"/>
+            <w:tcBorders>
+              <w:top w:val="single" w:sz="8" w:space="0" w:color="000000"/>
+              <w:left w:val="single" w:sz="8" w:space="0" w:color="000000"/>
+              <w:bottom w:val="single" w:sz="8" w:space="0" w:color="000000"/>
+              <w:right w:val="single" w:sz="8" w:space="0" w:color="000000"/>
+            </w:tcBorders>
+            <w:tcMar>
+              <w:top w:w="100" w:type="dxa"/>
+              <w:left w:w="100" w:type="dxa"/>
+              <w:bottom w:w="100" w:type="dxa"/>
+              <w:right w:w="100" w:type="dxa"/>
+            </w:tcMar>
+            <w:hideMark/>
+          </w:tcPr>
+          <w:p>
+            <w:pPr>
+              <w:spacing w:after="0" w:line="240" w:lineRule="auto"/>
+              <w:jc w:val="left"/>
+              <w:rPr>
+                <w:rFonts w:ascii="Times New Roman" w:eastAsia="Times New Roman" w:hAnsi="Times New Roman" w:cs="Times New Roman"/>
+                <w:sz w:val="24"/>
+                <w:szCs w:val="24"/>
+                <w:lang w:val="en-US" w:eastAsia="bg-BG"/>
+              </w:rPr>
+            </w:pPr>
+            <w:r>
+              <w:rPr>
+                <w:rFonts w:ascii="Times New Roman" w:eastAsia="Times New Roman" w:hAnsi="Times New Roman" w:cs="Times New Roman"/>
+                <w:sz w:val="24"/>
+                <w:szCs w:val="24"/>
+                <w:lang w:val="en-US" w:eastAsia="bg-BG"/>
+              </w:rPr>
+              <w:t>User</w:t>
+            </w:r>
+          </w:p>
+        </w:tc>
+      </w:tr>
+      <w:tr>
+        <w:tc>
+          <w:tcPr>
+            <w:tcW w:w="3230" w:type="dxa"/>
+            <w:tcBorders>
+              <w:top w:val="single" w:sz="8" w:space="0" w:color="000000"/>
+              <w:left w:val="single" w:sz="8" w:space="0" w:color="000000"/>
+              <w:bottom w:val="single" w:sz="8" w:space="0" w:color="000000"/>
+              <w:right w:val="single" w:sz="8" w:space="0" w:color="000000"/>
+            </w:tcBorders>
+            <w:tcMar>
+              <w:top w:w="100" w:type="dxa"/>
+              <w:left w:w="100" w:type="dxa"/>
+              <w:bottom w:w="100" w:type="dxa"/>
+              <w:right w:w="100" w:type="dxa"/>
+            </w:tcMar>
+          </w:tcPr>
+          <w:p>
+            <w:pPr>
+              <w:spacing w:after="0" w:line="240" w:lineRule="auto"/>
+              <w:jc w:val="left"/>
+              <w:rPr>
+                <w:rFonts w:ascii="Calibri" w:eastAsia="Times New Roman" w:hAnsi="Calibri" w:cs="Calibri"/>
+                <w:color w:val="000000"/>
+                <w:lang w:eastAsia="bg-BG"/>
+              </w:rPr>
+            </w:pPr>
+            <w:r>
+              <w:rPr>
+                <w:rFonts w:ascii="Calibri" w:eastAsia="Times New Roman" w:hAnsi="Calibri" w:cs="Calibri"/>
+                <w:color w:val="000000"/>
+                <w:lang w:eastAsia="bg-BG"/>
+              </w:rPr>
+              <w:t>FR_03</w:t>
+            </w:r>
+          </w:p>
+        </w:tc>
+        <w:tc>
+          <w:tcPr>
+            <w:tcW w:w="4645" w:type="dxa"/>
+            <w:tcBorders>
+              <w:top w:val="single" w:sz="8" w:space="0" w:color="000000"/>
+              <w:left w:val="single" w:sz="8" w:space="0" w:color="000000"/>
+              <w:bottom w:val="single" w:sz="8" w:space="0" w:color="000000"/>
+              <w:right w:val="single" w:sz="8" w:space="0" w:color="000000"/>
+            </w:tcBorders>
+            <w:tcMar>
+              <w:top w:w="100" w:type="dxa"/>
+              <w:left w:w="100" w:type="dxa"/>
+              <w:bottom w:w="100" w:type="dxa"/>
+              <w:right w:w="100" w:type="dxa"/>
+            </w:tcMar>
+          </w:tcPr>
+          <w:p>
+            <w:pPr>
+              <w:spacing w:after="0" w:line="240" w:lineRule="auto"/>
+              <w:jc w:val="left"/>
+              <w:rPr>
+                <w:rFonts w:ascii="Times New Roman" w:eastAsia="Times New Roman" w:hAnsi="Times New Roman" w:cs="Times New Roman"/>
+                <w:sz w:val="24"/>
+                <w:szCs w:val="24"/>
+                <w:lang w:eastAsia="bg-BG"/>
+              </w:rPr>
+            </w:pPr>
+            <w:r>
+              <w:rPr>
+                <w:rFonts w:ascii="Times New Roman" w:eastAsia="Times New Roman" w:hAnsi="Times New Roman" w:cs="Times New Roman"/>
+                <w:sz w:val="24"/>
+                <w:szCs w:val="24"/>
+                <w:lang w:eastAsia="bg-BG"/>
+              </w:rPr>
+              <w:t>Клиент, Сървър</w:t>
+            </w:r>
+          </w:p>
+        </w:tc>
+        <w:tc>
+          <w:tcPr>
+            <w:tcW w:w="0" w:type="auto"/>
+            <w:tcBorders>
+              <w:top w:val="single" w:sz="8" w:space="0" w:color="000000"/>
+              <w:left w:val="single" w:sz="8" w:space="0" w:color="000000"/>
+              <w:bottom w:val="single" w:sz="8" w:space="0" w:color="000000"/>
+              <w:right w:val="single" w:sz="8" w:space="0" w:color="000000"/>
+            </w:tcBorders>
+            <w:tcMar>
+              <w:top w:w="100" w:type="dxa"/>
+              <w:left w:w="100" w:type="dxa"/>
+              <w:bottom w:w="100" w:type="dxa"/>
+              <w:right w:w="100" w:type="dxa"/>
+            </w:tcMar>
+          </w:tcPr>
+          <w:p>
+            <w:pPr>
+              <w:spacing w:after="0" w:line="240" w:lineRule="auto"/>
+              <w:jc w:val="left"/>
+              <w:rPr>
+                <w:rFonts w:ascii="Times New Roman" w:eastAsia="Times New Roman" w:hAnsi="Times New Roman" w:cs="Times New Roman"/>
+                <w:sz w:val="24"/>
+                <w:szCs w:val="24"/>
+                <w:lang w:val="en-US" w:eastAsia="bg-BG"/>
+              </w:rPr>
+            </w:pPr>
+            <w:r>
+              <w:rPr>
+                <w:rFonts w:ascii="Times New Roman" w:eastAsia="Times New Roman" w:hAnsi="Times New Roman" w:cs="Times New Roman"/>
+                <w:sz w:val="24"/>
+                <w:szCs w:val="24"/>
+                <w:lang w:val="en-US" w:eastAsia="bg-BG"/>
+              </w:rPr>
+              <w:t>User</w:t>
+            </w:r>
+          </w:p>
+        </w:tc>
+      </w:tr>
+      <w:tr>
+        <w:tc>
+          <w:tcPr>
+            <w:tcW w:w="3230" w:type="dxa"/>
+            <w:tcBorders>
+              <w:top w:val="single" w:sz="8" w:space="0" w:color="000000"/>
+              <w:left w:val="single" w:sz="8" w:space="0" w:color="000000"/>
+              <w:bottom w:val="single" w:sz="8" w:space="0" w:color="000000"/>
+              <w:right w:val="single" w:sz="8" w:space="0" w:color="000000"/>
+            </w:tcBorders>
+            <w:tcMar>
+              <w:top w:w="100" w:type="dxa"/>
+              <w:left w:w="100" w:type="dxa"/>
+              <w:bottom w:w="100" w:type="dxa"/>
+              <w:right w:w="100" w:type="dxa"/>
+            </w:tcMar>
+          </w:tcPr>
+          <w:p>
+            <w:pPr>
+              <w:spacing w:after="0" w:line="240" w:lineRule="auto"/>
+              <w:jc w:val="left"/>
+              <w:rPr>
+                <w:rFonts w:ascii="Calibri" w:eastAsia="Times New Roman" w:hAnsi="Calibri" w:cs="Calibri"/>
+                <w:color w:val="000000"/>
+                <w:lang w:eastAsia="bg-BG"/>
+              </w:rPr>
+            </w:pPr>
+            <w:r>
+              <w:rPr>
+                <w:rFonts w:ascii="Calibri" w:eastAsia="Times New Roman" w:hAnsi="Calibri" w:cs="Calibri"/>
+                <w:color w:val="000000"/>
+                <w:lang w:eastAsia="bg-BG"/>
+              </w:rPr>
+              <w:t>FR_04</w:t>
+            </w:r>
+          </w:p>
+        </w:tc>
+        <w:tc>
+          <w:tcPr>
+            <w:tcW w:w="4645" w:type="dxa"/>
+            <w:tcBorders>
+              <w:top w:val="single" w:sz="8" w:space="0" w:color="000000"/>
+              <w:left w:val="single" w:sz="8" w:space="0" w:color="000000"/>
+              <w:bottom w:val="single" w:sz="8" w:space="0" w:color="000000"/>
+              <w:right w:val="single" w:sz="8" w:space="0" w:color="000000"/>
+            </w:tcBorders>
+            <w:tcMar>
+              <w:top w:w="100" w:type="dxa"/>
+              <w:left w:w="100" w:type="dxa"/>
+              <w:bottom w:w="100" w:type="dxa"/>
+              <w:right w:w="100" w:type="dxa"/>
+            </w:tcMar>
+          </w:tcPr>
+          <w:p>
+            <w:pPr>
+              <w:spacing w:after="0" w:line="240" w:lineRule="auto"/>
+              <w:jc w:val="left"/>
+              <w:rPr>
+                <w:rFonts w:ascii="Times New Roman" w:eastAsia="Times New Roman" w:hAnsi="Times New Roman" w:cs="Times New Roman"/>
+                <w:sz w:val="24"/>
+                <w:szCs w:val="24"/>
+                <w:lang w:eastAsia="bg-BG"/>
+              </w:rPr>
+            </w:pPr>
+            <w:r>
+              <w:rPr>
+                <w:rFonts w:ascii="Times New Roman" w:eastAsia="Times New Roman" w:hAnsi="Times New Roman" w:cs="Times New Roman"/>
+                <w:sz w:val="24"/>
+                <w:szCs w:val="24"/>
+                <w:lang w:eastAsia="bg-BG"/>
+              </w:rPr>
+              <w:t>Клиент, Сървър</w:t>
+            </w:r>
+          </w:p>
+        </w:tc>
+        <w:tc>
+          <w:tcPr>
+            <w:tcW w:w="0" w:type="auto"/>
+            <w:tcBorders>
+              <w:top w:val="single" w:sz="8" w:space="0" w:color="000000"/>
+              <w:left w:val="single" w:sz="8" w:space="0" w:color="000000"/>
+              <w:bottom w:val="single" w:sz="8" w:space="0" w:color="000000"/>
+              <w:right w:val="single" w:sz="8" w:space="0" w:color="000000"/>
+            </w:tcBorders>
+            <w:tcMar>
+              <w:top w:w="100" w:type="dxa"/>
+              <w:left w:w="100" w:type="dxa"/>
+              <w:bottom w:w="100" w:type="dxa"/>
+              <w:right w:w="100" w:type="dxa"/>
+            </w:tcMar>
+          </w:tcPr>
+          <w:p>
+            <w:pPr>
+              <w:spacing w:after="0" w:line="240" w:lineRule="auto"/>
+              <w:jc w:val="left"/>
+              <w:rPr>
+                <w:rFonts w:ascii="Times New Roman" w:eastAsia="Times New Roman" w:hAnsi="Times New Roman" w:cs="Times New Roman"/>
+                <w:sz w:val="24"/>
+                <w:szCs w:val="24"/>
+                <w:lang w:val="en-US" w:eastAsia="bg-BG"/>
+              </w:rPr>
+            </w:pPr>
+            <w:r>
+              <w:rPr>
+                <w:rFonts w:ascii="Times New Roman" w:eastAsia="Times New Roman" w:hAnsi="Times New Roman" w:cs="Times New Roman"/>
+                <w:sz w:val="24"/>
+                <w:szCs w:val="24"/>
+                <w:lang w:val="en-US" w:eastAsia="bg-BG"/>
+              </w:rPr>
+              <w:t>User</w:t>
+            </w:r>
+          </w:p>
+        </w:tc>
+      </w:tr>
+      <w:tr>
+        <w:tc>
+          <w:tcPr>
+            <w:tcW w:w="3230" w:type="dxa"/>
+            <w:tcBorders>
+              <w:top w:val="single" w:sz="8" w:space="0" w:color="000000"/>
+              <w:left w:val="single" w:sz="8" w:space="0" w:color="000000"/>
+              <w:bottom w:val="single" w:sz="8" w:space="0" w:color="000000"/>
+              <w:right w:val="single" w:sz="8" w:space="0" w:color="000000"/>
+            </w:tcBorders>
+            <w:tcMar>
+              <w:top w:w="100" w:type="dxa"/>
+              <w:left w:w="100" w:type="dxa"/>
+              <w:bottom w:w="100" w:type="dxa"/>
+              <w:right w:w="100" w:type="dxa"/>
+            </w:tcMar>
+          </w:tcPr>
+          <w:p>
+            <w:pPr>
+              <w:spacing w:after="0" w:line="240" w:lineRule="auto"/>
+              <w:jc w:val="left"/>
+              <w:rPr>
+                <w:rFonts w:ascii="Calibri" w:eastAsia="Times New Roman" w:hAnsi="Calibri" w:cs="Calibri"/>
+                <w:color w:val="000000"/>
+                <w:lang w:eastAsia="bg-BG"/>
+              </w:rPr>
+            </w:pPr>
+            <w:r>
+              <w:rPr>
+                <w:rFonts w:ascii="Calibri" w:eastAsia="Times New Roman" w:hAnsi="Calibri" w:cs="Calibri"/>
+                <w:color w:val="000000"/>
+                <w:lang w:eastAsia="bg-BG"/>
+              </w:rPr>
+              <w:t>FR_05</w:t>
+            </w:r>
+          </w:p>
+        </w:tc>
+        <w:tc>
+          <w:tcPr>
+            <w:tcW w:w="4645" w:type="dxa"/>
+            <w:tcBorders>
+              <w:top w:val="single" w:sz="8" w:space="0" w:color="000000"/>
+              <w:left w:val="single" w:sz="8" w:space="0" w:color="000000"/>
+              <w:bottom w:val="single" w:sz="8" w:space="0" w:color="000000"/>
+              <w:right w:val="single" w:sz="8" w:space="0" w:color="000000"/>
+            </w:tcBorders>
+            <w:tcMar>
+              <w:top w:w="100" w:type="dxa"/>
+              <w:left w:w="100" w:type="dxa"/>
+              <w:bottom w:w="100" w:type="dxa"/>
+              <w:right w:w="100" w:type="dxa"/>
+            </w:tcMar>
+          </w:tcPr>
+          <w:p>
+            <w:pPr>
+              <w:spacing w:after="0" w:line="240" w:lineRule="auto"/>
+              <w:jc w:val="left"/>
+              <w:rPr>
+                <w:rFonts w:ascii="Times New Roman" w:eastAsia="Times New Roman" w:hAnsi="Times New Roman" w:cs="Times New Roman"/>
+                <w:sz w:val="24"/>
+                <w:szCs w:val="24"/>
+                <w:lang w:eastAsia="bg-BG"/>
+              </w:rPr>
+            </w:pPr>
+            <w:r>
+              <w:rPr>
+                <w:rFonts w:ascii="Times New Roman" w:eastAsia="Times New Roman" w:hAnsi="Times New Roman" w:cs="Times New Roman"/>
+                <w:sz w:val="24"/>
+                <w:szCs w:val="24"/>
+                <w:lang w:eastAsia="bg-BG"/>
+              </w:rPr>
+              <w:t>Клиент, Сървър</w:t>
+            </w:r>
+          </w:p>
+        </w:tc>
+        <w:tc>
+          <w:tcPr>
+            <w:tcW w:w="0" w:type="auto"/>
+            <w:tcBorders>
+              <w:top w:val="single" w:sz="8" w:space="0" w:color="000000"/>
+              <w:left w:val="single" w:sz="8" w:space="0" w:color="000000"/>
+              <w:bottom w:val="single" w:sz="8" w:space="0" w:color="000000"/>
+              <w:right w:val="single" w:sz="8" w:space="0" w:color="000000"/>
+            </w:tcBorders>
+            <w:tcMar>
+              <w:top w:w="100" w:type="dxa"/>
+              <w:left w:w="100" w:type="dxa"/>
+              <w:bottom w:w="100" w:type="dxa"/>
+              <w:right w:w="100" w:type="dxa"/>
+            </w:tcMar>
+          </w:tcPr>
+          <w:p>
+            <w:pPr>
+              <w:spacing w:after="0" w:line="240" w:lineRule="auto"/>
+              <w:jc w:val="left"/>
+              <w:rPr>
+                <w:rFonts w:ascii="Times New Roman" w:eastAsia="Times New Roman" w:hAnsi="Times New Roman" w:cs="Times New Roman"/>
+                <w:sz w:val="24"/>
+                <w:szCs w:val="24"/>
+                <w:lang w:val="en-US" w:eastAsia="bg-BG"/>
+              </w:rPr>
+            </w:pPr>
+            <w:r>
+              <w:rPr>
+                <w:rFonts w:ascii="Times New Roman" w:eastAsia="Times New Roman" w:hAnsi="Times New Roman" w:cs="Times New Roman"/>
+                <w:sz w:val="24"/>
+                <w:szCs w:val="24"/>
+                <w:lang w:val="en-US" w:eastAsia="bg-BG"/>
+              </w:rPr>
+              <w:t>User</w:t>
+            </w:r>
+          </w:p>
+        </w:tc>
+      </w:tr>
+      <w:tr>
+        <w:tc>
+          <w:tcPr>
+            <w:tcW w:w="3230" w:type="dxa"/>
+            <w:tcBorders>
+              <w:top w:val="single" w:sz="8" w:space="0" w:color="000000"/>
+              <w:left w:val="single" w:sz="8" w:space="0" w:color="000000"/>
+              <w:bottom w:val="single" w:sz="8" w:space="0" w:color="000000"/>
+              <w:right w:val="single" w:sz="8" w:space="0" w:color="000000"/>
+            </w:tcBorders>
+            <w:tcMar>
+              <w:top w:w="100" w:type="dxa"/>
+              <w:left w:w="100" w:type="dxa"/>
+              <w:bottom w:w="100" w:type="dxa"/>
+              <w:right w:w="100" w:type="dxa"/>
+            </w:tcMar>
+          </w:tcPr>
+          <w:p>
+            <w:pPr>
+              <w:spacing w:after="0" w:line="240" w:lineRule="auto"/>
+              <w:jc w:val="left"/>
+              <w:rPr>
+                <w:rFonts w:ascii="Calibri" w:eastAsia="Times New Roman" w:hAnsi="Calibri" w:cs="Calibri"/>
+                <w:color w:val="000000"/>
+                <w:lang w:eastAsia="bg-BG"/>
+              </w:rPr>
+            </w:pPr>
+            <w:r>
+              <w:rPr>
+                <w:rFonts w:ascii="Calibri" w:eastAsia="Times New Roman" w:hAnsi="Calibri" w:cs="Calibri"/>
+                <w:color w:val="000000"/>
+                <w:lang w:eastAsia="bg-BG"/>
+              </w:rPr>
+              <w:t>FR_06</w:t>
+            </w:r>
+          </w:p>
+        </w:tc>
+        <w:tc>
+          <w:tcPr>
+            <w:tcW w:w="4645" w:type="dxa"/>
+            <w:tcBorders>
+              <w:top w:val="single" w:sz="8" w:space="0" w:color="000000"/>
+              <w:left w:val="single" w:sz="8" w:space="0" w:color="000000"/>
+              <w:bottom w:val="single" w:sz="8" w:space="0" w:color="000000"/>
+              <w:right w:val="single" w:sz="8" w:space="0" w:color="000000"/>
+            </w:tcBorders>
+            <w:tcMar>
+              <w:top w:w="100" w:type="dxa"/>
+              <w:left w:w="100" w:type="dxa"/>
+              <w:bottom w:w="100" w:type="dxa"/>
+              <w:right w:w="100" w:type="dxa"/>
+            </w:tcMar>
+          </w:tcPr>
+          <w:p>
+            <w:pPr>
+              <w:spacing w:after="0" w:line="240" w:lineRule="auto"/>
+              <w:jc w:val="left"/>
+              <w:rPr>
+                <w:rFonts w:ascii="Times New Roman" w:eastAsia="Times New Roman" w:hAnsi="Times New Roman" w:cs="Times New Roman"/>
+                <w:sz w:val="24"/>
+                <w:szCs w:val="24"/>
+                <w:lang w:eastAsia="bg-BG"/>
+              </w:rPr>
+            </w:pPr>
+            <w:r>
+              <w:rPr>
+                <w:rFonts w:ascii="Times New Roman" w:eastAsia="Times New Roman" w:hAnsi="Times New Roman" w:cs="Times New Roman"/>
+                <w:sz w:val="24"/>
+                <w:szCs w:val="24"/>
+                <w:lang w:eastAsia="bg-BG"/>
+              </w:rPr>
+              <w:t>Клиент, Сървър</w:t>
+            </w:r>
+          </w:p>
+        </w:tc>
+        <w:tc>
+          <w:tcPr>
+            <w:tcW w:w="0" w:type="auto"/>
+            <w:tcBorders>
+              <w:top w:val="single" w:sz="8" w:space="0" w:color="000000"/>
+              <w:left w:val="single" w:sz="8" w:space="0" w:color="000000"/>
+              <w:bottom w:val="single" w:sz="8" w:space="0" w:color="000000"/>
+              <w:right w:val="single" w:sz="8" w:space="0" w:color="000000"/>
+            </w:tcBorders>
+            <w:tcMar>
+              <w:top w:w="100" w:type="dxa"/>
+              <w:left w:w="100" w:type="dxa"/>
+              <w:bottom w:w="100" w:type="dxa"/>
+              <w:right w:w="100" w:type="dxa"/>
+            </w:tcMar>
+          </w:tcPr>
+          <w:p>
+            <w:pPr>
+              <w:spacing w:after="0" w:line="240" w:lineRule="auto"/>
+              <w:jc w:val="left"/>
+              <w:rPr>
+                <w:rFonts w:ascii="Times New Roman" w:eastAsia="Times New Roman" w:hAnsi="Times New Roman" w:cs="Times New Roman"/>
+                <w:sz w:val="24"/>
+                <w:szCs w:val="24"/>
+                <w:lang w:val="en-US" w:eastAsia="bg-BG"/>
+              </w:rPr>
+            </w:pPr>
+            <w:r>
+              <w:rPr>
+                <w:rFonts w:ascii="Times New Roman" w:eastAsia="Times New Roman" w:hAnsi="Times New Roman" w:cs="Times New Roman"/>
+                <w:sz w:val="24"/>
+                <w:szCs w:val="24"/>
+                <w:lang w:val="en-US" w:eastAsia="bg-BG"/>
+              </w:rPr>
+              <w:t>Group</w:t>
+            </w:r>
+          </w:p>
+        </w:tc>
+      </w:tr>
+      <w:tr>
+        <w:tc>
+          <w:tcPr>
+            <w:tcW w:w="3230" w:type="dxa"/>
+            <w:tcBorders>
+              <w:top w:val="single" w:sz="8" w:space="0" w:color="000000"/>
+              <w:left w:val="single" w:sz="8" w:space="0" w:color="000000"/>
+              <w:bottom w:val="single" w:sz="8" w:space="0" w:color="000000"/>
+              <w:right w:val="single" w:sz="8" w:space="0" w:color="000000"/>
+            </w:tcBorders>
+            <w:tcMar>
+              <w:top w:w="100" w:type="dxa"/>
+              <w:left w:w="100" w:type="dxa"/>
+              <w:bottom w:w="100" w:type="dxa"/>
+              <w:right w:w="100" w:type="dxa"/>
+            </w:tcMar>
+          </w:tcPr>
+          <w:p>
+            <w:pPr>
+              <w:spacing w:after="0" w:line="240" w:lineRule="auto"/>
+              <w:jc w:val="left"/>
+              <w:rPr>
+                <w:rFonts w:ascii="Calibri" w:eastAsia="Times New Roman" w:hAnsi="Calibri" w:cs="Calibri"/>
+                <w:color w:val="000000"/>
+                <w:lang w:eastAsia="bg-BG"/>
+              </w:rPr>
+            </w:pPr>
+            <w:r>
+              <w:rPr>
+                <w:rFonts w:ascii="Calibri" w:eastAsia="Times New Roman" w:hAnsi="Calibri" w:cs="Calibri"/>
+                <w:color w:val="000000"/>
+                <w:lang w:eastAsia="bg-BG"/>
+              </w:rPr>
+              <w:t>FR_07</w:t>
+            </w:r>
+          </w:p>
+        </w:tc>
+        <w:tc>
+          <w:tcPr>
+            <w:tcW w:w="4645" w:type="dxa"/>
+            <w:tcBorders>
+              <w:top w:val="single" w:sz="8" w:space="0" w:color="000000"/>
+              <w:left w:val="single" w:sz="8" w:space="0" w:color="000000"/>
+              <w:bottom w:val="single" w:sz="8" w:space="0" w:color="000000"/>
+              <w:right w:val="single" w:sz="8" w:space="0" w:color="000000"/>
+            </w:tcBorders>
+            <w:tcMar>
+              <w:top w:w="100" w:type="dxa"/>
+              <w:left w:w="100" w:type="dxa"/>
+              <w:bottom w:w="100" w:type="dxa"/>
+              <w:right w:w="100" w:type="dxa"/>
+            </w:tcMar>
+          </w:tcPr>
+          <w:p>
+            <w:pPr>
+              <w:spacing w:after="0" w:line="240" w:lineRule="auto"/>
+              <w:jc w:val="left"/>
+              <w:rPr>
+                <w:rFonts w:ascii="Times New Roman" w:eastAsia="Times New Roman" w:hAnsi="Times New Roman" w:cs="Times New Roman"/>
+                <w:sz w:val="24"/>
+                <w:szCs w:val="24"/>
+                <w:lang w:eastAsia="bg-BG"/>
+              </w:rPr>
+            </w:pPr>
+            <w:r>
+              <w:rPr>
+                <w:rFonts w:ascii="Times New Roman" w:eastAsia="Times New Roman" w:hAnsi="Times New Roman" w:cs="Times New Roman"/>
+                <w:sz w:val="24"/>
+                <w:szCs w:val="24"/>
+                <w:lang w:eastAsia="bg-BG"/>
+              </w:rPr>
+              <w:t>Клиент, Сървър</w:t>
+            </w:r>
+          </w:p>
+        </w:tc>
+        <w:tc>
+          <w:tcPr>
+            <w:tcW w:w="0" w:type="auto"/>
+            <w:tcBorders>
+              <w:top w:val="single" w:sz="8" w:space="0" w:color="000000"/>
+              <w:left w:val="single" w:sz="8" w:space="0" w:color="000000"/>
+              <w:bottom w:val="single" w:sz="8" w:space="0" w:color="000000"/>
+              <w:right w:val="single" w:sz="8" w:space="0" w:color="000000"/>
+            </w:tcBorders>
+            <w:tcMar>
+              <w:top w:w="100" w:type="dxa"/>
+              <w:left w:w="100" w:type="dxa"/>
+              <w:bottom w:w="100" w:type="dxa"/>
+              <w:right w:w="100" w:type="dxa"/>
+            </w:tcMar>
+          </w:tcPr>
+          <w:p>
+            <w:pPr>
+              <w:spacing w:after="0" w:line="240" w:lineRule="auto"/>
+              <w:jc w:val="left"/>
+              <w:rPr>
+                <w:rFonts w:ascii="Times New Roman" w:eastAsia="Times New Roman" w:hAnsi="Times New Roman" w:cs="Times New Roman"/>
+                <w:sz w:val="24"/>
+                <w:szCs w:val="24"/>
+                <w:lang w:val="en-US" w:eastAsia="bg-BG"/>
+              </w:rPr>
+            </w:pPr>
+            <w:r>
+              <w:rPr>
+                <w:rFonts w:ascii="Times New Roman" w:eastAsia="Times New Roman" w:hAnsi="Times New Roman" w:cs="Times New Roman"/>
+                <w:sz w:val="24"/>
+                <w:szCs w:val="24"/>
+                <w:lang w:val="en-US" w:eastAsia="bg-BG"/>
+              </w:rPr>
+              <w:t>Invite</w:t>
+            </w:r>
+          </w:p>
+        </w:tc>
+      </w:tr>
+      <w:tr>
+        <w:tc>
+          <w:tcPr>
+            <w:tcW w:w="3230" w:type="dxa"/>
+            <w:tcBorders>
+              <w:top w:val="single" w:sz="8" w:space="0" w:color="000000"/>
+              <w:left w:val="single" w:sz="8" w:space="0" w:color="000000"/>
+              <w:bottom w:val="single" w:sz="8" w:space="0" w:color="000000"/>
+              <w:right w:val="single" w:sz="8" w:space="0" w:color="000000"/>
+            </w:tcBorders>
+            <w:tcMar>
+              <w:top w:w="100" w:type="dxa"/>
+              <w:left w:w="100" w:type="dxa"/>
+              <w:bottom w:w="100" w:type="dxa"/>
+              <w:right w:w="100" w:type="dxa"/>
+            </w:tcMar>
+          </w:tcPr>
+          <w:p>
+            <w:pPr>
+              <w:spacing w:after="0" w:line="240" w:lineRule="auto"/>
+              <w:jc w:val="left"/>
+              <w:rPr>
+                <w:rFonts w:ascii="Calibri" w:eastAsia="Times New Roman" w:hAnsi="Calibri" w:cs="Calibri"/>
+                <w:color w:val="000000"/>
+                <w:lang w:eastAsia="bg-BG"/>
+              </w:rPr>
+            </w:pPr>
+            <w:r>
+              <w:rPr>
+                <w:rFonts w:ascii="Calibri" w:eastAsia="Times New Roman" w:hAnsi="Calibri" w:cs="Calibri"/>
+                <w:color w:val="000000"/>
+                <w:lang w:eastAsia="bg-BG"/>
+              </w:rPr>
+              <w:t>FR_08</w:t>
+            </w:r>
+          </w:p>
+        </w:tc>
+        <w:tc>
+          <w:tcPr>
+            <w:tcW w:w="4645" w:type="dxa"/>
+            <w:tcBorders>
+              <w:top w:val="single" w:sz="8" w:space="0" w:color="000000"/>
+              <w:left w:val="single" w:sz="8" w:space="0" w:color="000000"/>
+              <w:bottom w:val="single" w:sz="8" w:space="0" w:color="000000"/>
+              <w:right w:val="single" w:sz="8" w:space="0" w:color="000000"/>
+            </w:tcBorders>
+            <w:tcMar>
+              <w:top w:w="100" w:type="dxa"/>
+              <w:left w:w="100" w:type="dxa"/>
+              <w:bottom w:w="100" w:type="dxa"/>
+              <w:right w:w="100" w:type="dxa"/>
+            </w:tcMar>
+          </w:tcPr>
+          <w:p>
+            <w:pPr>
+              <w:spacing w:after="0" w:line="240" w:lineRule="auto"/>
+              <w:jc w:val="left"/>
+              <w:rPr>
+                <w:rFonts w:ascii="Times New Roman" w:eastAsia="Times New Roman" w:hAnsi="Times New Roman" w:cs="Times New Roman"/>
+                <w:sz w:val="24"/>
+                <w:szCs w:val="24"/>
+                <w:lang w:eastAsia="bg-BG"/>
+              </w:rPr>
+            </w:pPr>
+            <w:r>
+              <w:rPr>
+                <w:rFonts w:ascii="Times New Roman" w:eastAsia="Times New Roman" w:hAnsi="Times New Roman" w:cs="Times New Roman"/>
+                <w:sz w:val="24"/>
+                <w:szCs w:val="24"/>
+                <w:lang w:eastAsia="bg-BG"/>
+              </w:rPr>
+              <w:t>Клиент, Сървър</w:t>
+            </w:r>
+          </w:p>
+        </w:tc>
+        <w:tc>
+          <w:tcPr>
+            <w:tcW w:w="0" w:type="auto"/>
+            <w:tcBorders>
+              <w:top w:val="single" w:sz="8" w:space="0" w:color="000000"/>
+              <w:left w:val="single" w:sz="8" w:space="0" w:color="000000"/>
+              <w:bottom w:val="single" w:sz="8" w:space="0" w:color="000000"/>
+              <w:right w:val="single" w:sz="8" w:space="0" w:color="000000"/>
+            </w:tcBorders>
+            <w:tcMar>
+              <w:top w:w="100" w:type="dxa"/>
+              <w:left w:w="100" w:type="dxa"/>
+              <w:bottom w:w="100" w:type="dxa"/>
+              <w:right w:w="100" w:type="dxa"/>
+            </w:tcMar>
+          </w:tcPr>
+          <w:p>
+            <w:pPr>
+              <w:spacing w:after="0" w:line="240" w:lineRule="auto"/>
+              <w:jc w:val="left"/>
+              <w:rPr>
+                <w:rFonts w:ascii="Times New Roman" w:eastAsia="Times New Roman" w:hAnsi="Times New Roman" w:cs="Times New Roman"/>
+                <w:sz w:val="24"/>
+                <w:szCs w:val="24"/>
+                <w:lang w:val="en-US" w:eastAsia="bg-BG"/>
+              </w:rPr>
+            </w:pPr>
+            <w:r>
+              <w:rPr>
+                <w:rFonts w:ascii="Times New Roman" w:eastAsia="Times New Roman" w:hAnsi="Times New Roman" w:cs="Times New Roman"/>
+                <w:sz w:val="24"/>
+                <w:szCs w:val="24"/>
+                <w:lang w:val="en-US" w:eastAsia="bg-BG"/>
+              </w:rPr>
+              <w:t>Invite</w:t>
+            </w:r>
+          </w:p>
+        </w:tc>
+      </w:tr>
+      <w:tr>
+        <w:tc>
+          <w:tcPr>
+            <w:tcW w:w="3230" w:type="dxa"/>
+            <w:tcBorders>
+              <w:top w:val="single" w:sz="8" w:space="0" w:color="000000"/>
+              <w:left w:val="single" w:sz="8" w:space="0" w:color="000000"/>
+              <w:bottom w:val="single" w:sz="8" w:space="0" w:color="000000"/>
+              <w:right w:val="single" w:sz="8" w:space="0" w:color="000000"/>
+            </w:tcBorders>
+            <w:tcMar>
+              <w:top w:w="100" w:type="dxa"/>
+              <w:left w:w="100" w:type="dxa"/>
+              <w:bottom w:w="100" w:type="dxa"/>
+              <w:right w:w="100" w:type="dxa"/>
+            </w:tcMar>
+          </w:tcPr>
+          <w:p>
+            <w:pPr>
+              <w:spacing w:after="0" w:line="240" w:lineRule="auto"/>
+              <w:jc w:val="left"/>
+              <w:rPr>
+                <w:rFonts w:ascii="Calibri" w:eastAsia="Times New Roman" w:hAnsi="Calibri" w:cs="Calibri"/>
+                <w:color w:val="000000"/>
+                <w:lang w:eastAsia="bg-BG"/>
+              </w:rPr>
+            </w:pPr>
+            <w:r>
+              <w:rPr>
+                <w:rFonts w:ascii="Calibri" w:eastAsia="Times New Roman" w:hAnsi="Calibri" w:cs="Calibri"/>
+                <w:color w:val="000000"/>
+                <w:lang w:eastAsia="bg-BG"/>
+              </w:rPr>
+              <w:t>FR_09</w:t>
+            </w:r>
+          </w:p>
+        </w:tc>
+        <w:tc>
+          <w:tcPr>
+            <w:tcW w:w="4645" w:type="dxa"/>
+            <w:tcBorders>
+              <w:top w:val="single" w:sz="8" w:space="0" w:color="000000"/>
+              <w:left w:val="single" w:sz="8" w:space="0" w:color="000000"/>
+              <w:bottom w:val="single" w:sz="8" w:space="0" w:color="000000"/>
+              <w:right w:val="single" w:sz="8" w:space="0" w:color="000000"/>
+            </w:tcBorders>
+            <w:tcMar>
+              <w:top w:w="100" w:type="dxa"/>
+              <w:left w:w="100" w:type="dxa"/>
+              <w:bottom w:w="100" w:type="dxa"/>
+              <w:right w:w="100" w:type="dxa"/>
+            </w:tcMar>
+          </w:tcPr>
+          <w:p>
+            <w:pPr>
+              <w:spacing w:after="0" w:line="240" w:lineRule="auto"/>
+              <w:jc w:val="left"/>
+              <w:rPr>
+                <w:rFonts w:ascii="Times New Roman" w:eastAsia="Times New Roman" w:hAnsi="Times New Roman" w:cs="Times New Roman"/>
+                <w:sz w:val="24"/>
+                <w:szCs w:val="24"/>
+                <w:lang w:eastAsia="bg-BG"/>
+              </w:rPr>
+            </w:pPr>
+            <w:r>
+              <w:rPr>
+                <w:rFonts w:ascii="Times New Roman" w:eastAsia="Times New Roman" w:hAnsi="Times New Roman" w:cs="Times New Roman"/>
+                <w:sz w:val="24"/>
+                <w:szCs w:val="24"/>
+                <w:lang w:eastAsia="bg-BG"/>
+              </w:rPr>
+              <w:t>Клиент, Сървър</w:t>
+            </w:r>
+          </w:p>
+        </w:tc>
+        <w:tc>
+          <w:tcPr>
+            <w:tcW w:w="0" w:type="auto"/>
+            <w:tcBorders>
+              <w:top w:val="single" w:sz="8" w:space="0" w:color="000000"/>
+              <w:left w:val="single" w:sz="8" w:space="0" w:color="000000"/>
+              <w:bottom w:val="single" w:sz="8" w:space="0" w:color="000000"/>
+              <w:right w:val="single" w:sz="8" w:space="0" w:color="000000"/>
+            </w:tcBorders>
+            <w:tcMar>
+              <w:top w:w="100" w:type="dxa"/>
+              <w:left w:w="100" w:type="dxa"/>
+              <w:bottom w:w="100" w:type="dxa"/>
+              <w:right w:w="100" w:type="dxa"/>
+            </w:tcMar>
+          </w:tcPr>
+          <w:p>
+            <w:pPr>
+              <w:spacing w:after="0" w:line="240" w:lineRule="auto"/>
+              <w:jc w:val="left"/>
+              <w:rPr>
+                <w:rFonts w:ascii="Times New Roman" w:eastAsia="Times New Roman" w:hAnsi="Times New Roman" w:cs="Times New Roman"/>
+                <w:sz w:val="24"/>
+                <w:szCs w:val="24"/>
+                <w:lang w:val="en-US" w:eastAsia="bg-BG"/>
+              </w:rPr>
+            </w:pPr>
+            <w:r>
+              <w:rPr>
+                <w:rFonts w:ascii="Times New Roman" w:eastAsia="Times New Roman" w:hAnsi="Times New Roman" w:cs="Times New Roman"/>
+                <w:sz w:val="24"/>
+                <w:szCs w:val="24"/>
+                <w:lang w:val="en-US" w:eastAsia="bg-BG"/>
+              </w:rPr>
+              <w:t xml:space="preserve">Invite, </w:t>
+            </w:r>
+            <w:proofErr w:type="spellStart"/>
+            <w:r>
+              <w:rPr>
+                <w:rFonts w:ascii="Times New Roman" w:eastAsia="Times New Roman" w:hAnsi="Times New Roman" w:cs="Times New Roman"/>
+                <w:sz w:val="24"/>
+                <w:szCs w:val="24"/>
+                <w:lang w:val="en-US" w:eastAsia="bg-BG"/>
+              </w:rPr>
+              <w:t>GroupUser</w:t>
+            </w:r>
+            <w:proofErr w:type="spellEnd"/>
+          </w:p>
+        </w:tc>
+      </w:tr>
+      <w:tr>
+        <w:tc>
+          <w:tcPr>
+            <w:tcW w:w="3230" w:type="dxa"/>
+            <w:tcBorders>
+              <w:top w:val="single" w:sz="8" w:space="0" w:color="000000"/>
+              <w:left w:val="single" w:sz="8" w:space="0" w:color="000000"/>
+              <w:bottom w:val="single" w:sz="8" w:space="0" w:color="000000"/>
+              <w:right w:val="single" w:sz="8" w:space="0" w:color="000000"/>
+            </w:tcBorders>
+            <w:tcMar>
+              <w:top w:w="100" w:type="dxa"/>
+              <w:left w:w="100" w:type="dxa"/>
+              <w:bottom w:w="100" w:type="dxa"/>
+              <w:right w:w="100" w:type="dxa"/>
+            </w:tcMar>
+          </w:tcPr>
+          <w:p>
+            <w:pPr>
+              <w:spacing w:after="0" w:line="240" w:lineRule="auto"/>
+              <w:jc w:val="left"/>
+              <w:rPr>
+                <w:rFonts w:ascii="Calibri" w:eastAsia="Times New Roman" w:hAnsi="Calibri" w:cs="Calibri"/>
+                <w:color w:val="000000"/>
+                <w:lang w:eastAsia="bg-BG"/>
+              </w:rPr>
+            </w:pPr>
+            <w:r>
+              <w:rPr>
+                <w:rFonts w:ascii="Calibri" w:eastAsia="Times New Roman" w:hAnsi="Calibri" w:cs="Calibri"/>
+                <w:color w:val="000000"/>
+                <w:lang w:eastAsia="bg-BG"/>
+              </w:rPr>
+              <w:t>FR_10</w:t>
+            </w:r>
+          </w:p>
+        </w:tc>
+        <w:tc>
+          <w:tcPr>
+            <w:tcW w:w="4645" w:type="dxa"/>
+            <w:tcBorders>
+              <w:top w:val="single" w:sz="8" w:space="0" w:color="000000"/>
+              <w:left w:val="single" w:sz="8" w:space="0" w:color="000000"/>
+              <w:bottom w:val="single" w:sz="8" w:space="0" w:color="000000"/>
+              <w:right w:val="single" w:sz="8" w:space="0" w:color="000000"/>
+            </w:tcBorders>
+            <w:tcMar>
+              <w:top w:w="100" w:type="dxa"/>
+              <w:left w:w="100" w:type="dxa"/>
+              <w:bottom w:w="100" w:type="dxa"/>
+              <w:right w:w="100" w:type="dxa"/>
+            </w:tcMar>
+          </w:tcPr>
+          <w:p>
+            <w:pPr>
+              <w:spacing w:after="0" w:line="240" w:lineRule="auto"/>
+              <w:jc w:val="left"/>
+              <w:rPr>
+                <w:rFonts w:ascii="Times New Roman" w:eastAsia="Times New Roman" w:hAnsi="Times New Roman" w:cs="Times New Roman"/>
+                <w:sz w:val="24"/>
+                <w:szCs w:val="24"/>
+                <w:lang w:eastAsia="bg-BG"/>
+              </w:rPr>
+            </w:pPr>
+            <w:r>
+              <w:rPr>
+                <w:rFonts w:ascii="Times New Roman" w:eastAsia="Times New Roman" w:hAnsi="Times New Roman" w:cs="Times New Roman"/>
+                <w:sz w:val="24"/>
+                <w:szCs w:val="24"/>
+                <w:lang w:eastAsia="bg-BG"/>
+              </w:rPr>
+              <w:t>Клиент, Сървър</w:t>
+            </w:r>
+          </w:p>
+        </w:tc>
+        <w:tc>
+          <w:tcPr>
+            <w:tcW w:w="0" w:type="auto"/>
+            <w:tcBorders>
+              <w:top w:val="single" w:sz="8" w:space="0" w:color="000000"/>
+              <w:left w:val="single" w:sz="8" w:space="0" w:color="000000"/>
+              <w:bottom w:val="single" w:sz="8" w:space="0" w:color="000000"/>
+              <w:right w:val="single" w:sz="8" w:space="0" w:color="000000"/>
+            </w:tcBorders>
+            <w:tcMar>
+              <w:top w:w="100" w:type="dxa"/>
+              <w:left w:w="100" w:type="dxa"/>
+              <w:bottom w:w="100" w:type="dxa"/>
+              <w:right w:w="100" w:type="dxa"/>
+            </w:tcMar>
+          </w:tcPr>
+          <w:p>
+            <w:pPr>
+              <w:spacing w:after="0" w:line="240" w:lineRule="auto"/>
+              <w:jc w:val="left"/>
+              <w:rPr>
+                <w:rFonts w:ascii="Times New Roman" w:eastAsia="Times New Roman" w:hAnsi="Times New Roman" w:cs="Times New Roman"/>
+                <w:sz w:val="24"/>
+                <w:szCs w:val="24"/>
+                <w:lang w:val="en-US" w:eastAsia="bg-BG"/>
+              </w:rPr>
+            </w:pPr>
+            <w:r>
+              <w:rPr>
+                <w:rFonts w:ascii="Times New Roman" w:eastAsia="Times New Roman" w:hAnsi="Times New Roman" w:cs="Times New Roman"/>
+                <w:sz w:val="24"/>
+                <w:szCs w:val="24"/>
+                <w:lang w:val="en-US" w:eastAsia="bg-BG"/>
+              </w:rPr>
+              <w:t xml:space="preserve">Gift, </w:t>
+            </w:r>
+            <w:proofErr w:type="spellStart"/>
+            <w:r>
+              <w:rPr>
+                <w:rFonts w:ascii="Times New Roman" w:eastAsia="Times New Roman" w:hAnsi="Times New Roman" w:cs="Times New Roman"/>
+                <w:sz w:val="24"/>
+                <w:szCs w:val="24"/>
+                <w:lang w:val="en-US" w:eastAsia="bg-BG"/>
+              </w:rPr>
+              <w:t>GroupUser</w:t>
+            </w:r>
+            <w:proofErr w:type="spellEnd"/>
+          </w:p>
+        </w:tc>
+      </w:tr>
+      <w:tr>
+        <w:tc>
+          <w:tcPr>
+            <w:tcW w:w="3230" w:type="dxa"/>
+            <w:tcBorders>
+              <w:top w:val="single" w:sz="8" w:space="0" w:color="000000"/>
+              <w:left w:val="single" w:sz="8" w:space="0" w:color="000000"/>
+              <w:bottom w:val="single" w:sz="8" w:space="0" w:color="000000"/>
+              <w:right w:val="single" w:sz="8" w:space="0" w:color="000000"/>
+            </w:tcBorders>
+            <w:tcMar>
+              <w:top w:w="100" w:type="dxa"/>
+              <w:left w:w="100" w:type="dxa"/>
+              <w:bottom w:w="100" w:type="dxa"/>
+              <w:right w:w="100" w:type="dxa"/>
+            </w:tcMar>
+          </w:tcPr>
+          <w:p>
+            <w:pPr>
+              <w:spacing w:after="0" w:line="240" w:lineRule="auto"/>
+              <w:jc w:val="left"/>
+              <w:rPr>
+                <w:rFonts w:ascii="Calibri" w:eastAsia="Times New Roman" w:hAnsi="Calibri" w:cs="Calibri"/>
+                <w:color w:val="000000"/>
+                <w:lang w:eastAsia="bg-BG"/>
+              </w:rPr>
+            </w:pPr>
+            <w:r>
+              <w:rPr>
+                <w:rFonts w:ascii="Calibri" w:eastAsia="Times New Roman" w:hAnsi="Calibri" w:cs="Calibri"/>
+                <w:color w:val="000000"/>
+                <w:lang w:eastAsia="bg-BG"/>
+              </w:rPr>
+              <w:t>FR_11</w:t>
+            </w:r>
+          </w:p>
+        </w:tc>
+        <w:tc>
+          <w:tcPr>
+            <w:tcW w:w="4645" w:type="dxa"/>
+            <w:tcBorders>
+              <w:top w:val="single" w:sz="8" w:space="0" w:color="000000"/>
+              <w:left w:val="single" w:sz="8" w:space="0" w:color="000000"/>
+              <w:bottom w:val="single" w:sz="8" w:space="0" w:color="000000"/>
+              <w:right w:val="single" w:sz="8" w:space="0" w:color="000000"/>
+            </w:tcBorders>
+            <w:tcMar>
+              <w:top w:w="100" w:type="dxa"/>
+              <w:left w:w="100" w:type="dxa"/>
+              <w:bottom w:w="100" w:type="dxa"/>
+              <w:right w:w="100" w:type="dxa"/>
+            </w:tcMar>
+          </w:tcPr>
+          <w:p>
+            <w:pPr>
+              <w:spacing w:after="0" w:line="240" w:lineRule="auto"/>
+              <w:jc w:val="left"/>
+              <w:rPr>
+                <w:rFonts w:ascii="Times New Roman" w:eastAsia="Times New Roman" w:hAnsi="Times New Roman" w:cs="Times New Roman"/>
+                <w:sz w:val="24"/>
+                <w:szCs w:val="24"/>
+                <w:lang w:eastAsia="bg-BG"/>
+              </w:rPr>
+            </w:pPr>
+            <w:r>
+              <w:rPr>
+                <w:rFonts w:ascii="Times New Roman" w:eastAsia="Times New Roman" w:hAnsi="Times New Roman" w:cs="Times New Roman"/>
+                <w:sz w:val="24"/>
+                <w:szCs w:val="24"/>
+                <w:lang w:eastAsia="bg-BG"/>
+              </w:rPr>
+              <w:t>Клиент, Сървър</w:t>
+            </w:r>
+          </w:p>
+        </w:tc>
+        <w:tc>
+          <w:tcPr>
+            <w:tcW w:w="0" w:type="auto"/>
+            <w:tcBorders>
+              <w:top w:val="single" w:sz="8" w:space="0" w:color="000000"/>
+              <w:left w:val="single" w:sz="8" w:space="0" w:color="000000"/>
+              <w:bottom w:val="single" w:sz="8" w:space="0" w:color="000000"/>
+              <w:right w:val="single" w:sz="8" w:space="0" w:color="000000"/>
+            </w:tcBorders>
+            <w:tcMar>
+              <w:top w:w="100" w:type="dxa"/>
+              <w:left w:w="100" w:type="dxa"/>
+              <w:bottom w:w="100" w:type="dxa"/>
+              <w:right w:w="100" w:type="dxa"/>
+            </w:tcMar>
+          </w:tcPr>
+          <w:p>
+            <w:pPr>
+              <w:spacing w:after="0" w:line="240" w:lineRule="auto"/>
+              <w:jc w:val="left"/>
+              <w:rPr>
+                <w:rFonts w:ascii="Times New Roman" w:eastAsia="Times New Roman" w:hAnsi="Times New Roman" w:cs="Times New Roman"/>
+                <w:sz w:val="24"/>
+                <w:szCs w:val="24"/>
+                <w:lang w:val="en-US" w:eastAsia="bg-BG"/>
+              </w:rPr>
+            </w:pPr>
+            <w:r>
+              <w:rPr>
+                <w:rFonts w:ascii="Times New Roman" w:eastAsia="Times New Roman" w:hAnsi="Times New Roman" w:cs="Times New Roman"/>
+                <w:sz w:val="24"/>
+                <w:szCs w:val="24"/>
+                <w:lang w:val="en-US" w:eastAsia="bg-BG"/>
+              </w:rPr>
+              <w:t>Group</w:t>
+            </w:r>
+          </w:p>
+        </w:tc>
+      </w:tr>
+      <w:tr>
+        <w:tc>
+          <w:tcPr>
+            <w:tcW w:w="3230" w:type="dxa"/>
+            <w:tcBorders>
+              <w:top w:val="single" w:sz="8" w:space="0" w:color="000000"/>
+              <w:left w:val="single" w:sz="8" w:space="0" w:color="000000"/>
+              <w:bottom w:val="single" w:sz="8" w:space="0" w:color="000000"/>
+              <w:right w:val="single" w:sz="8" w:space="0" w:color="000000"/>
+            </w:tcBorders>
+            <w:tcMar>
+              <w:top w:w="100" w:type="dxa"/>
+              <w:left w:w="100" w:type="dxa"/>
+              <w:bottom w:w="100" w:type="dxa"/>
+              <w:right w:w="100" w:type="dxa"/>
+            </w:tcMar>
+          </w:tcPr>
+          <w:p>
+            <w:pPr>
+              <w:spacing w:after="0" w:line="240" w:lineRule="auto"/>
+              <w:jc w:val="left"/>
+              <w:rPr>
+                <w:rFonts w:ascii="Calibri" w:eastAsia="Times New Roman" w:hAnsi="Calibri" w:cs="Calibri"/>
+                <w:color w:val="000000"/>
+                <w:lang w:eastAsia="bg-BG"/>
+              </w:rPr>
+            </w:pPr>
+            <w:r>
+              <w:rPr>
+                <w:rFonts w:ascii="Calibri" w:eastAsia="Times New Roman" w:hAnsi="Calibri" w:cs="Calibri"/>
+                <w:color w:val="000000"/>
+                <w:lang w:eastAsia="bg-BG"/>
+              </w:rPr>
+              <w:t>FR_12</w:t>
+            </w:r>
+          </w:p>
+        </w:tc>
+        <w:tc>
+          <w:tcPr>
+            <w:tcW w:w="4645" w:type="dxa"/>
+            <w:tcBorders>
+              <w:top w:val="single" w:sz="8" w:space="0" w:color="000000"/>
+              <w:left w:val="single" w:sz="8" w:space="0" w:color="000000"/>
+              <w:bottom w:val="single" w:sz="8" w:space="0" w:color="000000"/>
+              <w:right w:val="single" w:sz="8" w:space="0" w:color="000000"/>
+            </w:tcBorders>
+            <w:tcMar>
+              <w:top w:w="100" w:type="dxa"/>
+              <w:left w:w="100" w:type="dxa"/>
+              <w:bottom w:w="100" w:type="dxa"/>
+              <w:right w:w="100" w:type="dxa"/>
+            </w:tcMar>
+          </w:tcPr>
+          <w:p>
+            <w:pPr>
+              <w:spacing w:after="0" w:line="240" w:lineRule="auto"/>
+              <w:jc w:val="left"/>
+              <w:rPr>
+                <w:rFonts w:ascii="Times New Roman" w:eastAsia="Times New Roman" w:hAnsi="Times New Roman" w:cs="Times New Roman"/>
+                <w:sz w:val="24"/>
+                <w:szCs w:val="24"/>
+                <w:lang w:eastAsia="bg-BG"/>
+              </w:rPr>
+            </w:pPr>
+            <w:r>
+              <w:rPr>
+                <w:rFonts w:ascii="Times New Roman" w:eastAsia="Times New Roman" w:hAnsi="Times New Roman" w:cs="Times New Roman"/>
+                <w:sz w:val="24"/>
+                <w:szCs w:val="24"/>
+                <w:lang w:eastAsia="bg-BG"/>
+              </w:rPr>
+              <w:t>Клиент, Сървър</w:t>
+            </w:r>
+          </w:p>
+        </w:tc>
+        <w:tc>
+          <w:tcPr>
+            <w:tcW w:w="0" w:type="auto"/>
+            <w:tcBorders>
+              <w:top w:val="single" w:sz="8" w:space="0" w:color="000000"/>
+              <w:left w:val="single" w:sz="8" w:space="0" w:color="000000"/>
+              <w:bottom w:val="single" w:sz="8" w:space="0" w:color="000000"/>
+              <w:right w:val="single" w:sz="8" w:space="0" w:color="000000"/>
+            </w:tcBorders>
+            <w:tcMar>
+              <w:top w:w="100" w:type="dxa"/>
+              <w:left w:w="100" w:type="dxa"/>
+              <w:bottom w:w="100" w:type="dxa"/>
+              <w:right w:w="100" w:type="dxa"/>
+            </w:tcMar>
+          </w:tcPr>
+          <w:p>
+            <w:pPr>
+              <w:spacing w:after="0" w:line="240" w:lineRule="auto"/>
+              <w:jc w:val="left"/>
+              <w:rPr>
+                <w:rFonts w:ascii="Times New Roman" w:eastAsia="Times New Roman" w:hAnsi="Times New Roman" w:cs="Times New Roman"/>
+                <w:sz w:val="24"/>
+                <w:szCs w:val="24"/>
+                <w:lang w:val="en-US" w:eastAsia="bg-BG"/>
+              </w:rPr>
+            </w:pPr>
+            <w:proofErr w:type="spellStart"/>
+            <w:r>
+              <w:rPr>
+                <w:rFonts w:ascii="Times New Roman" w:eastAsia="Times New Roman" w:hAnsi="Times New Roman" w:cs="Times New Roman"/>
+                <w:sz w:val="24"/>
+                <w:szCs w:val="24"/>
+                <w:lang w:val="en-US" w:eastAsia="bg-BG"/>
+              </w:rPr>
+              <w:t>GroupUser</w:t>
+            </w:r>
+            <w:proofErr w:type="spellEnd"/>
+            <w:r>
+              <w:rPr>
+                <w:rFonts w:ascii="Times New Roman" w:eastAsia="Times New Roman" w:hAnsi="Times New Roman" w:cs="Times New Roman"/>
+                <w:sz w:val="24"/>
+                <w:szCs w:val="24"/>
+                <w:lang w:val="en-US" w:eastAsia="bg-BG"/>
+              </w:rPr>
+              <w:t>, Gift</w:t>
+            </w:r>
+          </w:p>
+        </w:tc>
+      </w:tr>
+      <w:tr>
+        <w:tc>
+          <w:tcPr>
+            <w:tcW w:w="3230" w:type="dxa"/>
+            <w:tcBorders>
+              <w:top w:val="single" w:sz="8" w:space="0" w:color="000000"/>
+              <w:left w:val="single" w:sz="8" w:space="0" w:color="000000"/>
+              <w:bottom w:val="single" w:sz="8" w:space="0" w:color="000000"/>
+              <w:right w:val="single" w:sz="8" w:space="0" w:color="000000"/>
+            </w:tcBorders>
+            <w:tcMar>
+              <w:top w:w="100" w:type="dxa"/>
+              <w:left w:w="100" w:type="dxa"/>
+              <w:bottom w:w="100" w:type="dxa"/>
+              <w:right w:w="100" w:type="dxa"/>
+            </w:tcMar>
+          </w:tcPr>
+          <w:p>
+            <w:pPr>
+              <w:spacing w:after="0" w:line="240" w:lineRule="auto"/>
+              <w:jc w:val="left"/>
+              <w:rPr>
+                <w:rFonts w:ascii="Calibri" w:eastAsia="Times New Roman" w:hAnsi="Calibri" w:cs="Calibri"/>
+                <w:color w:val="000000"/>
+                <w:lang w:eastAsia="bg-BG"/>
+              </w:rPr>
+            </w:pPr>
+            <w:r>
+              <w:rPr>
+                <w:rFonts w:ascii="Calibri" w:eastAsia="Times New Roman" w:hAnsi="Calibri" w:cs="Calibri"/>
+                <w:color w:val="000000"/>
+                <w:lang w:eastAsia="bg-BG"/>
+              </w:rPr>
+              <w:t>FR_13</w:t>
+            </w:r>
+          </w:p>
+        </w:tc>
+        <w:tc>
+          <w:tcPr>
+            <w:tcW w:w="4645" w:type="dxa"/>
+            <w:tcBorders>
+              <w:top w:val="single" w:sz="8" w:space="0" w:color="000000"/>
+              <w:left w:val="single" w:sz="8" w:space="0" w:color="000000"/>
+              <w:bottom w:val="single" w:sz="8" w:space="0" w:color="000000"/>
+              <w:right w:val="single" w:sz="8" w:space="0" w:color="000000"/>
+            </w:tcBorders>
+            <w:tcMar>
+              <w:top w:w="100" w:type="dxa"/>
+              <w:left w:w="100" w:type="dxa"/>
+              <w:bottom w:w="100" w:type="dxa"/>
+              <w:right w:w="100" w:type="dxa"/>
+            </w:tcMar>
+          </w:tcPr>
+          <w:p>
+            <w:pPr>
+              <w:spacing w:after="0" w:line="240" w:lineRule="auto"/>
+              <w:jc w:val="left"/>
+              <w:rPr>
+                <w:rFonts w:ascii="Times New Roman" w:eastAsia="Times New Roman" w:hAnsi="Times New Roman" w:cs="Times New Roman"/>
+                <w:sz w:val="24"/>
+                <w:szCs w:val="24"/>
+                <w:lang w:eastAsia="bg-BG"/>
+              </w:rPr>
+            </w:pPr>
+            <w:r>
+              <w:rPr>
+                <w:rFonts w:ascii="Times New Roman" w:eastAsia="Times New Roman" w:hAnsi="Times New Roman" w:cs="Times New Roman"/>
+                <w:sz w:val="24"/>
+                <w:szCs w:val="24"/>
+                <w:lang w:eastAsia="bg-BG"/>
+              </w:rPr>
+              <w:t>Клиент, Сървър</w:t>
+            </w:r>
+          </w:p>
+        </w:tc>
+        <w:tc>
+          <w:tcPr>
+            <w:tcW w:w="0" w:type="auto"/>
+            <w:tcBorders>
+              <w:top w:val="single" w:sz="8" w:space="0" w:color="000000"/>
+              <w:left w:val="single" w:sz="8" w:space="0" w:color="000000"/>
+              <w:bottom w:val="single" w:sz="8" w:space="0" w:color="000000"/>
+              <w:right w:val="single" w:sz="8" w:space="0" w:color="000000"/>
+            </w:tcBorders>
+            <w:tcMar>
+              <w:top w:w="100" w:type="dxa"/>
+              <w:left w:w="100" w:type="dxa"/>
+              <w:bottom w:w="100" w:type="dxa"/>
+              <w:right w:w="100" w:type="dxa"/>
+            </w:tcMar>
+          </w:tcPr>
+          <w:p>
+            <w:pPr>
+              <w:spacing w:after="0" w:line="240" w:lineRule="auto"/>
+              <w:jc w:val="left"/>
+              <w:rPr>
+                <w:rFonts w:ascii="Times New Roman" w:eastAsia="Times New Roman" w:hAnsi="Times New Roman" w:cs="Times New Roman"/>
+                <w:sz w:val="24"/>
+                <w:szCs w:val="24"/>
+                <w:lang w:val="en-US" w:eastAsia="bg-BG"/>
+              </w:rPr>
+            </w:pPr>
+            <w:proofErr w:type="spellStart"/>
+            <w:r>
+              <w:rPr>
+                <w:rFonts w:ascii="Times New Roman" w:eastAsia="Times New Roman" w:hAnsi="Times New Roman" w:cs="Times New Roman"/>
+                <w:sz w:val="24"/>
+                <w:szCs w:val="24"/>
+                <w:lang w:val="en-US" w:eastAsia="bg-BG"/>
+              </w:rPr>
+              <w:t>GroupUser</w:t>
+            </w:r>
+            <w:proofErr w:type="spellEnd"/>
+          </w:p>
+        </w:tc>
+      </w:tr>
+      <w:tr>
+        <w:tc>
+          <w:tcPr>
+            <w:tcW w:w="3230" w:type="dxa"/>
+            <w:tcBorders>
+              <w:top w:val="single" w:sz="8" w:space="0" w:color="000000"/>
+              <w:left w:val="single" w:sz="8" w:space="0" w:color="000000"/>
+              <w:bottom w:val="single" w:sz="8" w:space="0" w:color="000000"/>
+              <w:right w:val="single" w:sz="8" w:space="0" w:color="000000"/>
+            </w:tcBorders>
+            <w:tcMar>
+              <w:top w:w="100" w:type="dxa"/>
+              <w:left w:w="100" w:type="dxa"/>
+              <w:bottom w:w="100" w:type="dxa"/>
+              <w:right w:w="100" w:type="dxa"/>
+            </w:tcMar>
+          </w:tcPr>
+          <w:p>
+            <w:pPr>
+              <w:spacing w:after="0" w:line="240" w:lineRule="auto"/>
+              <w:jc w:val="left"/>
+              <w:rPr>
+                <w:rFonts w:ascii="Calibri" w:eastAsia="Times New Roman" w:hAnsi="Calibri" w:cs="Calibri"/>
+                <w:color w:val="000000"/>
+                <w:lang w:eastAsia="bg-BG"/>
+              </w:rPr>
+            </w:pPr>
+            <w:r>
+              <w:rPr>
+                <w:rFonts w:ascii="Calibri" w:eastAsia="Times New Roman" w:hAnsi="Calibri" w:cs="Calibri"/>
+                <w:color w:val="000000"/>
+                <w:lang w:eastAsia="bg-BG"/>
+              </w:rPr>
+              <w:t>FR_14</w:t>
+            </w:r>
+          </w:p>
+        </w:tc>
+        <w:tc>
+          <w:tcPr>
+            <w:tcW w:w="4645" w:type="dxa"/>
+            <w:tcBorders>
+              <w:top w:val="single" w:sz="8" w:space="0" w:color="000000"/>
+              <w:left w:val="single" w:sz="8" w:space="0" w:color="000000"/>
+              <w:bottom w:val="single" w:sz="8" w:space="0" w:color="000000"/>
+              <w:right w:val="single" w:sz="8" w:space="0" w:color="000000"/>
+            </w:tcBorders>
+            <w:tcMar>
+              <w:top w:w="100" w:type="dxa"/>
+              <w:left w:w="100" w:type="dxa"/>
+              <w:bottom w:w="100" w:type="dxa"/>
+              <w:right w:w="100" w:type="dxa"/>
+            </w:tcMar>
+          </w:tcPr>
+          <w:p>
+            <w:pPr>
+              <w:spacing w:after="0" w:line="240" w:lineRule="auto"/>
+              <w:jc w:val="left"/>
+              <w:rPr>
+                <w:rFonts w:ascii="Times New Roman" w:eastAsia="Times New Roman" w:hAnsi="Times New Roman" w:cs="Times New Roman"/>
+                <w:sz w:val="24"/>
+                <w:szCs w:val="24"/>
+                <w:lang w:eastAsia="bg-BG"/>
+              </w:rPr>
+            </w:pPr>
+            <w:r>
+              <w:rPr>
+                <w:rFonts w:ascii="Times New Roman" w:eastAsia="Times New Roman" w:hAnsi="Times New Roman" w:cs="Times New Roman"/>
+                <w:sz w:val="24"/>
+                <w:szCs w:val="24"/>
+                <w:lang w:eastAsia="bg-BG"/>
+              </w:rPr>
+              <w:t>Клиент, Сървър</w:t>
+            </w:r>
+          </w:p>
+        </w:tc>
+        <w:tc>
+          <w:tcPr>
+            <w:tcW w:w="0" w:type="auto"/>
+            <w:tcBorders>
+              <w:top w:val="single" w:sz="8" w:space="0" w:color="000000"/>
+              <w:left w:val="single" w:sz="8" w:space="0" w:color="000000"/>
+              <w:bottom w:val="single" w:sz="8" w:space="0" w:color="000000"/>
+              <w:right w:val="single" w:sz="8" w:space="0" w:color="000000"/>
+            </w:tcBorders>
+            <w:tcMar>
+              <w:top w:w="100" w:type="dxa"/>
+              <w:left w:w="100" w:type="dxa"/>
+              <w:bottom w:w="100" w:type="dxa"/>
+              <w:right w:w="100" w:type="dxa"/>
+            </w:tcMar>
+          </w:tcPr>
+          <w:p>
+            <w:pPr>
+              <w:spacing w:after="0" w:line="240" w:lineRule="auto"/>
+              <w:jc w:val="left"/>
+              <w:rPr>
+                <w:rFonts w:ascii="Times New Roman" w:eastAsia="Times New Roman" w:hAnsi="Times New Roman" w:cs="Times New Roman"/>
+                <w:sz w:val="24"/>
+                <w:szCs w:val="24"/>
+                <w:lang w:val="en-US" w:eastAsia="bg-BG"/>
+              </w:rPr>
+            </w:pPr>
+            <w:r>
+              <w:rPr>
+                <w:rFonts w:ascii="Times New Roman" w:eastAsia="Times New Roman" w:hAnsi="Times New Roman" w:cs="Times New Roman"/>
+                <w:sz w:val="24"/>
+                <w:szCs w:val="24"/>
+                <w:lang w:val="en-US" w:eastAsia="bg-BG"/>
+              </w:rPr>
+              <w:t xml:space="preserve">Group, User, </w:t>
+            </w:r>
+            <w:proofErr w:type="spellStart"/>
+            <w:r>
+              <w:rPr>
+                <w:rFonts w:ascii="Times New Roman" w:eastAsia="Times New Roman" w:hAnsi="Times New Roman" w:cs="Times New Roman"/>
+                <w:sz w:val="24"/>
+                <w:szCs w:val="24"/>
+                <w:lang w:val="en-US" w:eastAsia="bg-BG"/>
+              </w:rPr>
+              <w:t>GroupUser</w:t>
+            </w:r>
+            <w:proofErr w:type="spellEnd"/>
+          </w:p>
+        </w:tc>
+      </w:tr>
+      <w:tr>
+        <w:tc>
+          <w:tcPr>
+            <w:tcW w:w="3230" w:type="dxa"/>
+            <w:tcBorders>
+              <w:top w:val="single" w:sz="8" w:space="0" w:color="000000"/>
+              <w:left w:val="single" w:sz="8" w:space="0" w:color="000000"/>
+              <w:bottom w:val="single" w:sz="8" w:space="0" w:color="000000"/>
+              <w:right w:val="single" w:sz="8" w:space="0" w:color="000000"/>
+            </w:tcBorders>
+            <w:tcMar>
+              <w:top w:w="100" w:type="dxa"/>
+              <w:left w:w="100" w:type="dxa"/>
+              <w:bottom w:w="100" w:type="dxa"/>
+              <w:right w:w="100" w:type="dxa"/>
+            </w:tcMar>
+          </w:tcPr>
+          <w:p>
+            <w:pPr>
+              <w:spacing w:after="0" w:line="240" w:lineRule="auto"/>
+              <w:jc w:val="left"/>
+              <w:rPr>
+                <w:rFonts w:ascii="Calibri" w:eastAsia="Times New Roman" w:hAnsi="Calibri" w:cs="Calibri"/>
+                <w:color w:val="000000"/>
+                <w:lang w:eastAsia="bg-BG"/>
+              </w:rPr>
+            </w:pPr>
+            <w:r>
+              <w:rPr>
+                <w:rFonts w:ascii="Calibri" w:eastAsia="Times New Roman" w:hAnsi="Calibri" w:cs="Calibri"/>
+                <w:color w:val="000000"/>
+                <w:lang w:eastAsia="bg-BG"/>
+              </w:rPr>
+              <w:t>FR_15</w:t>
+            </w:r>
+          </w:p>
+        </w:tc>
+        <w:tc>
+          <w:tcPr>
+            <w:tcW w:w="4645" w:type="dxa"/>
+            <w:tcBorders>
+              <w:top w:val="single" w:sz="8" w:space="0" w:color="000000"/>
+              <w:left w:val="single" w:sz="8" w:space="0" w:color="000000"/>
+              <w:bottom w:val="single" w:sz="8" w:space="0" w:color="000000"/>
+              <w:right w:val="single" w:sz="8" w:space="0" w:color="000000"/>
+            </w:tcBorders>
+            <w:tcMar>
+              <w:top w:w="100" w:type="dxa"/>
+              <w:left w:w="100" w:type="dxa"/>
+              <w:bottom w:w="100" w:type="dxa"/>
+              <w:right w:w="100" w:type="dxa"/>
+            </w:tcMar>
+          </w:tcPr>
+          <w:p>
+            <w:pPr>
+              <w:spacing w:after="0" w:line="240" w:lineRule="auto"/>
+              <w:jc w:val="left"/>
+              <w:rPr>
+                <w:rFonts w:ascii="Times New Roman" w:eastAsia="Times New Roman" w:hAnsi="Times New Roman" w:cs="Times New Roman"/>
+                <w:sz w:val="24"/>
+                <w:szCs w:val="24"/>
+                <w:lang w:eastAsia="bg-BG"/>
+              </w:rPr>
+            </w:pPr>
+            <w:r>
+              <w:rPr>
+                <w:rFonts w:ascii="Times New Roman" w:eastAsia="Times New Roman" w:hAnsi="Times New Roman" w:cs="Times New Roman"/>
+                <w:sz w:val="24"/>
+                <w:szCs w:val="24"/>
+                <w:lang w:eastAsia="bg-BG"/>
+              </w:rPr>
+              <w:t>Клиент, Чат сървър</w:t>
+            </w:r>
+          </w:p>
+        </w:tc>
+        <w:tc>
+          <w:tcPr>
+            <w:tcW w:w="0" w:type="auto"/>
+            <w:tcBorders>
+              <w:top w:val="single" w:sz="8" w:space="0" w:color="000000"/>
+              <w:left w:val="single" w:sz="8" w:space="0" w:color="000000"/>
+              <w:bottom w:val="single" w:sz="8" w:space="0" w:color="000000"/>
+              <w:right w:val="single" w:sz="8" w:space="0" w:color="000000"/>
+            </w:tcBorders>
+            <w:tcMar>
+              <w:top w:w="100" w:type="dxa"/>
+              <w:left w:w="100" w:type="dxa"/>
+              <w:bottom w:w="100" w:type="dxa"/>
+              <w:right w:w="100" w:type="dxa"/>
+            </w:tcMar>
+          </w:tcPr>
+          <w:p>
+            <w:pPr>
+              <w:spacing w:after="0" w:line="240" w:lineRule="auto"/>
+              <w:jc w:val="left"/>
+              <w:rPr>
+                <w:rFonts w:ascii="Times New Roman" w:eastAsia="Times New Roman" w:hAnsi="Times New Roman" w:cs="Times New Roman"/>
+                <w:sz w:val="24"/>
+                <w:szCs w:val="24"/>
+                <w:lang w:val="en-US" w:eastAsia="bg-BG"/>
+              </w:rPr>
+            </w:pPr>
+            <w:r>
+              <w:rPr>
+                <w:rFonts w:ascii="Times New Roman" w:eastAsia="Times New Roman" w:hAnsi="Times New Roman" w:cs="Times New Roman"/>
+                <w:sz w:val="24"/>
+                <w:szCs w:val="24"/>
+                <w:lang w:val="en-US" w:eastAsia="bg-BG"/>
+              </w:rPr>
+              <w:t>Message</w:t>
+            </w:r>
+          </w:p>
+        </w:tc>
+      </w:tr>
+    </w:tbl>
     <w:p>
       <w:pPr>
         <w:rPr>
@@ -6640,6 +8610,8 @@
           <w:lang w:val="en-US"/>
         </w:rPr>
       </w:pPr>
+      <w:bookmarkStart w:id="14" w:name="_GoBack"/>
+      <w:bookmarkEnd w:id="14"/>
     </w:p>
     <w:sectPr>
       <w:pgSz w:w="11906" w:h="16838"/>
@@ -7089,6 +9061,119 @@
     </w:lvl>
   </w:abstractNum>
   <w:abstractNum w:abstractNumId="3" w15:restartNumberingAfterBreak="0">
+    <w:nsid w:val="5B0F0F65"/>
+    <w:multiLevelType w:val="multilevel"/>
+    <w:tmpl w:val="6B2CF14E"/>
+    <w:lvl w:ilvl="0">
+      <w:start w:val="1"/>
+      <w:numFmt w:val="decimal"/>
+      <w:lvlText w:val="%1."/>
+      <w:lvlJc w:val="left"/>
+      <w:pPr>
+        <w:tabs>
+          <w:tab w:val="num" w:pos="720"/>
+        </w:tabs>
+        <w:ind w:left="720" w:hanging="360"/>
+      </w:pPr>
+    </w:lvl>
+    <w:lvl w:ilvl="1" w:tentative="1">
+      <w:start w:val="1"/>
+      <w:numFmt w:val="decimal"/>
+      <w:lvlText w:val="%2."/>
+      <w:lvlJc w:val="left"/>
+      <w:pPr>
+        <w:tabs>
+          <w:tab w:val="num" w:pos="1440"/>
+        </w:tabs>
+        <w:ind w:left="1440" w:hanging="360"/>
+      </w:pPr>
+    </w:lvl>
+    <w:lvl w:ilvl="2" w:tentative="1">
+      <w:start w:val="1"/>
+      <w:numFmt w:val="decimal"/>
+      <w:lvlText w:val="%3."/>
+      <w:lvlJc w:val="left"/>
+      <w:pPr>
+        <w:tabs>
+          <w:tab w:val="num" w:pos="2160"/>
+        </w:tabs>
+        <w:ind w:left="2160" w:hanging="360"/>
+      </w:pPr>
+    </w:lvl>
+    <w:lvl w:ilvl="3" w:tentative="1">
+      <w:start w:val="1"/>
+      <w:numFmt w:val="decimal"/>
+      <w:lvlText w:val="%4."/>
+      <w:lvlJc w:val="left"/>
+      <w:pPr>
+        <w:tabs>
+          <w:tab w:val="num" w:pos="2880"/>
+        </w:tabs>
+        <w:ind w:left="2880" w:hanging="360"/>
+      </w:pPr>
+    </w:lvl>
+    <w:lvl w:ilvl="4" w:tentative="1">
+      <w:start w:val="1"/>
+      <w:numFmt w:val="decimal"/>
+      <w:lvlText w:val="%5."/>
+      <w:lvlJc w:val="left"/>
+      <w:pPr>
+        <w:tabs>
+          <w:tab w:val="num" w:pos="3600"/>
+        </w:tabs>
+        <w:ind w:left="3600" w:hanging="360"/>
+      </w:pPr>
+    </w:lvl>
+    <w:lvl w:ilvl="5" w:tentative="1">
+      <w:start w:val="1"/>
+      <w:numFmt w:val="decimal"/>
+      <w:lvlText w:val="%6."/>
+      <w:lvlJc w:val="left"/>
+      <w:pPr>
+        <w:tabs>
+          <w:tab w:val="num" w:pos="4320"/>
+        </w:tabs>
+        <w:ind w:left="4320" w:hanging="360"/>
+      </w:pPr>
+    </w:lvl>
+    <w:lvl w:ilvl="6" w:tentative="1">
+      <w:start w:val="1"/>
+      <w:numFmt w:val="decimal"/>
+      <w:lvlText w:val="%7."/>
+      <w:lvlJc w:val="left"/>
+      <w:pPr>
+        <w:tabs>
+          <w:tab w:val="num" w:pos="5040"/>
+        </w:tabs>
+        <w:ind w:left="5040" w:hanging="360"/>
+      </w:pPr>
+    </w:lvl>
+    <w:lvl w:ilvl="7" w:tentative="1">
+      <w:start w:val="1"/>
+      <w:numFmt w:val="decimal"/>
+      <w:lvlText w:val="%8."/>
+      <w:lvlJc w:val="left"/>
+      <w:pPr>
+        <w:tabs>
+          <w:tab w:val="num" w:pos="5760"/>
+        </w:tabs>
+        <w:ind w:left="5760" w:hanging="360"/>
+      </w:pPr>
+    </w:lvl>
+    <w:lvl w:ilvl="8" w:tentative="1">
+      <w:start w:val="1"/>
+      <w:numFmt w:val="decimal"/>
+      <w:lvlText w:val="%9."/>
+      <w:lvlJc w:val="left"/>
+      <w:pPr>
+        <w:tabs>
+          <w:tab w:val="num" w:pos="6480"/>
+        </w:tabs>
+        <w:ind w:left="6480" w:hanging="360"/>
+      </w:pPr>
+    </w:lvl>
+  </w:abstractNum>
+  <w:abstractNum w:abstractNumId="4" w15:restartNumberingAfterBreak="0">
     <w:nsid w:val="61816141"/>
     <w:multiLevelType w:val="hybridMultilevel"/>
     <w:tmpl w:val="6FD497CE"/>
@@ -7205,13 +9290,16 @@
     <w:abstractNumId w:val="2"/>
   </w:num>
   <w:num w:numId="2">
-    <w:abstractNumId w:val="3"/>
+    <w:abstractNumId w:val="4"/>
   </w:num>
   <w:num w:numId="3">
     <w:abstractNumId w:val="0"/>
   </w:num>
   <w:num w:numId="4">
     <w:abstractNumId w:val="1"/>
+  </w:num>
+  <w:num w:numId="5">
+    <w:abstractNumId w:val="3"/>
   </w:num>
 </w:numbering>
 </file>
@@ -8420,6 +10508,24 @@
       <w:lang w:val="en-US"/>
     </w:rPr>
   </w:style>
+  <w:style w:type="paragraph" w:styleId="NormalWeb">
+    <w:name w:val="Normal (Web)"/>
+    <w:basedOn w:val="Normal"/>
+    <w:uiPriority w:val="99"/>
+    <w:semiHidden/>
+    <w:unhideWhenUsed/>
+    <w:rsid w:val="00523845"/>
+    <w:pPr>
+      <w:spacing w:before="100" w:beforeAutospacing="1" w:after="100" w:afterAutospacing="1" w:line="240" w:lineRule="auto"/>
+      <w:jc w:val="left"/>
+    </w:pPr>
+    <w:rPr>
+      <w:rFonts w:ascii="Times New Roman" w:eastAsia="Times New Roman" w:hAnsi="Times New Roman" w:cs="Times New Roman"/>
+      <w:sz w:val="24"/>
+      <w:szCs w:val="24"/>
+      <w:lang w:eastAsia="bg-BG"/>
+    </w:rPr>
+  </w:style>
 </w:styles>
 </file>
 
@@ -8711,7 +10817,7 @@
 </file>
 
 <file path=customXml/itemProps1.xml><?xml version="1.0" encoding="utf-8"?>
-<ds:datastoreItem xmlns:ds="http://schemas.openxmlformats.org/officeDocument/2006/customXml" ds:itemID="{46956F1B-67DD-40C3-BE5E-D44FF9FB512B}">
+<ds:datastoreItem xmlns:ds="http://schemas.openxmlformats.org/officeDocument/2006/customXml" ds:itemID="{2AAFA827-E1FB-4B00-BB75-B11869148845}">
   <ds:schemaRefs>
     <ds:schemaRef ds:uri="http://schemas.openxmlformats.org/officeDocument/2006/bibliography"/>
   </ds:schemaRefs>

</xml_diff>